<commit_message>
subo clase 22 excepciones
</commit_message>
<xml_diff>
--- a/Apuntes clase a clase.docx
+++ b/Apuntes clase a clase.docx
@@ -911,8 +911,6 @@
         </w:rPr>
         <w:t>();</w:t>
       </w:r>
-      <w:bookmarkStart w:id="0" w:name="_GoBack"/>
-      <w:bookmarkEnd w:id="0"/>
     </w:p>
     <w:p>
       <w:pPr>
@@ -1001,6 +999,800 @@
         </w:drawing>
       </w:r>
     </w:p>
+    <w:p>
+      <w:pPr>
+        <w:rPr>
+          <w:lang w:val="es-MX"/>
+        </w:rPr>
+      </w:pPr>
+    </w:p>
+    <w:p>
+      <w:r>
+        <w:t>Clase 10 - 11: Métodos.</w:t>
+      </w:r>
+      <w:r>
+        <w:t xml:space="preserve"> (</w:t>
+      </w:r>
+      <w:proofErr w:type="spellStart"/>
+      <w:proofErr w:type="gramStart"/>
+      <w:r>
+        <w:t>expression-bodied</w:t>
+      </w:r>
+      <w:proofErr w:type="spellEnd"/>
+      <w:proofErr w:type="gramEnd"/>
+      <w:r>
+        <w:t>).</w:t>
+      </w:r>
+      <w:r>
+        <w:t xml:space="preserve"> “Lambda”</w:t>
+      </w:r>
+    </w:p>
+    <w:p>
+      <w:r>
+        <w:rPr>
+          <w:noProof/>
+          <w:lang w:eastAsia="es-AR"/>
+        </w:rPr>
+        <w:drawing>
+          <wp:inline distT="0" distB="0" distL="0" distR="0">
+            <wp:extent cx="5398770" cy="516890"/>
+            <wp:effectExtent l="0" t="0" r="0" b="0"/>
+            <wp:docPr id="4" name="Imagen 4"/>
+            <wp:cNvGraphicFramePr>
+              <a:graphicFrameLocks xmlns:a="http://schemas.openxmlformats.org/drawingml/2006/main" noChangeAspect="1"/>
+            </wp:cNvGraphicFramePr>
+            <a:graphic xmlns:a="http://schemas.openxmlformats.org/drawingml/2006/main">
+              <a:graphicData uri="http://schemas.openxmlformats.org/drawingml/2006/picture">
+                <pic:pic xmlns:pic="http://schemas.openxmlformats.org/drawingml/2006/picture">
+                  <pic:nvPicPr>
+                    <pic:cNvPr id="0" name="Picture 1"/>
+                    <pic:cNvPicPr>
+                      <a:picLocks noChangeAspect="1" noChangeArrowheads="1"/>
+                    </pic:cNvPicPr>
+                  </pic:nvPicPr>
+                  <pic:blipFill>
+                    <a:blip r:embed="rId12">
+                      <a:extLst>
+                        <a:ext uri="{28A0092B-C50C-407E-A947-70E740481C1C}">
+                          <a14:useLocalDpi xmlns:a14="http://schemas.microsoft.com/office/drawing/2010/main" val="0"/>
+                        </a:ext>
+                      </a:extLst>
+                    </a:blip>
+                    <a:srcRect/>
+                    <a:stretch>
+                      <a:fillRect/>
+                    </a:stretch>
+                  </pic:blipFill>
+                  <pic:spPr bwMode="auto">
+                    <a:xfrm>
+                      <a:off x="0" y="0"/>
+                      <a:ext cx="5398770" cy="516890"/>
+                    </a:xfrm>
+                    <a:prstGeom prst="rect">
+                      <a:avLst/>
+                    </a:prstGeom>
+                    <a:noFill/>
+                    <a:ln>
+                      <a:noFill/>
+                    </a:ln>
+                  </pic:spPr>
+                </pic:pic>
+              </a:graphicData>
+            </a:graphic>
+          </wp:inline>
+        </w:drawing>
+      </w:r>
+    </w:p>
+    <w:p>
+      <w:r>
+        <w:t>Clase 12:</w:t>
+      </w:r>
+    </w:p>
+    <w:p>
+      <w:pPr>
+        <w:pStyle w:val="Ttulo1"/>
+      </w:pPr>
+      <w:r>
+        <w:t>Ámbito y sobrecarga de métodos:</w:t>
+      </w:r>
+    </w:p>
+    <w:p>
+      <w:pPr>
+        <w:rPr>
+          <w:lang w:val="es-MX"/>
+        </w:rPr>
+      </w:pPr>
+      <w:r>
+        <w:rPr>
+          <w:lang w:val="es-MX"/>
+        </w:rPr>
+        <w:t>Las variables</w:t>
+      </w:r>
+      <w:r>
+        <w:rPr>
+          <w:lang w:val="es-MX"/>
+        </w:rPr>
+        <w:t>/constantes</w:t>
+      </w:r>
+      <w:r>
+        <w:rPr>
+          <w:lang w:val="es-MX"/>
+        </w:rPr>
+        <w:t xml:space="preserve"> que están declaradas en ámbito de clases se las denomina como “Campos” o “Campos de clase”.</w:t>
+      </w:r>
+    </w:p>
+    <w:p>
+      <w:pPr>
+        <w:rPr>
+          <w:lang w:val="es-MX"/>
+        </w:rPr>
+      </w:pPr>
+      <w:r>
+        <w:rPr>
+          <w:noProof/>
+          <w:lang w:eastAsia="es-AR"/>
+        </w:rPr>
+        <w:lastRenderedPageBreak/>
+        <w:drawing>
+          <wp:inline distT="0" distB="0" distL="0" distR="0">
+            <wp:extent cx="5391150" cy="3681730"/>
+            <wp:effectExtent l="0" t="0" r="0" b="0"/>
+            <wp:docPr id="9" name="Imagen 9"/>
+            <wp:cNvGraphicFramePr>
+              <a:graphicFrameLocks xmlns:a="http://schemas.openxmlformats.org/drawingml/2006/main" noChangeAspect="1"/>
+            </wp:cNvGraphicFramePr>
+            <a:graphic xmlns:a="http://schemas.openxmlformats.org/drawingml/2006/main">
+              <a:graphicData uri="http://schemas.openxmlformats.org/drawingml/2006/picture">
+                <pic:pic xmlns:pic="http://schemas.openxmlformats.org/drawingml/2006/picture">
+                  <pic:nvPicPr>
+                    <pic:cNvPr id="0" name="Picture 3"/>
+                    <pic:cNvPicPr>
+                      <a:picLocks noChangeAspect="1" noChangeArrowheads="1"/>
+                    </pic:cNvPicPr>
+                  </pic:nvPicPr>
+                  <pic:blipFill>
+                    <a:blip r:embed="rId13">
+                      <a:extLst>
+                        <a:ext uri="{28A0092B-C50C-407E-A947-70E740481C1C}">
+                          <a14:useLocalDpi xmlns:a14="http://schemas.microsoft.com/office/drawing/2010/main" val="0"/>
+                        </a:ext>
+                      </a:extLst>
+                    </a:blip>
+                    <a:srcRect/>
+                    <a:stretch>
+                      <a:fillRect/>
+                    </a:stretch>
+                  </pic:blipFill>
+                  <pic:spPr bwMode="auto">
+                    <a:xfrm>
+                      <a:off x="0" y="0"/>
+                      <a:ext cx="5391150" cy="3681730"/>
+                    </a:xfrm>
+                    <a:prstGeom prst="rect">
+                      <a:avLst/>
+                    </a:prstGeom>
+                    <a:noFill/>
+                    <a:ln>
+                      <a:noFill/>
+                    </a:ln>
+                  </pic:spPr>
+                </pic:pic>
+              </a:graphicData>
+            </a:graphic>
+          </wp:inline>
+        </w:drawing>
+      </w:r>
+    </w:p>
+    <w:p>
+      <w:pPr>
+        <w:pStyle w:val="Ttulo1"/>
+      </w:pPr>
+    </w:p>
+    <w:p>
+      <w:pPr>
+        <w:pStyle w:val="Ttulo1"/>
+      </w:pPr>
+      <w:r>
+        <w:t xml:space="preserve">Sobrecarga de métodos: </w:t>
+      </w:r>
+    </w:p>
+    <w:p>
+      <w:pPr>
+        <w:pStyle w:val="Prrafodelista"/>
+        <w:numPr>
+          <w:ilvl w:val="0"/>
+          <w:numId w:val="4"/>
+        </w:numPr>
+        <w:rPr>
+          <w:lang w:val="es-MX"/>
+        </w:rPr>
+      </w:pPr>
+      <w:r>
+        <w:rPr>
+          <w:lang w:val="es-MX"/>
+        </w:rPr>
+        <w:t>Es cuando tienes un mismo método (mismo nombre) pero que contenga</w:t>
+      </w:r>
+      <w:r>
+        <w:rPr>
+          <w:lang w:val="es-MX"/>
+        </w:rPr>
+        <w:t xml:space="preserve">/reciban </w:t>
+      </w:r>
+      <w:r>
+        <w:rPr>
+          <w:lang w:val="es-MX"/>
+        </w:rPr>
+        <w:t xml:space="preserve"> diferentes parámetros.</w:t>
+      </w:r>
+    </w:p>
+    <w:p>
+      <w:pPr>
+        <w:rPr>
+          <w:lang w:val="es-MX"/>
+        </w:rPr>
+      </w:pPr>
+      <w:r>
+        <w:rPr>
+          <w:noProof/>
+          <w:lang w:eastAsia="es-AR"/>
+        </w:rPr>
+        <w:drawing>
+          <wp:inline distT="0" distB="0" distL="0" distR="0">
+            <wp:extent cx="5391150" cy="3355340"/>
+            <wp:effectExtent l="0" t="0" r="0" b="0"/>
+            <wp:docPr id="10" name="Imagen 10"/>
+            <wp:cNvGraphicFramePr>
+              <a:graphicFrameLocks xmlns:a="http://schemas.openxmlformats.org/drawingml/2006/main" noChangeAspect="1"/>
+            </wp:cNvGraphicFramePr>
+            <a:graphic xmlns:a="http://schemas.openxmlformats.org/drawingml/2006/main">
+              <a:graphicData uri="http://schemas.openxmlformats.org/drawingml/2006/picture">
+                <pic:pic xmlns:pic="http://schemas.openxmlformats.org/drawingml/2006/picture">
+                  <pic:nvPicPr>
+                    <pic:cNvPr id="0" name="Picture 4"/>
+                    <pic:cNvPicPr>
+                      <a:picLocks noChangeAspect="1" noChangeArrowheads="1"/>
+                    </pic:cNvPicPr>
+                  </pic:nvPicPr>
+                  <pic:blipFill>
+                    <a:blip r:embed="rId14">
+                      <a:extLst>
+                        <a:ext uri="{28A0092B-C50C-407E-A947-70E740481C1C}">
+                          <a14:useLocalDpi xmlns:a14="http://schemas.microsoft.com/office/drawing/2010/main" val="0"/>
+                        </a:ext>
+                      </a:extLst>
+                    </a:blip>
+                    <a:srcRect/>
+                    <a:stretch>
+                      <a:fillRect/>
+                    </a:stretch>
+                  </pic:blipFill>
+                  <pic:spPr bwMode="auto">
+                    <a:xfrm>
+                      <a:off x="0" y="0"/>
+                      <a:ext cx="5391150" cy="3355340"/>
+                    </a:xfrm>
+                    <a:prstGeom prst="rect">
+                      <a:avLst/>
+                    </a:prstGeom>
+                    <a:noFill/>
+                    <a:ln>
+                      <a:noFill/>
+                    </a:ln>
+                  </pic:spPr>
+                </pic:pic>
+              </a:graphicData>
+            </a:graphic>
+          </wp:inline>
+        </w:drawing>
+      </w:r>
+    </w:p>
+    <w:p>
+      <w:pPr>
+        <w:rPr>
+          <w:lang w:val="es-MX"/>
+        </w:rPr>
+      </w:pPr>
+    </w:p>
+    <w:p>
+      <w:pPr>
+        <w:rPr>
+          <w:lang w:val="es-MX"/>
+        </w:rPr>
+      </w:pPr>
+      <w:r>
+        <w:rPr>
+          <w:lang w:val="es-MX"/>
+        </w:rPr>
+        <w:lastRenderedPageBreak/>
+        <w:t>Clase 13: Métodos vs parámetros opcionales.</w:t>
+      </w:r>
+    </w:p>
+    <w:p>
+      <w:pPr>
+        <w:pStyle w:val="Ttulo1"/>
+      </w:pPr>
+      <w:r>
+        <w:t>Parámetros opcionales:</w:t>
+      </w:r>
+    </w:p>
+    <w:p>
+      <w:pPr>
+        <w:pStyle w:val="Prrafodelista"/>
+        <w:numPr>
+          <w:ilvl w:val="0"/>
+          <w:numId w:val="4"/>
+        </w:numPr>
+        <w:rPr>
+          <w:lang w:val="es-MX"/>
+        </w:rPr>
+      </w:pPr>
+      <w:r>
+        <w:rPr>
+          <w:lang w:val="es-MX"/>
+        </w:rPr>
+        <w:t>Sirven para que puedan coexistir y trabajar en equipo a la hora de usar C# con otros lenguajes de programación. Algunos lenguajes no admiten sobrecargas y por eso se usan los parámetros opcionales.</w:t>
+      </w:r>
+    </w:p>
+    <w:p>
+      <w:pPr>
+        <w:pStyle w:val="Prrafodelista"/>
+        <w:numPr>
+          <w:ilvl w:val="0"/>
+          <w:numId w:val="4"/>
+        </w:numPr>
+        <w:rPr>
+          <w:lang w:val="es-MX"/>
+        </w:rPr>
+      </w:pPr>
+      <w:r>
+        <w:rPr>
+          <w:lang w:val="es-MX"/>
+        </w:rPr>
+        <w:t>Ejemplo: La función Suma va a tener dos parámetros obligatorios y el tercero opcional. (se le asigna un valor).</w:t>
+      </w:r>
+    </w:p>
+    <w:p>
+      <w:pPr>
+        <w:pStyle w:val="Prrafodelista"/>
+        <w:numPr>
+          <w:ilvl w:val="0"/>
+          <w:numId w:val="4"/>
+        </w:numPr>
+        <w:rPr>
+          <w:lang w:val="es-MX"/>
+        </w:rPr>
+      </w:pPr>
+      <w:r>
+        <w:rPr>
+          <w:lang w:val="es-MX"/>
+        </w:rPr>
+        <w:t>Esto hace que a la hora de la llamada podremos pasarle dos parámetros o tres.</w:t>
+      </w:r>
+    </w:p>
+    <w:p>
+      <w:pPr>
+        <w:pStyle w:val="Prrafodelista"/>
+        <w:numPr>
+          <w:ilvl w:val="0"/>
+          <w:numId w:val="4"/>
+        </w:numPr>
+        <w:rPr>
+          <w:lang w:val="es-MX"/>
+        </w:rPr>
+      </w:pPr>
+      <w:r>
+        <w:rPr>
+          <w:lang w:val="es-MX"/>
+        </w:rPr>
+        <w:t>REGLA: los parámetros opcionales tienen que ir OBLIGATORIAMENTE después de/l los parámetro/s obligatorio/s.</w:t>
+      </w:r>
+    </w:p>
+    <w:p>
+      <w:pPr>
+        <w:rPr>
+          <w:lang w:val="es-MX"/>
+        </w:rPr>
+      </w:pPr>
+      <w:r>
+        <w:rPr>
+          <w:noProof/>
+          <w:lang w:eastAsia="es-AR"/>
+        </w:rPr>
+        <w:drawing>
+          <wp:inline distT="0" distB="0" distL="0" distR="0" wp14:anchorId="32DDEE70" wp14:editId="07110619">
+            <wp:extent cx="5398770" cy="3228340"/>
+            <wp:effectExtent l="0" t="0" r="0" b="0"/>
+            <wp:docPr id="12" name="Imagen 12"/>
+            <wp:cNvGraphicFramePr>
+              <a:graphicFrameLocks xmlns:a="http://schemas.openxmlformats.org/drawingml/2006/main" noChangeAspect="1"/>
+            </wp:cNvGraphicFramePr>
+            <a:graphic xmlns:a="http://schemas.openxmlformats.org/drawingml/2006/main">
+              <a:graphicData uri="http://schemas.openxmlformats.org/drawingml/2006/picture">
+                <pic:pic xmlns:pic="http://schemas.openxmlformats.org/drawingml/2006/picture">
+                  <pic:nvPicPr>
+                    <pic:cNvPr id="0" name="Picture 6"/>
+                    <pic:cNvPicPr>
+                      <a:picLocks noChangeAspect="1" noChangeArrowheads="1"/>
+                    </pic:cNvPicPr>
+                  </pic:nvPicPr>
+                  <pic:blipFill>
+                    <a:blip r:embed="rId15">
+                      <a:extLst>
+                        <a:ext uri="{28A0092B-C50C-407E-A947-70E740481C1C}">
+                          <a14:useLocalDpi xmlns:a14="http://schemas.microsoft.com/office/drawing/2010/main" val="0"/>
+                        </a:ext>
+                      </a:extLst>
+                    </a:blip>
+                    <a:srcRect/>
+                    <a:stretch>
+                      <a:fillRect/>
+                    </a:stretch>
+                  </pic:blipFill>
+                  <pic:spPr bwMode="auto">
+                    <a:xfrm>
+                      <a:off x="0" y="0"/>
+                      <a:ext cx="5398770" cy="3228340"/>
+                    </a:xfrm>
+                    <a:prstGeom prst="rect">
+                      <a:avLst/>
+                    </a:prstGeom>
+                    <a:noFill/>
+                    <a:ln>
+                      <a:noFill/>
+                    </a:ln>
+                  </pic:spPr>
+                </pic:pic>
+              </a:graphicData>
+            </a:graphic>
+          </wp:inline>
+        </w:drawing>
+      </w:r>
+    </w:p>
+    <w:p>
+      <w:pPr>
+        <w:rPr>
+          <w:lang w:val="es-MX"/>
+        </w:rPr>
+      </w:pPr>
+      <w:r>
+        <w:rPr>
+          <w:noProof/>
+          <w:lang w:eastAsia="es-AR"/>
+        </w:rPr>
+        <w:drawing>
+          <wp:anchor distT="0" distB="0" distL="114300" distR="114300" simplePos="0" relativeHeight="251658240" behindDoc="1" locked="0" layoutInCell="1" allowOverlap="1" wp14:anchorId="619FC38A" wp14:editId="491D7F0A">
+            <wp:simplePos x="0" y="0"/>
+            <wp:positionH relativeFrom="column">
+              <wp:posOffset>635</wp:posOffset>
+            </wp:positionH>
+            <wp:positionV relativeFrom="paragraph">
+              <wp:posOffset>322580</wp:posOffset>
+            </wp:positionV>
+            <wp:extent cx="5398770" cy="3299460"/>
+            <wp:effectExtent l="0" t="0" r="0" b="0"/>
+            <wp:wrapThrough wrapText="bothSides">
+              <wp:wrapPolygon edited="0">
+                <wp:start x="0" y="0"/>
+                <wp:lineTo x="0" y="21450"/>
+                <wp:lineTo x="21493" y="21450"/>
+                <wp:lineTo x="21493" y="0"/>
+                <wp:lineTo x="0" y="0"/>
+              </wp:wrapPolygon>
+            </wp:wrapThrough>
+            <wp:docPr id="13" name="Imagen 13"/>
+            <wp:cNvGraphicFramePr>
+              <a:graphicFrameLocks xmlns:a="http://schemas.openxmlformats.org/drawingml/2006/main" noChangeAspect="1"/>
+            </wp:cNvGraphicFramePr>
+            <a:graphic xmlns:a="http://schemas.openxmlformats.org/drawingml/2006/main">
+              <a:graphicData uri="http://schemas.openxmlformats.org/drawingml/2006/picture">
+                <pic:pic xmlns:pic="http://schemas.openxmlformats.org/drawingml/2006/picture">
+                  <pic:nvPicPr>
+                    <pic:cNvPr id="0" name="Picture 7"/>
+                    <pic:cNvPicPr>
+                      <a:picLocks noChangeAspect="1" noChangeArrowheads="1"/>
+                    </pic:cNvPicPr>
+                  </pic:nvPicPr>
+                  <pic:blipFill>
+                    <a:blip r:embed="rId16" cstate="print">
+                      <a:extLst>
+                        <a:ext uri="{28A0092B-C50C-407E-A947-70E740481C1C}">
+                          <a14:useLocalDpi xmlns:a14="http://schemas.microsoft.com/office/drawing/2010/main" val="0"/>
+                        </a:ext>
+                      </a:extLst>
+                    </a:blip>
+                    <a:srcRect/>
+                    <a:stretch>
+                      <a:fillRect/>
+                    </a:stretch>
+                  </pic:blipFill>
+                  <pic:spPr bwMode="auto">
+                    <a:xfrm>
+                      <a:off x="0" y="0"/>
+                      <a:ext cx="5398770" cy="3299460"/>
+                    </a:xfrm>
+                    <a:prstGeom prst="rect">
+                      <a:avLst/>
+                    </a:prstGeom>
+                    <a:noFill/>
+                    <a:ln>
+                      <a:noFill/>
+                    </a:ln>
+                  </pic:spPr>
+                </pic:pic>
+              </a:graphicData>
+            </a:graphic>
+            <wp14:sizeRelH relativeFrom="page">
+              <wp14:pctWidth>0</wp14:pctWidth>
+            </wp14:sizeRelH>
+            <wp14:sizeRelV relativeFrom="page">
+              <wp14:pctHeight>0</wp14:pctHeight>
+            </wp14:sizeRelV>
+          </wp:anchor>
+        </w:drawing>
+      </w:r>
+      <w:r>
+        <w:rPr>
+          <w:lang w:val="es-MX"/>
+        </w:rPr>
+        <w:t>Clase 16:</w:t>
+      </w:r>
+    </w:p>
+    <w:p>
+      <w:pPr>
+        <w:rPr>
+          <w:lang w:val="es-MX"/>
+        </w:rPr>
+      </w:pPr>
+      <w:r>
+        <w:rPr>
+          <w:lang w:val="es-MX"/>
+        </w:rPr>
+        <w:lastRenderedPageBreak/>
+        <w:t>Clase 22:</w:t>
+      </w:r>
+    </w:p>
+    <w:p>
+      <w:pPr>
+        <w:pStyle w:val="Ttulo1"/>
+        <w:rPr>
+          <w:u w:val="none"/>
+        </w:rPr>
+      </w:pPr>
+      <w:r>
+        <w:t>Excepciones</w:t>
+      </w:r>
+      <w:r>
+        <w:t xml:space="preserve">: </w:t>
+      </w:r>
+      <w:r>
+        <w:t>(</w:t>
+      </w:r>
+      <w:r>
+        <w:rPr>
+          <w:u w:val="none"/>
+        </w:rPr>
+        <w:t xml:space="preserve">try </w:t>
+      </w:r>
+      <w:r>
+        <w:rPr>
+          <w:u w:val="none"/>
+        </w:rPr>
+        <w:t>–</w:t>
+      </w:r>
+      <w:r>
+        <w:rPr>
+          <w:u w:val="none"/>
+        </w:rPr>
+        <w:t xml:space="preserve"> catch</w:t>
+      </w:r>
+      <w:r>
+        <w:rPr>
+          <w:u w:val="none"/>
+        </w:rPr>
+        <w:t>)</w:t>
+      </w:r>
+    </w:p>
+    <w:p>
+      <w:pPr>
+        <w:rPr>
+          <w:lang w:val="es-MX"/>
+        </w:rPr>
+      </w:pPr>
+      <w:r>
+        <w:rPr>
+          <w:lang w:val="es-MX"/>
+        </w:rPr>
+        <w:t>Son errores en tiempo de ejecución del programa que escapan al control del programador.</w:t>
+      </w:r>
+    </w:p>
+    <w:p>
+      <w:pPr>
+        <w:pStyle w:val="Prrafodelista"/>
+        <w:numPr>
+          <w:ilvl w:val="0"/>
+          <w:numId w:val="5"/>
+        </w:numPr>
+        <w:rPr>
+          <w:lang w:val="es-MX"/>
+        </w:rPr>
+      </w:pPr>
+      <w:r>
+        <w:rPr>
+          <w:lang w:val="es-MX"/>
+        </w:rPr>
+        <w:t>Memoria corrupta.</w:t>
+      </w:r>
+    </w:p>
+    <w:p>
+      <w:pPr>
+        <w:pStyle w:val="Prrafodelista"/>
+        <w:numPr>
+          <w:ilvl w:val="0"/>
+          <w:numId w:val="5"/>
+        </w:numPr>
+        <w:rPr>
+          <w:lang w:val="es-MX"/>
+        </w:rPr>
+      </w:pPr>
+      <w:r>
+        <w:rPr>
+          <w:lang w:val="es-MX"/>
+        </w:rPr>
+        <w:t>Desbordamiento de pila (</w:t>
+      </w:r>
+      <w:proofErr w:type="spellStart"/>
+      <w:r>
+        <w:rPr>
+          <w:lang w:val="es-MX"/>
+        </w:rPr>
+        <w:t>stack</w:t>
+      </w:r>
+      <w:proofErr w:type="spellEnd"/>
+      <w:r>
+        <w:rPr>
+          <w:lang w:val="es-MX"/>
+        </w:rPr>
+        <w:t>).</w:t>
+      </w:r>
+    </w:p>
+    <w:p>
+      <w:pPr>
+        <w:pStyle w:val="Prrafodelista"/>
+        <w:numPr>
+          <w:ilvl w:val="0"/>
+          <w:numId w:val="5"/>
+        </w:numPr>
+        <w:rPr>
+          <w:lang w:val="es-MX"/>
+        </w:rPr>
+      </w:pPr>
+      <w:r>
+        <w:rPr>
+          <w:lang w:val="es-MX"/>
+        </w:rPr>
+        <w:t>Sectores de disco duro defectuosos.</w:t>
+      </w:r>
+    </w:p>
+    <w:p>
+      <w:pPr>
+        <w:pStyle w:val="Prrafodelista"/>
+        <w:numPr>
+          <w:ilvl w:val="0"/>
+          <w:numId w:val="5"/>
+        </w:numPr>
+        <w:rPr>
+          <w:lang w:val="es-MX"/>
+        </w:rPr>
+      </w:pPr>
+      <w:r>
+        <w:rPr>
+          <w:lang w:val="es-MX"/>
+        </w:rPr>
+        <w:t>Acceso a ficheros inexistentes.</w:t>
+      </w:r>
+    </w:p>
+    <w:p>
+      <w:pPr>
+        <w:pStyle w:val="Prrafodelista"/>
+        <w:numPr>
+          <w:ilvl w:val="0"/>
+          <w:numId w:val="5"/>
+        </w:numPr>
+        <w:rPr>
+          <w:lang w:val="es-MX"/>
+        </w:rPr>
+      </w:pPr>
+      <w:r>
+        <w:rPr>
+          <w:lang w:val="es-MX"/>
+        </w:rPr>
+        <w:t>Conexiones a BBDD interrumpidas (Bases de Datos).</w:t>
+      </w:r>
+    </w:p>
+    <w:p>
+      <w:pPr>
+        <w:rPr>
+          <w:lang w:val="es-MX"/>
+        </w:rPr>
+      </w:pPr>
+      <w:r>
+        <w:rPr>
+          <w:u w:val="single"/>
+          <w:lang w:val="es-MX"/>
+        </w:rPr>
+        <w:t xml:space="preserve">Try </w:t>
+      </w:r>
+      <w:r>
+        <w:rPr>
+          <w:lang w:val="es-MX"/>
+        </w:rPr>
+        <w:t>= intenta. (Metemos adentro las líneas que nos podrían llegar a ocasionar un error.</w:t>
+      </w:r>
+    </w:p>
+    <w:p>
+      <w:pPr>
+        <w:rPr>
+          <w:lang w:val="es-MX"/>
+        </w:rPr>
+      </w:pPr>
+      <w:r>
+        <w:rPr>
+          <w:lang w:val="es-MX"/>
+        </w:rPr>
+        <w:t>Ejemplo: a la hora de pedir un número, ingreso una cadena de caracteres.</w:t>
+      </w:r>
+    </w:p>
+    <w:p>
+      <w:pPr>
+        <w:rPr>
+          <w:lang w:val="es-MX"/>
+        </w:rPr>
+      </w:pPr>
+      <w:r>
+        <w:rPr>
+          <w:u w:val="single"/>
+          <w:lang w:val="es-MX"/>
+        </w:rPr>
+        <w:t xml:space="preserve">Catch </w:t>
+      </w:r>
+      <w:r>
+        <w:rPr>
+          <w:lang w:val="es-MX"/>
+        </w:rPr>
+        <w:t>= Captura.</w:t>
+      </w:r>
+    </w:p>
+    <w:p>
+      <w:pPr>
+        <w:rPr>
+          <w:lang w:val="es-MX"/>
+        </w:rPr>
+      </w:pPr>
+      <w:bookmarkStart w:id="0" w:name="_GoBack"/>
+      <w:bookmarkEnd w:id="0"/>
+    </w:p>
+    <w:p>
+      <w:pPr>
+        <w:rPr>
+          <w:lang w:val="es-MX"/>
+        </w:rPr>
+      </w:pPr>
+    </w:p>
+    <w:p>
+      <w:pPr>
+        <w:rPr>
+          <w:lang w:val="es-MX"/>
+        </w:rPr>
+      </w:pPr>
+    </w:p>
+    <w:p>
+      <w:pPr>
+        <w:rPr>
+          <w:lang w:val="es-MX"/>
+        </w:rPr>
+      </w:pPr>
+    </w:p>
     <w:sectPr>
       <w:pgSz w:w="11906" w:h="16838"/>
       <w:pgMar w:top="1417" w:right="1701" w:bottom="1417" w:left="1701" w:header="708" w:footer="708" w:gutter="0"/>
@@ -1240,6 +2032,232 @@
     </w:lvl>
   </w:abstractNum>
   <w:abstractNum w:abstractNumId="2">
+    <w:nsid w:val="307F2A29"/>
+    <w:multiLevelType w:val="hybridMultilevel"/>
+    <w:tmpl w:val="6CF09BFA"/>
+    <w:lvl w:ilvl="0" w:tplc="2C0A0001">
+      <w:start w:val="1"/>
+      <w:numFmt w:val="bullet"/>
+      <w:lvlText w:val=""/>
+      <w:lvlJc w:val="left"/>
+      <w:pPr>
+        <w:ind w:left="720" w:hanging="360"/>
+      </w:pPr>
+      <w:rPr>
+        <w:rFonts w:ascii="Symbol" w:hAnsi="Symbol" w:hint="default"/>
+      </w:rPr>
+    </w:lvl>
+    <w:lvl w:ilvl="1" w:tplc="2C0A0003" w:tentative="1">
+      <w:start w:val="1"/>
+      <w:numFmt w:val="bullet"/>
+      <w:lvlText w:val="o"/>
+      <w:lvlJc w:val="left"/>
+      <w:pPr>
+        <w:ind w:left="1440" w:hanging="360"/>
+      </w:pPr>
+      <w:rPr>
+        <w:rFonts w:ascii="Courier New" w:hAnsi="Courier New" w:cs="Courier New" w:hint="default"/>
+      </w:rPr>
+    </w:lvl>
+    <w:lvl w:ilvl="2" w:tplc="2C0A0005" w:tentative="1">
+      <w:start w:val="1"/>
+      <w:numFmt w:val="bullet"/>
+      <w:lvlText w:val=""/>
+      <w:lvlJc w:val="left"/>
+      <w:pPr>
+        <w:ind w:left="2160" w:hanging="360"/>
+      </w:pPr>
+      <w:rPr>
+        <w:rFonts w:ascii="Wingdings" w:hAnsi="Wingdings" w:hint="default"/>
+      </w:rPr>
+    </w:lvl>
+    <w:lvl w:ilvl="3" w:tplc="2C0A0001" w:tentative="1">
+      <w:start w:val="1"/>
+      <w:numFmt w:val="bullet"/>
+      <w:lvlText w:val=""/>
+      <w:lvlJc w:val="left"/>
+      <w:pPr>
+        <w:ind w:left="2880" w:hanging="360"/>
+      </w:pPr>
+      <w:rPr>
+        <w:rFonts w:ascii="Symbol" w:hAnsi="Symbol" w:hint="default"/>
+      </w:rPr>
+    </w:lvl>
+    <w:lvl w:ilvl="4" w:tplc="2C0A0003" w:tentative="1">
+      <w:start w:val="1"/>
+      <w:numFmt w:val="bullet"/>
+      <w:lvlText w:val="o"/>
+      <w:lvlJc w:val="left"/>
+      <w:pPr>
+        <w:ind w:left="3600" w:hanging="360"/>
+      </w:pPr>
+      <w:rPr>
+        <w:rFonts w:ascii="Courier New" w:hAnsi="Courier New" w:cs="Courier New" w:hint="default"/>
+      </w:rPr>
+    </w:lvl>
+    <w:lvl w:ilvl="5" w:tplc="2C0A0005" w:tentative="1">
+      <w:start w:val="1"/>
+      <w:numFmt w:val="bullet"/>
+      <w:lvlText w:val=""/>
+      <w:lvlJc w:val="left"/>
+      <w:pPr>
+        <w:ind w:left="4320" w:hanging="360"/>
+      </w:pPr>
+      <w:rPr>
+        <w:rFonts w:ascii="Wingdings" w:hAnsi="Wingdings" w:hint="default"/>
+      </w:rPr>
+    </w:lvl>
+    <w:lvl w:ilvl="6" w:tplc="2C0A0001" w:tentative="1">
+      <w:start w:val="1"/>
+      <w:numFmt w:val="bullet"/>
+      <w:lvlText w:val=""/>
+      <w:lvlJc w:val="left"/>
+      <w:pPr>
+        <w:ind w:left="5040" w:hanging="360"/>
+      </w:pPr>
+      <w:rPr>
+        <w:rFonts w:ascii="Symbol" w:hAnsi="Symbol" w:hint="default"/>
+      </w:rPr>
+    </w:lvl>
+    <w:lvl w:ilvl="7" w:tplc="2C0A0003" w:tentative="1">
+      <w:start w:val="1"/>
+      <w:numFmt w:val="bullet"/>
+      <w:lvlText w:val="o"/>
+      <w:lvlJc w:val="left"/>
+      <w:pPr>
+        <w:ind w:left="5760" w:hanging="360"/>
+      </w:pPr>
+      <w:rPr>
+        <w:rFonts w:ascii="Courier New" w:hAnsi="Courier New" w:cs="Courier New" w:hint="default"/>
+      </w:rPr>
+    </w:lvl>
+    <w:lvl w:ilvl="8" w:tplc="2C0A0005" w:tentative="1">
+      <w:start w:val="1"/>
+      <w:numFmt w:val="bullet"/>
+      <w:lvlText w:val=""/>
+      <w:lvlJc w:val="left"/>
+      <w:pPr>
+        <w:ind w:left="6480" w:hanging="360"/>
+      </w:pPr>
+      <w:rPr>
+        <w:rFonts w:ascii="Wingdings" w:hAnsi="Wingdings" w:hint="default"/>
+      </w:rPr>
+    </w:lvl>
+  </w:abstractNum>
+  <w:abstractNum w:abstractNumId="3">
+    <w:nsid w:val="47456123"/>
+    <w:multiLevelType w:val="hybridMultilevel"/>
+    <w:tmpl w:val="78D2812E"/>
+    <w:lvl w:ilvl="0" w:tplc="2C0A0001">
+      <w:start w:val="1"/>
+      <w:numFmt w:val="bullet"/>
+      <w:lvlText w:val=""/>
+      <w:lvlJc w:val="left"/>
+      <w:pPr>
+        <w:ind w:left="720" w:hanging="360"/>
+      </w:pPr>
+      <w:rPr>
+        <w:rFonts w:ascii="Symbol" w:hAnsi="Symbol" w:hint="default"/>
+      </w:rPr>
+    </w:lvl>
+    <w:lvl w:ilvl="1" w:tplc="2C0A0003" w:tentative="1">
+      <w:start w:val="1"/>
+      <w:numFmt w:val="bullet"/>
+      <w:lvlText w:val="o"/>
+      <w:lvlJc w:val="left"/>
+      <w:pPr>
+        <w:ind w:left="1440" w:hanging="360"/>
+      </w:pPr>
+      <w:rPr>
+        <w:rFonts w:ascii="Courier New" w:hAnsi="Courier New" w:cs="Courier New" w:hint="default"/>
+      </w:rPr>
+    </w:lvl>
+    <w:lvl w:ilvl="2" w:tplc="2C0A0005" w:tentative="1">
+      <w:start w:val="1"/>
+      <w:numFmt w:val="bullet"/>
+      <w:lvlText w:val=""/>
+      <w:lvlJc w:val="left"/>
+      <w:pPr>
+        <w:ind w:left="2160" w:hanging="360"/>
+      </w:pPr>
+      <w:rPr>
+        <w:rFonts w:ascii="Wingdings" w:hAnsi="Wingdings" w:hint="default"/>
+      </w:rPr>
+    </w:lvl>
+    <w:lvl w:ilvl="3" w:tplc="2C0A0001" w:tentative="1">
+      <w:start w:val="1"/>
+      <w:numFmt w:val="bullet"/>
+      <w:lvlText w:val=""/>
+      <w:lvlJc w:val="left"/>
+      <w:pPr>
+        <w:ind w:left="2880" w:hanging="360"/>
+      </w:pPr>
+      <w:rPr>
+        <w:rFonts w:ascii="Symbol" w:hAnsi="Symbol" w:hint="default"/>
+      </w:rPr>
+    </w:lvl>
+    <w:lvl w:ilvl="4" w:tplc="2C0A0003" w:tentative="1">
+      <w:start w:val="1"/>
+      <w:numFmt w:val="bullet"/>
+      <w:lvlText w:val="o"/>
+      <w:lvlJc w:val="left"/>
+      <w:pPr>
+        <w:ind w:left="3600" w:hanging="360"/>
+      </w:pPr>
+      <w:rPr>
+        <w:rFonts w:ascii="Courier New" w:hAnsi="Courier New" w:cs="Courier New" w:hint="default"/>
+      </w:rPr>
+    </w:lvl>
+    <w:lvl w:ilvl="5" w:tplc="2C0A0005" w:tentative="1">
+      <w:start w:val="1"/>
+      <w:numFmt w:val="bullet"/>
+      <w:lvlText w:val=""/>
+      <w:lvlJc w:val="left"/>
+      <w:pPr>
+        <w:ind w:left="4320" w:hanging="360"/>
+      </w:pPr>
+      <w:rPr>
+        <w:rFonts w:ascii="Wingdings" w:hAnsi="Wingdings" w:hint="default"/>
+      </w:rPr>
+    </w:lvl>
+    <w:lvl w:ilvl="6" w:tplc="2C0A0001" w:tentative="1">
+      <w:start w:val="1"/>
+      <w:numFmt w:val="bullet"/>
+      <w:lvlText w:val=""/>
+      <w:lvlJc w:val="left"/>
+      <w:pPr>
+        <w:ind w:left="5040" w:hanging="360"/>
+      </w:pPr>
+      <w:rPr>
+        <w:rFonts w:ascii="Symbol" w:hAnsi="Symbol" w:hint="default"/>
+      </w:rPr>
+    </w:lvl>
+    <w:lvl w:ilvl="7" w:tplc="2C0A0003" w:tentative="1">
+      <w:start w:val="1"/>
+      <w:numFmt w:val="bullet"/>
+      <w:lvlText w:val="o"/>
+      <w:lvlJc w:val="left"/>
+      <w:pPr>
+        <w:ind w:left="5760" w:hanging="360"/>
+      </w:pPr>
+      <w:rPr>
+        <w:rFonts w:ascii="Courier New" w:hAnsi="Courier New" w:cs="Courier New" w:hint="default"/>
+      </w:rPr>
+    </w:lvl>
+    <w:lvl w:ilvl="8" w:tplc="2C0A0005" w:tentative="1">
+      <w:start w:val="1"/>
+      <w:numFmt w:val="bullet"/>
+      <w:lvlText w:val=""/>
+      <w:lvlJc w:val="left"/>
+      <w:pPr>
+        <w:ind w:left="6480" w:hanging="360"/>
+      </w:pPr>
+      <w:rPr>
+        <w:rFonts w:ascii="Wingdings" w:hAnsi="Wingdings" w:hint="default"/>
+      </w:rPr>
+    </w:lvl>
+  </w:abstractNum>
+  <w:abstractNum w:abstractNumId="4">
     <w:nsid w:val="53192145"/>
     <w:multiLevelType w:val="hybridMultilevel"/>
     <w:tmpl w:val="9460D4EE"/>
@@ -1359,7 +2377,13 @@
     <w:abstractNumId w:val="0"/>
   </w:num>
   <w:num w:numId="3">
+    <w:abstractNumId w:val="4"/>
+  </w:num>
+  <w:num w:numId="4">
     <w:abstractNumId w:val="2"/>
+  </w:num>
+  <w:num w:numId="5">
+    <w:abstractNumId w:val="3"/>
   </w:num>
 </w:numbering>
 </file>
@@ -1562,7 +2586,6 @@
   <w:style w:type="character" w:default="1" w:styleId="Fuentedeprrafopredeter">
     <w:name w:val="Default Paragraph Font"/>
     <w:uiPriority w:val="1"/>
-    <w:semiHidden/>
     <w:unhideWhenUsed/>
   </w:style>
   <w:style w:type="table" w:default="1" w:styleId="Tablanormal">
@@ -1850,7 +2873,6 @@
   <w:style w:type="character" w:default="1" w:styleId="Fuentedeprrafopredeter">
     <w:name w:val="Default Paragraph Font"/>
     <w:uiPriority w:val="1"/>
-    <w:semiHidden/>
     <w:unhideWhenUsed/>
   </w:style>
   <w:style w:type="table" w:default="1" w:styleId="Tablanormal">

</xml_diff>

<commit_message>
subo hasta clase 25
</commit_message>
<xml_diff>
--- a/Apuntes clase a clase.docx
+++ b/Apuntes clase a clase.docx
@@ -1603,6 +1603,19 @@
         <w:rPr>
           <w:lang w:val="es-MX"/>
         </w:rPr>
+        <w:t>SE USAN PARA QUE EL PROGRAMA NO CAIGA.</w:t>
+      </w:r>
+    </w:p>
+    <w:p>
+      <w:pPr>
+        <w:rPr>
+          <w:lang w:val="es-MX"/>
+        </w:rPr>
+      </w:pPr>
+      <w:r>
+        <w:rPr>
+          <w:lang w:val="es-MX"/>
+        </w:rPr>
         <w:t>Son errores en tiempo de ejecución del programa que escapan al control del programador.</w:t>
       </w:r>
     </w:p>
@@ -1762,6 +1775,1215 @@
         </w:rPr>
         <w:t>= Captura.</w:t>
       </w:r>
+      <w:r>
+        <w:rPr>
+          <w:lang w:val="es-MX"/>
+        </w:rPr>
+        <w:t xml:space="preserve"> (Código que se ejecuta si hay excepción).</w:t>
+      </w:r>
+    </w:p>
+    <w:p>
+      <w:pPr>
+        <w:rPr>
+          <w:lang w:val="es-MX"/>
+        </w:rPr>
+      </w:pPr>
+      <w:r>
+        <w:rPr>
+          <w:noProof/>
+          <w:lang w:eastAsia="es-AR"/>
+        </w:rPr>
+        <w:drawing>
+          <wp:inline distT="0" distB="0" distL="0" distR="0">
+            <wp:extent cx="5391150" cy="2533650"/>
+            <wp:effectExtent l="0" t="0" r="0" b="0"/>
+            <wp:docPr id="7" name="Imagen 7"/>
+            <wp:cNvGraphicFramePr>
+              <a:graphicFrameLocks xmlns:a="http://schemas.openxmlformats.org/drawingml/2006/main" noChangeAspect="1"/>
+            </wp:cNvGraphicFramePr>
+            <a:graphic xmlns:a="http://schemas.openxmlformats.org/drawingml/2006/main">
+              <a:graphicData uri="http://schemas.openxmlformats.org/drawingml/2006/picture">
+                <pic:pic xmlns:pic="http://schemas.openxmlformats.org/drawingml/2006/picture">
+                  <pic:nvPicPr>
+                    <pic:cNvPr id="0" name="Picture 1"/>
+                    <pic:cNvPicPr>
+                      <a:picLocks noChangeAspect="1" noChangeArrowheads="1"/>
+                    </pic:cNvPicPr>
+                  </pic:nvPicPr>
+                  <pic:blipFill>
+                    <a:blip r:embed="rId17">
+                      <a:extLst>
+                        <a:ext uri="{28A0092B-C50C-407E-A947-70E740481C1C}">
+                          <a14:useLocalDpi xmlns:a14="http://schemas.microsoft.com/office/drawing/2010/main" val="0"/>
+                        </a:ext>
+                      </a:extLst>
+                    </a:blip>
+                    <a:srcRect/>
+                    <a:stretch>
+                      <a:fillRect/>
+                    </a:stretch>
+                  </pic:blipFill>
+                  <pic:spPr bwMode="auto">
+                    <a:xfrm>
+                      <a:off x="0" y="0"/>
+                      <a:ext cx="5391150" cy="2533650"/>
+                    </a:xfrm>
+                    <a:prstGeom prst="rect">
+                      <a:avLst/>
+                    </a:prstGeom>
+                    <a:noFill/>
+                    <a:ln>
+                      <a:noFill/>
+                    </a:ln>
+                  </pic:spPr>
+                </pic:pic>
+              </a:graphicData>
+            </a:graphic>
+          </wp:inline>
+        </w:drawing>
+      </w:r>
+    </w:p>
+    <w:p>
+      <w:pPr>
+        <w:rPr>
+          <w:lang w:val="es-MX"/>
+        </w:rPr>
+      </w:pPr>
+    </w:p>
+    <w:p>
+      <w:pPr>
+        <w:rPr>
+          <w:lang w:val="es-MX"/>
+        </w:rPr>
+      </w:pPr>
+    </w:p>
+    <w:p>
+      <w:pPr>
+        <w:rPr>
+          <w:lang w:val="es-MX"/>
+        </w:rPr>
+      </w:pPr>
+    </w:p>
+    <w:p>
+      <w:pPr>
+        <w:rPr>
+          <w:lang w:val="es-MX"/>
+        </w:rPr>
+      </w:pPr>
+    </w:p>
+    <w:p>
+      <w:pPr>
+        <w:rPr>
+          <w:lang w:val="es-MX"/>
+        </w:rPr>
+      </w:pPr>
+    </w:p>
+    <w:p>
+      <w:pPr>
+        <w:rPr>
+          <w:lang w:val="es-MX"/>
+        </w:rPr>
+      </w:pPr>
+    </w:p>
+    <w:p>
+      <w:pPr>
+        <w:rPr>
+          <w:lang w:val="es-MX"/>
+        </w:rPr>
+      </w:pPr>
+    </w:p>
+    <w:p>
+      <w:pPr>
+        <w:rPr>
+          <w:lang w:val="es-MX"/>
+        </w:rPr>
+      </w:pPr>
+    </w:p>
+    <w:p>
+      <w:pPr>
+        <w:rPr>
+          <w:lang w:val="es-MX"/>
+        </w:rPr>
+      </w:pPr>
+    </w:p>
+    <w:p>
+      <w:pPr>
+        <w:rPr>
+          <w:lang w:val="es-MX"/>
+        </w:rPr>
+      </w:pPr>
+      <w:r>
+        <w:rPr>
+          <w:lang w:val="es-MX"/>
+        </w:rPr>
+        <w:lastRenderedPageBreak/>
+        <w:t xml:space="preserve">Clase 23: </w:t>
+      </w:r>
+    </w:p>
+    <w:p>
+      <w:pPr>
+        <w:pStyle w:val="Ttulo1"/>
+      </w:pPr>
+      <w:r>
+        <w:t>Captura de varias excepciones:</w:t>
+      </w:r>
+    </w:p>
+    <w:p>
+      <w:pPr>
+        <w:rPr>
+          <w:lang w:val="es-MX"/>
+        </w:rPr>
+      </w:pPr>
+      <w:r>
+        <w:rPr>
+          <w:lang w:val="es-MX"/>
+        </w:rPr>
+        <w:t>Pueden crearse varios Catch.</w:t>
+      </w:r>
+    </w:p>
+    <w:p>
+      <w:pPr>
+        <w:pStyle w:val="Prrafodelista"/>
+        <w:numPr>
+          <w:ilvl w:val="0"/>
+          <w:numId w:val="6"/>
+        </w:numPr>
+        <w:rPr>
+          <w:lang w:val="es-MX"/>
+        </w:rPr>
+      </w:pPr>
+      <w:r>
+        <w:rPr>
+          <w:lang w:val="es-MX"/>
+        </w:rPr>
+        <w:t>En caso de un “</w:t>
+      </w:r>
+      <w:proofErr w:type="spellStart"/>
+      <w:r>
+        <w:rPr>
+          <w:lang w:val="es-MX"/>
+        </w:rPr>
+        <w:t>FormatException</w:t>
+      </w:r>
+      <w:proofErr w:type="spellEnd"/>
+      <w:r>
+        <w:rPr>
+          <w:lang w:val="es-MX"/>
+        </w:rPr>
+        <w:t xml:space="preserve"> + </w:t>
+      </w:r>
+      <w:proofErr w:type="spellStart"/>
+      <w:r>
+        <w:rPr>
+          <w:lang w:val="es-MX"/>
+        </w:rPr>
+        <w:t>nombreVar</w:t>
+      </w:r>
+      <w:proofErr w:type="spellEnd"/>
+      <w:r>
+        <w:rPr>
+          <w:lang w:val="es-MX"/>
+        </w:rPr>
+        <w:t xml:space="preserve">” (es decir, que espere un </w:t>
+      </w:r>
+      <w:r>
+        <w:rPr>
+          <w:lang w:val="es-MX"/>
+        </w:rPr>
+        <w:t>número</w:t>
+      </w:r>
+      <w:r>
+        <w:rPr>
+          <w:lang w:val="es-MX"/>
+        </w:rPr>
+        <w:t xml:space="preserve"> y el usuario ingrese una letra o </w:t>
+      </w:r>
+      <w:proofErr w:type="spellStart"/>
+      <w:r>
+        <w:rPr>
+          <w:lang w:val="es-MX"/>
+        </w:rPr>
+        <w:t>string</w:t>
+      </w:r>
+      <w:proofErr w:type="spellEnd"/>
+      <w:r>
+        <w:rPr>
+          <w:lang w:val="es-MX"/>
+        </w:rPr>
+        <w:t>).</w:t>
+      </w:r>
+    </w:p>
+    <w:p>
+      <w:pPr>
+        <w:pStyle w:val="Prrafodelista"/>
+        <w:numPr>
+          <w:ilvl w:val="0"/>
+          <w:numId w:val="6"/>
+        </w:numPr>
+        <w:rPr>
+          <w:lang w:val="es-MX"/>
+        </w:rPr>
+      </w:pPr>
+      <w:r>
+        <w:rPr>
+          <w:lang w:val="es-MX"/>
+        </w:rPr>
+        <w:t>Y también una excepción del tipo “</w:t>
+      </w:r>
+      <w:proofErr w:type="spellStart"/>
+      <w:r>
+        <w:rPr>
+          <w:lang w:val="es-MX"/>
+        </w:rPr>
+        <w:t>OverFlowException</w:t>
+      </w:r>
+      <w:proofErr w:type="spellEnd"/>
+      <w:r>
+        <w:rPr>
+          <w:lang w:val="es-MX"/>
+        </w:rPr>
+        <w:t xml:space="preserve"> </w:t>
+      </w:r>
+      <w:r>
+        <w:rPr>
+          <w:lang w:val="es-MX"/>
+        </w:rPr>
+        <w:t xml:space="preserve">+ </w:t>
+      </w:r>
+      <w:proofErr w:type="spellStart"/>
+      <w:r>
+        <w:rPr>
+          <w:lang w:val="es-MX"/>
+        </w:rPr>
+        <w:t>nombreVar</w:t>
+      </w:r>
+      <w:proofErr w:type="spellEnd"/>
+      <w:r>
+        <w:rPr>
+          <w:lang w:val="es-MX"/>
+        </w:rPr>
+        <w:t>”</w:t>
+      </w:r>
+      <w:r>
+        <w:rPr>
+          <w:lang w:val="es-MX"/>
+        </w:rPr>
+        <w:t xml:space="preserve"> (es decir, que el usuario ingresa un número mucho más grande del tipo que espera y se produce un </w:t>
+      </w:r>
+      <w:proofErr w:type="spellStart"/>
+      <w:r>
+        <w:rPr>
+          <w:lang w:val="es-MX"/>
+        </w:rPr>
+        <w:t>overflow</w:t>
+      </w:r>
+      <w:proofErr w:type="spellEnd"/>
+      <w:r>
+        <w:rPr>
+          <w:lang w:val="es-MX"/>
+        </w:rPr>
+        <w:t>).</w:t>
+      </w:r>
+    </w:p>
+    <w:p>
+      <w:pPr>
+        <w:pStyle w:val="Prrafodelista"/>
+        <w:numPr>
+          <w:ilvl w:val="0"/>
+          <w:numId w:val="6"/>
+        </w:numPr>
+        <w:rPr>
+          <w:lang w:val="es-MX"/>
+        </w:rPr>
+      </w:pPr>
+      <w:r>
+        <w:rPr>
+          <w:lang w:val="es-MX"/>
+        </w:rPr>
+        <w:t>Se le asigna el nombre “e” o “ex” a la excepción por convención.</w:t>
+      </w:r>
+    </w:p>
+    <w:p>
+      <w:pPr>
+        <w:rPr>
+          <w:lang w:val="es-MX"/>
+        </w:rPr>
+      </w:pPr>
+      <w:r>
+        <w:rPr>
+          <w:noProof/>
+          <w:lang w:eastAsia="es-AR"/>
+        </w:rPr>
+        <w:drawing>
+          <wp:inline distT="0" distB="0" distL="0" distR="0">
+            <wp:extent cx="5398770" cy="2679700"/>
+            <wp:effectExtent l="0" t="0" r="0" b="6350"/>
+            <wp:docPr id="14" name="Imagen 14"/>
+            <wp:cNvGraphicFramePr>
+              <a:graphicFrameLocks xmlns:a="http://schemas.openxmlformats.org/drawingml/2006/main" noChangeAspect="1"/>
+            </wp:cNvGraphicFramePr>
+            <a:graphic xmlns:a="http://schemas.openxmlformats.org/drawingml/2006/main">
+              <a:graphicData uri="http://schemas.openxmlformats.org/drawingml/2006/picture">
+                <pic:pic xmlns:pic="http://schemas.openxmlformats.org/drawingml/2006/picture">
+                  <pic:nvPicPr>
+                    <pic:cNvPr id="0" name="Picture 2"/>
+                    <pic:cNvPicPr>
+                      <a:picLocks noChangeAspect="1" noChangeArrowheads="1"/>
+                    </pic:cNvPicPr>
+                  </pic:nvPicPr>
+                  <pic:blipFill>
+                    <a:blip r:embed="rId18">
+                      <a:extLst>
+                        <a:ext uri="{28A0092B-C50C-407E-A947-70E740481C1C}">
+                          <a14:useLocalDpi xmlns:a14="http://schemas.microsoft.com/office/drawing/2010/main" val="0"/>
+                        </a:ext>
+                      </a:extLst>
+                    </a:blip>
+                    <a:srcRect/>
+                    <a:stretch>
+                      <a:fillRect/>
+                    </a:stretch>
+                  </pic:blipFill>
+                  <pic:spPr bwMode="auto">
+                    <a:xfrm>
+                      <a:off x="0" y="0"/>
+                      <a:ext cx="5398770" cy="2679700"/>
+                    </a:xfrm>
+                    <a:prstGeom prst="rect">
+                      <a:avLst/>
+                    </a:prstGeom>
+                    <a:noFill/>
+                    <a:ln>
+                      <a:noFill/>
+                    </a:ln>
+                  </pic:spPr>
+                </pic:pic>
+              </a:graphicData>
+            </a:graphic>
+          </wp:inline>
+        </w:drawing>
+      </w:r>
+    </w:p>
+    <w:p>
+      <w:pPr>
+        <w:rPr>
+          <w:lang w:val="es-MX"/>
+        </w:rPr>
+      </w:pPr>
+      <w:r>
+        <w:rPr>
+          <w:lang w:val="es-MX"/>
+        </w:rPr>
+        <w:t>O también puede hacerse solamente llamando al objeto “</w:t>
+      </w:r>
+      <w:proofErr w:type="spellStart"/>
+      <w:r>
+        <w:rPr>
+          <w:lang w:val="es-MX"/>
+        </w:rPr>
+        <w:t>Exception</w:t>
+      </w:r>
+      <w:proofErr w:type="spellEnd"/>
+      <w:r>
+        <w:rPr>
+          <w:lang w:val="es-MX"/>
+        </w:rPr>
+        <w:t>”.</w:t>
+      </w:r>
+    </w:p>
+    <w:p>
+      <w:pPr>
+        <w:pStyle w:val="Prrafodelista"/>
+        <w:numPr>
+          <w:ilvl w:val="0"/>
+          <w:numId w:val="7"/>
+        </w:numPr>
+        <w:rPr>
+          <w:lang w:val="es-MX"/>
+        </w:rPr>
+      </w:pPr>
+      <w:r>
+        <w:rPr>
+          <w:lang w:val="es-MX"/>
+        </w:rPr>
+        <w:t xml:space="preserve">Cuando se usa una </w:t>
+      </w:r>
+      <w:proofErr w:type="gramStart"/>
+      <w:r>
+        <w:rPr>
+          <w:lang w:val="es-MX"/>
+        </w:rPr>
+        <w:t>captura ”</w:t>
+      </w:r>
+      <w:proofErr w:type="spellStart"/>
+      <w:proofErr w:type="gramEnd"/>
+      <w:r>
+        <w:rPr>
+          <w:lang w:val="es-MX"/>
+        </w:rPr>
+        <w:t>Exception</w:t>
+      </w:r>
+      <w:proofErr w:type="spellEnd"/>
+      <w:r>
+        <w:rPr>
+          <w:lang w:val="es-MX"/>
+        </w:rPr>
+        <w:t>”  (GENERAL) no tiene sentido usar las demás.</w:t>
+      </w:r>
+    </w:p>
+    <w:p>
+      <w:pPr>
+        <w:pStyle w:val="Prrafodelista"/>
+        <w:numPr>
+          <w:ilvl w:val="0"/>
+          <w:numId w:val="7"/>
+        </w:numPr>
+        <w:rPr>
+          <w:lang w:val="es-MX"/>
+        </w:rPr>
+      </w:pPr>
+      <w:r>
+        <w:rPr>
+          <w:lang w:val="es-MX"/>
+        </w:rPr>
+        <w:t xml:space="preserve">PEEEEEEEEERO si puede ponerse una </w:t>
+      </w:r>
+      <w:proofErr w:type="spellStart"/>
+      <w:r>
+        <w:rPr>
+          <w:lang w:val="es-MX"/>
+        </w:rPr>
+        <w:t>exception</w:t>
+      </w:r>
+      <w:proofErr w:type="spellEnd"/>
+      <w:r>
+        <w:rPr>
+          <w:lang w:val="es-MX"/>
+        </w:rPr>
+        <w:t xml:space="preserve"> (ejemplo: </w:t>
+      </w:r>
+      <w:proofErr w:type="spellStart"/>
+      <w:r>
+        <w:rPr>
+          <w:lang w:val="es-MX"/>
+        </w:rPr>
+        <w:t>FormatException</w:t>
+      </w:r>
+      <w:proofErr w:type="spellEnd"/>
+      <w:r>
+        <w:rPr>
+          <w:lang w:val="es-MX"/>
+        </w:rPr>
+        <w:t xml:space="preserve">) antes que la </w:t>
+      </w:r>
+      <w:proofErr w:type="spellStart"/>
+      <w:r>
+        <w:rPr>
+          <w:lang w:val="es-MX"/>
+        </w:rPr>
+        <w:t>exception</w:t>
+      </w:r>
+      <w:proofErr w:type="spellEnd"/>
+      <w:r>
+        <w:rPr>
+          <w:lang w:val="es-MX"/>
+        </w:rPr>
+        <w:t xml:space="preserve"> general. (Esto si lo toma como valido). (seria como un </w:t>
+      </w:r>
+      <w:r>
+        <w:rPr>
+          <w:lang w:val="es-MX"/>
+        </w:rPr>
+        <w:t>default???).</w:t>
+      </w:r>
+    </w:p>
+    <w:p>
+      <w:pPr>
+        <w:rPr>
+          <w:lang w:val="es-MX"/>
+        </w:rPr>
+      </w:pPr>
+      <w:r>
+        <w:rPr>
+          <w:noProof/>
+          <w:lang w:eastAsia="es-AR"/>
+        </w:rPr>
+        <w:drawing>
+          <wp:inline distT="0" distB="0" distL="0" distR="0">
+            <wp:extent cx="5391150" cy="2695575"/>
+            <wp:effectExtent l="0" t="0" r="0" b="9525"/>
+            <wp:docPr id="16" name="Imagen 16"/>
+            <wp:cNvGraphicFramePr>
+              <a:graphicFrameLocks xmlns:a="http://schemas.openxmlformats.org/drawingml/2006/main" noChangeAspect="1"/>
+            </wp:cNvGraphicFramePr>
+            <a:graphic xmlns:a="http://schemas.openxmlformats.org/drawingml/2006/main">
+              <a:graphicData uri="http://schemas.openxmlformats.org/drawingml/2006/picture">
+                <pic:pic xmlns:pic="http://schemas.openxmlformats.org/drawingml/2006/picture">
+                  <pic:nvPicPr>
+                    <pic:cNvPr id="0" name="Picture 4"/>
+                    <pic:cNvPicPr>
+                      <a:picLocks noChangeAspect="1" noChangeArrowheads="1"/>
+                    </pic:cNvPicPr>
+                  </pic:nvPicPr>
+                  <pic:blipFill>
+                    <a:blip r:embed="rId19">
+                      <a:extLst>
+                        <a:ext uri="{28A0092B-C50C-407E-A947-70E740481C1C}">
+                          <a14:useLocalDpi xmlns:a14="http://schemas.microsoft.com/office/drawing/2010/main" val="0"/>
+                        </a:ext>
+                      </a:extLst>
+                    </a:blip>
+                    <a:srcRect/>
+                    <a:stretch>
+                      <a:fillRect/>
+                    </a:stretch>
+                  </pic:blipFill>
+                  <pic:spPr bwMode="auto">
+                    <a:xfrm>
+                      <a:off x="0" y="0"/>
+                      <a:ext cx="5391150" cy="2695575"/>
+                    </a:xfrm>
+                    <a:prstGeom prst="rect">
+                      <a:avLst/>
+                    </a:prstGeom>
+                    <a:noFill/>
+                    <a:ln>
+                      <a:noFill/>
+                    </a:ln>
+                  </pic:spPr>
+                </pic:pic>
+              </a:graphicData>
+            </a:graphic>
+          </wp:inline>
+        </w:drawing>
+      </w:r>
+    </w:p>
+    <w:p>
+      <w:pPr>
+        <w:rPr>
+          <w:lang w:val="es-MX"/>
+        </w:rPr>
+      </w:pPr>
+      <w:r>
+        <w:rPr>
+          <w:lang w:val="es-MX"/>
+        </w:rPr>
+        <w:lastRenderedPageBreak/>
+        <w:t>Clase 24:</w:t>
+      </w:r>
+    </w:p>
+    <w:p>
+      <w:pPr>
+        <w:pStyle w:val="Ttulo1"/>
+        <w:rPr>
+          <w:u w:val="none"/>
+        </w:rPr>
+      </w:pPr>
+      <w:r>
+        <w:t>Conflictos con varias</w:t>
+      </w:r>
+      <w:r>
+        <w:t xml:space="preserve"> excepciones y captura con FILTROS:</w:t>
+      </w:r>
+    </w:p>
+    <w:p>
+      <w:pPr>
+        <w:pStyle w:val="Prrafodelista"/>
+        <w:numPr>
+          <w:ilvl w:val="0"/>
+          <w:numId w:val="8"/>
+        </w:numPr>
+        <w:rPr>
+          <w:lang w:val="es-MX"/>
+        </w:rPr>
+      </w:pPr>
+      <w:r>
+        <w:rPr>
+          <w:lang w:val="es-MX"/>
+        </w:rPr>
+        <w:t>Primero van las excepciones específicas (</w:t>
+      </w:r>
+      <w:proofErr w:type="spellStart"/>
+      <w:r>
+        <w:rPr>
+          <w:lang w:val="es-MX"/>
+        </w:rPr>
+        <w:t>FormatException</w:t>
+      </w:r>
+      <w:proofErr w:type="spellEnd"/>
+      <w:r>
+        <w:rPr>
+          <w:lang w:val="es-MX"/>
+        </w:rPr>
+        <w:t xml:space="preserve">, </w:t>
+      </w:r>
+      <w:proofErr w:type="spellStart"/>
+      <w:r>
+        <w:rPr>
+          <w:lang w:val="es-MX"/>
+        </w:rPr>
+        <w:t>OverFlorException</w:t>
+      </w:r>
+      <w:proofErr w:type="spellEnd"/>
+      <w:r>
+        <w:rPr>
+          <w:lang w:val="es-MX"/>
+        </w:rPr>
+        <w:t xml:space="preserve">, </w:t>
+      </w:r>
+      <w:proofErr w:type="spellStart"/>
+      <w:r>
+        <w:rPr>
+          <w:lang w:val="es-MX"/>
+        </w:rPr>
+        <w:t>etc</w:t>
+      </w:r>
+      <w:proofErr w:type="spellEnd"/>
+      <w:r>
+        <w:rPr>
+          <w:lang w:val="es-MX"/>
+        </w:rPr>
+        <w:t>).</w:t>
+      </w:r>
+    </w:p>
+    <w:p>
+      <w:pPr>
+        <w:pStyle w:val="Prrafodelista"/>
+        <w:numPr>
+          <w:ilvl w:val="0"/>
+          <w:numId w:val="8"/>
+        </w:numPr>
+        <w:rPr>
+          <w:lang w:val="es-MX"/>
+        </w:rPr>
+      </w:pPr>
+      <w:r>
+        <w:rPr>
+          <w:lang w:val="es-MX"/>
+        </w:rPr>
+        <w:t>Luego van las generales. (</w:t>
+      </w:r>
+      <w:proofErr w:type="spellStart"/>
+      <w:r>
+        <w:rPr>
+          <w:lang w:val="es-MX"/>
+        </w:rPr>
+        <w:t>Exception</w:t>
+      </w:r>
+      <w:proofErr w:type="spellEnd"/>
+      <w:r>
+        <w:rPr>
+          <w:lang w:val="es-MX"/>
+        </w:rPr>
+        <w:t>).</w:t>
+      </w:r>
+    </w:p>
+    <w:p>
+      <w:pPr>
+        <w:rPr>
+          <w:lang w:val="es-MX"/>
+        </w:rPr>
+      </w:pPr>
+      <w:r>
+        <w:rPr>
+          <w:noProof/>
+          <w:lang w:eastAsia="es-AR"/>
+        </w:rPr>
+        <w:drawing>
+          <wp:inline distT="0" distB="0" distL="0" distR="0">
+            <wp:extent cx="5391150" cy="2486025"/>
+            <wp:effectExtent l="0" t="0" r="0" b="9525"/>
+            <wp:docPr id="17" name="Imagen 17"/>
+            <wp:cNvGraphicFramePr>
+              <a:graphicFrameLocks xmlns:a="http://schemas.openxmlformats.org/drawingml/2006/main" noChangeAspect="1"/>
+            </wp:cNvGraphicFramePr>
+            <a:graphic xmlns:a="http://schemas.openxmlformats.org/drawingml/2006/main">
+              <a:graphicData uri="http://schemas.openxmlformats.org/drawingml/2006/picture">
+                <pic:pic xmlns:pic="http://schemas.openxmlformats.org/drawingml/2006/picture">
+                  <pic:nvPicPr>
+                    <pic:cNvPr id="0" name="Picture 5"/>
+                    <pic:cNvPicPr>
+                      <a:picLocks noChangeAspect="1" noChangeArrowheads="1"/>
+                    </pic:cNvPicPr>
+                  </pic:nvPicPr>
+                  <pic:blipFill>
+                    <a:blip r:embed="rId20">
+                      <a:extLst>
+                        <a:ext uri="{28A0092B-C50C-407E-A947-70E740481C1C}">
+                          <a14:useLocalDpi xmlns:a14="http://schemas.microsoft.com/office/drawing/2010/main" val="0"/>
+                        </a:ext>
+                      </a:extLst>
+                    </a:blip>
+                    <a:srcRect/>
+                    <a:stretch>
+                      <a:fillRect/>
+                    </a:stretch>
+                  </pic:blipFill>
+                  <pic:spPr bwMode="auto">
+                    <a:xfrm>
+                      <a:off x="0" y="0"/>
+                      <a:ext cx="5391150" cy="2486025"/>
+                    </a:xfrm>
+                    <a:prstGeom prst="rect">
+                      <a:avLst/>
+                    </a:prstGeom>
+                    <a:noFill/>
+                    <a:ln>
+                      <a:noFill/>
+                    </a:ln>
+                  </pic:spPr>
+                </pic:pic>
+              </a:graphicData>
+            </a:graphic>
+          </wp:inline>
+        </w:drawing>
+      </w:r>
+    </w:p>
+    <w:p>
+      <w:pPr>
+        <w:rPr>
+          <w:lang w:val="es-MX"/>
+        </w:rPr>
+      </w:pPr>
+      <w:r>
+        <w:rPr>
+          <w:lang w:val="es-MX"/>
+        </w:rPr>
+        <w:t xml:space="preserve">O puede usarse un método de la clase </w:t>
+      </w:r>
+      <w:proofErr w:type="spellStart"/>
+      <w:r>
+        <w:rPr>
+          <w:lang w:val="es-MX"/>
+        </w:rPr>
+        <w:t>Exception</w:t>
+      </w:r>
+      <w:proofErr w:type="spellEnd"/>
+      <w:r>
+        <w:rPr>
+          <w:lang w:val="es-MX"/>
+        </w:rPr>
+        <w:t>, llamado .</w:t>
+      </w:r>
+      <w:proofErr w:type="spellStart"/>
+      <w:proofErr w:type="gramStart"/>
+      <w:r>
+        <w:rPr>
+          <w:lang w:val="es-MX"/>
+        </w:rPr>
+        <w:t>GetType</w:t>
+      </w:r>
+      <w:proofErr w:type="spellEnd"/>
+      <w:r>
+        <w:rPr>
+          <w:lang w:val="es-MX"/>
+        </w:rPr>
+        <w:t>(</w:t>
+      </w:r>
+      <w:proofErr w:type="gramEnd"/>
+      <w:r>
+        <w:rPr>
+          <w:lang w:val="es-MX"/>
+        </w:rPr>
+        <w:t>);</w:t>
+      </w:r>
+    </w:p>
+    <w:p>
+      <w:pPr>
+        <w:pStyle w:val="Prrafodelista"/>
+        <w:numPr>
+          <w:ilvl w:val="0"/>
+          <w:numId w:val="9"/>
+        </w:numPr>
+        <w:rPr>
+          <w:lang w:val="es-MX"/>
+        </w:rPr>
+      </w:pPr>
+      <w:proofErr w:type="spellStart"/>
+      <w:proofErr w:type="gramStart"/>
+      <w:r>
+        <w:rPr>
+          <w:lang w:val="es-MX"/>
+        </w:rPr>
+        <w:t>GetType</w:t>
+      </w:r>
+      <w:proofErr w:type="spellEnd"/>
+      <w:r>
+        <w:rPr>
+          <w:lang w:val="es-MX"/>
+        </w:rPr>
+        <w:t>(</w:t>
+      </w:r>
+      <w:proofErr w:type="gramEnd"/>
+      <w:r>
+        <w:rPr>
+          <w:lang w:val="es-MX"/>
+        </w:rPr>
+        <w:t xml:space="preserve">) = Devuelve el tipo de </w:t>
+      </w:r>
+      <w:proofErr w:type="spellStart"/>
+      <w:r>
+        <w:rPr>
+          <w:lang w:val="es-MX"/>
+        </w:rPr>
+        <w:t>exception</w:t>
+      </w:r>
+      <w:proofErr w:type="spellEnd"/>
+      <w:r>
+        <w:rPr>
+          <w:lang w:val="es-MX"/>
+        </w:rPr>
+        <w:t xml:space="preserve"> que se ha lanzado.</w:t>
+      </w:r>
+    </w:p>
+    <w:p>
+      <w:pPr>
+        <w:rPr>
+          <w:lang w:val="es-MX"/>
+        </w:rPr>
+      </w:pPr>
+      <w:r>
+        <w:rPr>
+          <w:lang w:val="es-MX"/>
+        </w:rPr>
+        <w:t>Clase 25:</w:t>
+      </w:r>
+    </w:p>
+    <w:p>
+      <w:pPr>
+        <w:pStyle w:val="Ttulo1"/>
+      </w:pPr>
+      <w:proofErr w:type="spellStart"/>
+      <w:r>
+        <w:t>Checked</w:t>
+      </w:r>
+      <w:proofErr w:type="spellEnd"/>
+      <w:r>
+        <w:t xml:space="preserve"> y </w:t>
+      </w:r>
+      <w:proofErr w:type="spellStart"/>
+      <w:r>
+        <w:t>unchecked</w:t>
+      </w:r>
+      <w:proofErr w:type="spellEnd"/>
+      <w:r>
+        <w:t>:</w:t>
+      </w:r>
+    </w:p>
+    <w:p>
+      <w:pPr>
+        <w:pStyle w:val="Ttulo1"/>
+        <w:rPr>
+          <w:u w:val="none"/>
+        </w:rPr>
+      </w:pPr>
+      <w:r>
+        <w:t xml:space="preserve"> SOLAMENTE PUEDEN USARSE </w:t>
+      </w:r>
+      <w:proofErr w:type="gramStart"/>
+      <w:r>
+        <w:t>CON :</w:t>
+      </w:r>
+      <w:proofErr w:type="gramEnd"/>
+      <w:r>
+        <w:t xml:space="preserve">  </w:t>
+      </w:r>
+      <w:proofErr w:type="spellStart"/>
+      <w:r>
+        <w:rPr>
+          <w:u w:val="none"/>
+        </w:rPr>
+        <w:t>int</w:t>
+      </w:r>
+      <w:proofErr w:type="spellEnd"/>
+      <w:r>
+        <w:rPr>
+          <w:u w:val="none"/>
+        </w:rPr>
+        <w:t xml:space="preserve"> y </w:t>
+      </w:r>
+      <w:proofErr w:type="spellStart"/>
+      <w:r>
+        <w:rPr>
+          <w:u w:val="none"/>
+        </w:rPr>
+        <w:t>long</w:t>
+      </w:r>
+      <w:proofErr w:type="spellEnd"/>
+      <w:r>
+        <w:rPr>
+          <w:u w:val="none"/>
+        </w:rPr>
+        <w:t>.</w:t>
+      </w:r>
+    </w:p>
+    <w:p>
+      <w:pPr>
+        <w:rPr>
+          <w:lang w:val="es-MX"/>
+        </w:rPr>
+      </w:pPr>
+      <w:proofErr w:type="spellStart"/>
+      <w:r>
+        <w:rPr>
+          <w:lang w:val="es-MX"/>
+        </w:rPr>
+        <w:t>Checked</w:t>
+      </w:r>
+      <w:proofErr w:type="spellEnd"/>
+      <w:r>
+        <w:rPr>
+          <w:lang w:val="es-MX"/>
+        </w:rPr>
+        <w:t xml:space="preserve"> puede activarse manualmente</w:t>
+      </w:r>
+    </w:p>
+    <w:p>
+      <w:pPr>
+        <w:pStyle w:val="Prrafodelista"/>
+        <w:numPr>
+          <w:ilvl w:val="0"/>
+          <w:numId w:val="9"/>
+        </w:numPr>
+      </w:pPr>
+      <w:proofErr w:type="spellStart"/>
+      <w:r>
+        <w:t>Click</w:t>
+      </w:r>
+      <w:proofErr w:type="spellEnd"/>
+      <w:r>
+        <w:t xml:space="preserve"> derecho en el proyecto.</w:t>
+      </w:r>
+    </w:p>
+    <w:p>
+      <w:pPr>
+        <w:pStyle w:val="Prrafodelista"/>
+        <w:numPr>
+          <w:ilvl w:val="0"/>
+          <w:numId w:val="9"/>
+        </w:numPr>
+      </w:pPr>
+      <w:r>
+        <w:t>-</w:t>
+      </w:r>
+      <w:proofErr w:type="spellStart"/>
+      <w:r>
+        <w:t>Properties</w:t>
+      </w:r>
+      <w:proofErr w:type="spellEnd"/>
+      <w:r>
+        <w:t>.</w:t>
+      </w:r>
+    </w:p>
+    <w:p>
+      <w:pPr>
+        <w:pStyle w:val="Prrafodelista"/>
+        <w:numPr>
+          <w:ilvl w:val="0"/>
+          <w:numId w:val="9"/>
+        </w:numPr>
+      </w:pPr>
+      <w:r>
+        <w:t>-</w:t>
+      </w:r>
+      <w:proofErr w:type="spellStart"/>
+      <w:r>
+        <w:t>Build</w:t>
+      </w:r>
+      <w:proofErr w:type="spellEnd"/>
+      <w:r>
+        <w:t>.</w:t>
+      </w:r>
+    </w:p>
+    <w:p>
+      <w:pPr>
+        <w:pStyle w:val="Prrafodelista"/>
+        <w:numPr>
+          <w:ilvl w:val="0"/>
+          <w:numId w:val="9"/>
+        </w:numPr>
+      </w:pPr>
+      <w:r>
+        <w:t>-</w:t>
+      </w:r>
+      <w:proofErr w:type="spellStart"/>
+      <w:r>
+        <w:t>Advance</w:t>
+      </w:r>
+      <w:proofErr w:type="spellEnd"/>
+      <w:r>
+        <w:t>.</w:t>
+      </w:r>
+    </w:p>
+    <w:p>
+      <w:pPr>
+        <w:pStyle w:val="Prrafodelista"/>
+        <w:numPr>
+          <w:ilvl w:val="0"/>
+          <w:numId w:val="9"/>
+        </w:numPr>
+      </w:pPr>
+      <w:r>
+        <w:t xml:space="preserve">-Marcamos la </w:t>
+      </w:r>
+      <w:proofErr w:type="spellStart"/>
+      <w:r>
+        <w:t>opcion</w:t>
+      </w:r>
+      <w:proofErr w:type="spellEnd"/>
+      <w:r>
+        <w:t xml:space="preserve"> de </w:t>
+      </w:r>
+      <w:proofErr w:type="spellStart"/>
+      <w:r>
+        <w:t>checkear</w:t>
+      </w:r>
+      <w:proofErr w:type="spellEnd"/>
+      <w:r>
+        <w:t xml:space="preserve"> si hay desbordamiento.</w:t>
+      </w:r>
+    </w:p>
+    <w:p>
+      <w:pPr>
+        <w:pStyle w:val="Prrafodelista"/>
+        <w:numPr>
+          <w:ilvl w:val="0"/>
+          <w:numId w:val="9"/>
+        </w:numPr>
+        <w:rPr>
+          <w:lang w:val="es-MX"/>
+        </w:rPr>
+      </w:pPr>
+      <w:r>
+        <w:t>Y NOS MOSTRARIA CUANDO HAY UN OVERFLOW, ETC, ETC.</w:t>
+      </w:r>
+    </w:p>
+    <w:p>
+      <w:pPr>
+        <w:rPr>
+          <w:lang w:val="es-MX"/>
+        </w:rPr>
+      </w:pPr>
+      <w:proofErr w:type="spellStart"/>
+      <w:r>
+        <w:rPr>
+          <w:lang w:val="es-MX"/>
+        </w:rPr>
+        <w:t>Unchecked</w:t>
+      </w:r>
+      <w:proofErr w:type="spellEnd"/>
+      <w:r>
+        <w:rPr>
+          <w:lang w:val="es-MX"/>
+        </w:rPr>
+        <w:t xml:space="preserve"> puede usarse para que no </w:t>
+      </w:r>
+      <w:proofErr w:type="spellStart"/>
+      <w:r>
+        <w:rPr>
+          <w:lang w:val="es-MX"/>
+        </w:rPr>
+        <w:t>checkee</w:t>
+      </w:r>
+      <w:proofErr w:type="spellEnd"/>
+      <w:r>
+        <w:rPr>
+          <w:lang w:val="es-MX"/>
+        </w:rPr>
+        <w:t xml:space="preserve"> lo que encerramos entre paréntesis. (Lo contrario a </w:t>
+      </w:r>
+      <w:proofErr w:type="spellStart"/>
+      <w:r>
+        <w:rPr>
+          <w:lang w:val="es-MX"/>
+        </w:rPr>
+        <w:t>checked</w:t>
+      </w:r>
+      <w:proofErr w:type="spellEnd"/>
+      <w:r>
+        <w:rPr>
+          <w:lang w:val="es-MX"/>
+        </w:rPr>
+        <w:t>).</w:t>
+      </w:r>
+    </w:p>
+    <w:p>
+      <w:pPr>
+        <w:rPr>
+          <w:lang w:val="es-MX"/>
+        </w:rPr>
+      </w:pPr>
+      <w:r>
+        <w:rPr>
+          <w:noProof/>
+          <w:lang w:eastAsia="es-AR"/>
+        </w:rPr>
+        <w:drawing>
+          <wp:inline distT="0" distB="0" distL="0" distR="0">
+            <wp:extent cx="5391150" cy="1266825"/>
+            <wp:effectExtent l="0" t="0" r="0" b="9525"/>
+            <wp:docPr id="18" name="Imagen 18"/>
+            <wp:cNvGraphicFramePr>
+              <a:graphicFrameLocks xmlns:a="http://schemas.openxmlformats.org/drawingml/2006/main" noChangeAspect="1"/>
+            </wp:cNvGraphicFramePr>
+            <a:graphic xmlns:a="http://schemas.openxmlformats.org/drawingml/2006/main">
+              <a:graphicData uri="http://schemas.openxmlformats.org/drawingml/2006/picture">
+                <pic:pic xmlns:pic="http://schemas.openxmlformats.org/drawingml/2006/picture">
+                  <pic:nvPicPr>
+                    <pic:cNvPr id="0" name="Picture 6"/>
+                    <pic:cNvPicPr>
+                      <a:picLocks noChangeAspect="1" noChangeArrowheads="1"/>
+                    </pic:cNvPicPr>
+                  </pic:nvPicPr>
+                  <pic:blipFill>
+                    <a:blip r:embed="rId21">
+                      <a:extLst>
+                        <a:ext uri="{28A0092B-C50C-407E-A947-70E740481C1C}">
+                          <a14:useLocalDpi xmlns:a14="http://schemas.microsoft.com/office/drawing/2010/main" val="0"/>
+                        </a:ext>
+                      </a:extLst>
+                    </a:blip>
+                    <a:srcRect/>
+                    <a:stretch>
+                      <a:fillRect/>
+                    </a:stretch>
+                  </pic:blipFill>
+                  <pic:spPr bwMode="auto">
+                    <a:xfrm>
+                      <a:off x="0" y="0"/>
+                      <a:ext cx="5391150" cy="1266825"/>
+                    </a:xfrm>
+                    <a:prstGeom prst="rect">
+                      <a:avLst/>
+                    </a:prstGeom>
+                    <a:noFill/>
+                    <a:ln>
+                      <a:noFill/>
+                    </a:ln>
+                  </pic:spPr>
+                </pic:pic>
+              </a:graphicData>
+            </a:graphic>
+          </wp:inline>
+        </w:drawing>
+      </w:r>
+    </w:p>
+    <w:p>
+      <w:pPr>
+        <w:pStyle w:val="Ttulo1"/>
+      </w:pPr>
+      <w:r>
+        <w:lastRenderedPageBreak/>
+        <w:t>Lanzamientos de excepciones con “</w:t>
+      </w:r>
+      <w:proofErr w:type="spellStart"/>
+      <w:r>
+        <w:t>throw</w:t>
+      </w:r>
+      <w:proofErr w:type="spellEnd"/>
+      <w:r>
+        <w:t>”:</w:t>
+      </w:r>
     </w:p>
     <w:p>
       <w:pPr>
@@ -1771,6 +2993,34 @@
       </w:pPr>
       <w:bookmarkStart w:id="0" w:name="_GoBack"/>
       <w:bookmarkEnd w:id="0"/>
+    </w:p>
+    <w:p>
+      <w:pPr>
+        <w:rPr>
+          <w:lang w:val="es-MX"/>
+        </w:rPr>
+      </w:pPr>
+    </w:p>
+    <w:p>
+      <w:pPr>
+        <w:rPr>
+          <w:lang w:val="es-MX"/>
+        </w:rPr>
+      </w:pPr>
+    </w:p>
+    <w:p>
+      <w:pPr>
+        <w:rPr>
+          <w:lang w:val="es-MX"/>
+        </w:rPr>
+      </w:pPr>
+    </w:p>
+    <w:p>
+      <w:pPr>
+        <w:rPr>
+          <w:lang w:val="es-MX"/>
+        </w:rPr>
+      </w:pPr>
     </w:p>
     <w:p>
       <w:pPr>
@@ -1806,6 +3056,119 @@
 <file path=word/numbering.xml><?xml version="1.0" encoding="utf-8"?>
 <w:numbering xmlns:wpc="http://schemas.microsoft.com/office/word/2010/wordprocessingCanvas" xmlns:mc="http://schemas.openxmlformats.org/markup-compatibility/2006" xmlns:o="urn:schemas-microsoft-com:office:office" xmlns:r="http://schemas.openxmlformats.org/officeDocument/2006/relationships" xmlns:m="http://schemas.openxmlformats.org/officeDocument/2006/math" xmlns:v="urn:schemas-microsoft-com:vml" xmlns:wp14="http://schemas.microsoft.com/office/word/2010/wordprocessingDrawing" xmlns:wp="http://schemas.openxmlformats.org/drawingml/2006/wordprocessingDrawing" xmlns:w10="urn:schemas-microsoft-com:office:word" xmlns:w="http://schemas.openxmlformats.org/wordprocessingml/2006/main" xmlns:w14="http://schemas.microsoft.com/office/word/2010/wordml" xmlns:wpg="http://schemas.microsoft.com/office/word/2010/wordprocessingGroup" xmlns:wpi="http://schemas.microsoft.com/office/word/2010/wordprocessingInk" xmlns:wne="http://schemas.microsoft.com/office/word/2006/wordml" xmlns:wps="http://schemas.microsoft.com/office/word/2010/wordprocessingShape" mc:Ignorable="w14 wp14">
   <w:abstractNum w:abstractNumId="0">
+    <w:nsid w:val="086F498E"/>
+    <w:multiLevelType w:val="hybridMultilevel"/>
+    <w:tmpl w:val="1968FFAE"/>
+    <w:lvl w:ilvl="0" w:tplc="2C0A0001">
+      <w:start w:val="1"/>
+      <w:numFmt w:val="bullet"/>
+      <w:lvlText w:val=""/>
+      <w:lvlJc w:val="left"/>
+      <w:pPr>
+        <w:ind w:left="720" w:hanging="360"/>
+      </w:pPr>
+      <w:rPr>
+        <w:rFonts w:ascii="Symbol" w:hAnsi="Symbol" w:hint="default"/>
+      </w:rPr>
+    </w:lvl>
+    <w:lvl w:ilvl="1" w:tplc="2C0A0003" w:tentative="1">
+      <w:start w:val="1"/>
+      <w:numFmt w:val="bullet"/>
+      <w:lvlText w:val="o"/>
+      <w:lvlJc w:val="left"/>
+      <w:pPr>
+        <w:ind w:left="1440" w:hanging="360"/>
+      </w:pPr>
+      <w:rPr>
+        <w:rFonts w:ascii="Courier New" w:hAnsi="Courier New" w:cs="Courier New" w:hint="default"/>
+      </w:rPr>
+    </w:lvl>
+    <w:lvl w:ilvl="2" w:tplc="2C0A0005" w:tentative="1">
+      <w:start w:val="1"/>
+      <w:numFmt w:val="bullet"/>
+      <w:lvlText w:val=""/>
+      <w:lvlJc w:val="left"/>
+      <w:pPr>
+        <w:ind w:left="2160" w:hanging="360"/>
+      </w:pPr>
+      <w:rPr>
+        <w:rFonts w:ascii="Wingdings" w:hAnsi="Wingdings" w:hint="default"/>
+      </w:rPr>
+    </w:lvl>
+    <w:lvl w:ilvl="3" w:tplc="2C0A0001" w:tentative="1">
+      <w:start w:val="1"/>
+      <w:numFmt w:val="bullet"/>
+      <w:lvlText w:val=""/>
+      <w:lvlJc w:val="left"/>
+      <w:pPr>
+        <w:ind w:left="2880" w:hanging="360"/>
+      </w:pPr>
+      <w:rPr>
+        <w:rFonts w:ascii="Symbol" w:hAnsi="Symbol" w:hint="default"/>
+      </w:rPr>
+    </w:lvl>
+    <w:lvl w:ilvl="4" w:tplc="2C0A0003" w:tentative="1">
+      <w:start w:val="1"/>
+      <w:numFmt w:val="bullet"/>
+      <w:lvlText w:val="o"/>
+      <w:lvlJc w:val="left"/>
+      <w:pPr>
+        <w:ind w:left="3600" w:hanging="360"/>
+      </w:pPr>
+      <w:rPr>
+        <w:rFonts w:ascii="Courier New" w:hAnsi="Courier New" w:cs="Courier New" w:hint="default"/>
+      </w:rPr>
+    </w:lvl>
+    <w:lvl w:ilvl="5" w:tplc="2C0A0005" w:tentative="1">
+      <w:start w:val="1"/>
+      <w:numFmt w:val="bullet"/>
+      <w:lvlText w:val=""/>
+      <w:lvlJc w:val="left"/>
+      <w:pPr>
+        <w:ind w:left="4320" w:hanging="360"/>
+      </w:pPr>
+      <w:rPr>
+        <w:rFonts w:ascii="Wingdings" w:hAnsi="Wingdings" w:hint="default"/>
+      </w:rPr>
+    </w:lvl>
+    <w:lvl w:ilvl="6" w:tplc="2C0A0001" w:tentative="1">
+      <w:start w:val="1"/>
+      <w:numFmt w:val="bullet"/>
+      <w:lvlText w:val=""/>
+      <w:lvlJc w:val="left"/>
+      <w:pPr>
+        <w:ind w:left="5040" w:hanging="360"/>
+      </w:pPr>
+      <w:rPr>
+        <w:rFonts w:ascii="Symbol" w:hAnsi="Symbol" w:hint="default"/>
+      </w:rPr>
+    </w:lvl>
+    <w:lvl w:ilvl="7" w:tplc="2C0A0003" w:tentative="1">
+      <w:start w:val="1"/>
+      <w:numFmt w:val="bullet"/>
+      <w:lvlText w:val="o"/>
+      <w:lvlJc w:val="left"/>
+      <w:pPr>
+        <w:ind w:left="5760" w:hanging="360"/>
+      </w:pPr>
+      <w:rPr>
+        <w:rFonts w:ascii="Courier New" w:hAnsi="Courier New" w:cs="Courier New" w:hint="default"/>
+      </w:rPr>
+    </w:lvl>
+    <w:lvl w:ilvl="8" w:tplc="2C0A0005" w:tentative="1">
+      <w:start w:val="1"/>
+      <w:numFmt w:val="bullet"/>
+      <w:lvlText w:val=""/>
+      <w:lvlJc w:val="left"/>
+      <w:pPr>
+        <w:ind w:left="6480" w:hanging="360"/>
+      </w:pPr>
+      <w:rPr>
+        <w:rFonts w:ascii="Wingdings" w:hAnsi="Wingdings" w:hint="default"/>
+      </w:rPr>
+    </w:lvl>
+  </w:abstractNum>
+  <w:abstractNum w:abstractNumId="1">
     <w:nsid w:val="0A96515C"/>
     <w:multiLevelType w:val="hybridMultilevel"/>
     <w:tmpl w:val="11AC77C0"/>
@@ -1918,7 +3281,120 @@
       </w:rPr>
     </w:lvl>
   </w:abstractNum>
-  <w:abstractNum w:abstractNumId="1">
+  <w:abstractNum w:abstractNumId="2">
+    <w:nsid w:val="190755A7"/>
+    <w:multiLevelType w:val="hybridMultilevel"/>
+    <w:tmpl w:val="5AA276FA"/>
+    <w:lvl w:ilvl="0" w:tplc="2C0A0001">
+      <w:start w:val="1"/>
+      <w:numFmt w:val="bullet"/>
+      <w:lvlText w:val=""/>
+      <w:lvlJc w:val="left"/>
+      <w:pPr>
+        <w:ind w:left="720" w:hanging="360"/>
+      </w:pPr>
+      <w:rPr>
+        <w:rFonts w:ascii="Symbol" w:hAnsi="Symbol" w:hint="default"/>
+      </w:rPr>
+    </w:lvl>
+    <w:lvl w:ilvl="1" w:tplc="2C0A0003" w:tentative="1">
+      <w:start w:val="1"/>
+      <w:numFmt w:val="bullet"/>
+      <w:lvlText w:val="o"/>
+      <w:lvlJc w:val="left"/>
+      <w:pPr>
+        <w:ind w:left="1440" w:hanging="360"/>
+      </w:pPr>
+      <w:rPr>
+        <w:rFonts w:ascii="Courier New" w:hAnsi="Courier New" w:cs="Courier New" w:hint="default"/>
+      </w:rPr>
+    </w:lvl>
+    <w:lvl w:ilvl="2" w:tplc="2C0A0005" w:tentative="1">
+      <w:start w:val="1"/>
+      <w:numFmt w:val="bullet"/>
+      <w:lvlText w:val=""/>
+      <w:lvlJc w:val="left"/>
+      <w:pPr>
+        <w:ind w:left="2160" w:hanging="360"/>
+      </w:pPr>
+      <w:rPr>
+        <w:rFonts w:ascii="Wingdings" w:hAnsi="Wingdings" w:hint="default"/>
+      </w:rPr>
+    </w:lvl>
+    <w:lvl w:ilvl="3" w:tplc="2C0A0001" w:tentative="1">
+      <w:start w:val="1"/>
+      <w:numFmt w:val="bullet"/>
+      <w:lvlText w:val=""/>
+      <w:lvlJc w:val="left"/>
+      <w:pPr>
+        <w:ind w:left="2880" w:hanging="360"/>
+      </w:pPr>
+      <w:rPr>
+        <w:rFonts w:ascii="Symbol" w:hAnsi="Symbol" w:hint="default"/>
+      </w:rPr>
+    </w:lvl>
+    <w:lvl w:ilvl="4" w:tplc="2C0A0003" w:tentative="1">
+      <w:start w:val="1"/>
+      <w:numFmt w:val="bullet"/>
+      <w:lvlText w:val="o"/>
+      <w:lvlJc w:val="left"/>
+      <w:pPr>
+        <w:ind w:left="3600" w:hanging="360"/>
+      </w:pPr>
+      <w:rPr>
+        <w:rFonts w:ascii="Courier New" w:hAnsi="Courier New" w:cs="Courier New" w:hint="default"/>
+      </w:rPr>
+    </w:lvl>
+    <w:lvl w:ilvl="5" w:tplc="2C0A0005" w:tentative="1">
+      <w:start w:val="1"/>
+      <w:numFmt w:val="bullet"/>
+      <w:lvlText w:val=""/>
+      <w:lvlJc w:val="left"/>
+      <w:pPr>
+        <w:ind w:left="4320" w:hanging="360"/>
+      </w:pPr>
+      <w:rPr>
+        <w:rFonts w:ascii="Wingdings" w:hAnsi="Wingdings" w:hint="default"/>
+      </w:rPr>
+    </w:lvl>
+    <w:lvl w:ilvl="6" w:tplc="2C0A0001" w:tentative="1">
+      <w:start w:val="1"/>
+      <w:numFmt w:val="bullet"/>
+      <w:lvlText w:val=""/>
+      <w:lvlJc w:val="left"/>
+      <w:pPr>
+        <w:ind w:left="5040" w:hanging="360"/>
+      </w:pPr>
+      <w:rPr>
+        <w:rFonts w:ascii="Symbol" w:hAnsi="Symbol" w:hint="default"/>
+      </w:rPr>
+    </w:lvl>
+    <w:lvl w:ilvl="7" w:tplc="2C0A0003" w:tentative="1">
+      <w:start w:val="1"/>
+      <w:numFmt w:val="bullet"/>
+      <w:lvlText w:val="o"/>
+      <w:lvlJc w:val="left"/>
+      <w:pPr>
+        <w:ind w:left="5760" w:hanging="360"/>
+      </w:pPr>
+      <w:rPr>
+        <w:rFonts w:ascii="Courier New" w:hAnsi="Courier New" w:cs="Courier New" w:hint="default"/>
+      </w:rPr>
+    </w:lvl>
+    <w:lvl w:ilvl="8" w:tplc="2C0A0005" w:tentative="1">
+      <w:start w:val="1"/>
+      <w:numFmt w:val="bullet"/>
+      <w:lvlText w:val=""/>
+      <w:lvlJc w:val="left"/>
+      <w:pPr>
+        <w:ind w:left="6480" w:hanging="360"/>
+      </w:pPr>
+      <w:rPr>
+        <w:rFonts w:ascii="Wingdings" w:hAnsi="Wingdings" w:hint="default"/>
+      </w:rPr>
+    </w:lvl>
+  </w:abstractNum>
+  <w:abstractNum w:abstractNumId="3">
     <w:nsid w:val="22886636"/>
     <w:multiLevelType w:val="hybridMultilevel"/>
     <w:tmpl w:val="C3D0764A"/>
@@ -2031,7 +3507,7 @@
       </w:rPr>
     </w:lvl>
   </w:abstractNum>
-  <w:abstractNum w:abstractNumId="2">
+  <w:abstractNum w:abstractNumId="4">
     <w:nsid w:val="307F2A29"/>
     <w:multiLevelType w:val="hybridMultilevel"/>
     <w:tmpl w:val="6CF09BFA"/>
@@ -2144,7 +3620,7 @@
       </w:rPr>
     </w:lvl>
   </w:abstractNum>
-  <w:abstractNum w:abstractNumId="3">
+  <w:abstractNum w:abstractNumId="5">
     <w:nsid w:val="47456123"/>
     <w:multiLevelType w:val="hybridMultilevel"/>
     <w:tmpl w:val="78D2812E"/>
@@ -2257,7 +3733,7 @@
       </w:rPr>
     </w:lvl>
   </w:abstractNum>
-  <w:abstractNum w:abstractNumId="4">
+  <w:abstractNum w:abstractNumId="6">
     <w:nsid w:val="53192145"/>
     <w:multiLevelType w:val="hybridMultilevel"/>
     <w:tmpl w:val="9460D4EE"/>
@@ -2370,20 +3846,258 @@
       </w:rPr>
     </w:lvl>
   </w:abstractNum>
+  <w:abstractNum w:abstractNumId="7">
+    <w:nsid w:val="64F96AEF"/>
+    <w:multiLevelType w:val="hybridMultilevel"/>
+    <w:tmpl w:val="1DFCB82C"/>
+    <w:lvl w:ilvl="0" w:tplc="2C0A0001">
+      <w:start w:val="1"/>
+      <w:numFmt w:val="bullet"/>
+      <w:lvlText w:val=""/>
+      <w:lvlJc w:val="left"/>
+      <w:pPr>
+        <w:ind w:left="720" w:hanging="360"/>
+      </w:pPr>
+      <w:rPr>
+        <w:rFonts w:ascii="Symbol" w:hAnsi="Symbol" w:hint="default"/>
+      </w:rPr>
+    </w:lvl>
+    <w:lvl w:ilvl="1" w:tplc="2C0A0003" w:tentative="1">
+      <w:start w:val="1"/>
+      <w:numFmt w:val="bullet"/>
+      <w:lvlText w:val="o"/>
+      <w:lvlJc w:val="left"/>
+      <w:pPr>
+        <w:ind w:left="1440" w:hanging="360"/>
+      </w:pPr>
+      <w:rPr>
+        <w:rFonts w:ascii="Courier New" w:hAnsi="Courier New" w:cs="Courier New" w:hint="default"/>
+      </w:rPr>
+    </w:lvl>
+    <w:lvl w:ilvl="2" w:tplc="2C0A0005" w:tentative="1">
+      <w:start w:val="1"/>
+      <w:numFmt w:val="bullet"/>
+      <w:lvlText w:val=""/>
+      <w:lvlJc w:val="left"/>
+      <w:pPr>
+        <w:ind w:left="2160" w:hanging="360"/>
+      </w:pPr>
+      <w:rPr>
+        <w:rFonts w:ascii="Wingdings" w:hAnsi="Wingdings" w:hint="default"/>
+      </w:rPr>
+    </w:lvl>
+    <w:lvl w:ilvl="3" w:tplc="2C0A0001" w:tentative="1">
+      <w:start w:val="1"/>
+      <w:numFmt w:val="bullet"/>
+      <w:lvlText w:val=""/>
+      <w:lvlJc w:val="left"/>
+      <w:pPr>
+        <w:ind w:left="2880" w:hanging="360"/>
+      </w:pPr>
+      <w:rPr>
+        <w:rFonts w:ascii="Symbol" w:hAnsi="Symbol" w:hint="default"/>
+      </w:rPr>
+    </w:lvl>
+    <w:lvl w:ilvl="4" w:tplc="2C0A0003" w:tentative="1">
+      <w:start w:val="1"/>
+      <w:numFmt w:val="bullet"/>
+      <w:lvlText w:val="o"/>
+      <w:lvlJc w:val="left"/>
+      <w:pPr>
+        <w:ind w:left="3600" w:hanging="360"/>
+      </w:pPr>
+      <w:rPr>
+        <w:rFonts w:ascii="Courier New" w:hAnsi="Courier New" w:cs="Courier New" w:hint="default"/>
+      </w:rPr>
+    </w:lvl>
+    <w:lvl w:ilvl="5" w:tplc="2C0A0005" w:tentative="1">
+      <w:start w:val="1"/>
+      <w:numFmt w:val="bullet"/>
+      <w:lvlText w:val=""/>
+      <w:lvlJc w:val="left"/>
+      <w:pPr>
+        <w:ind w:left="4320" w:hanging="360"/>
+      </w:pPr>
+      <w:rPr>
+        <w:rFonts w:ascii="Wingdings" w:hAnsi="Wingdings" w:hint="default"/>
+      </w:rPr>
+    </w:lvl>
+    <w:lvl w:ilvl="6" w:tplc="2C0A0001" w:tentative="1">
+      <w:start w:val="1"/>
+      <w:numFmt w:val="bullet"/>
+      <w:lvlText w:val=""/>
+      <w:lvlJc w:val="left"/>
+      <w:pPr>
+        <w:ind w:left="5040" w:hanging="360"/>
+      </w:pPr>
+      <w:rPr>
+        <w:rFonts w:ascii="Symbol" w:hAnsi="Symbol" w:hint="default"/>
+      </w:rPr>
+    </w:lvl>
+    <w:lvl w:ilvl="7" w:tplc="2C0A0003" w:tentative="1">
+      <w:start w:val="1"/>
+      <w:numFmt w:val="bullet"/>
+      <w:lvlText w:val="o"/>
+      <w:lvlJc w:val="left"/>
+      <w:pPr>
+        <w:ind w:left="5760" w:hanging="360"/>
+      </w:pPr>
+      <w:rPr>
+        <w:rFonts w:ascii="Courier New" w:hAnsi="Courier New" w:cs="Courier New" w:hint="default"/>
+      </w:rPr>
+    </w:lvl>
+    <w:lvl w:ilvl="8" w:tplc="2C0A0005" w:tentative="1">
+      <w:start w:val="1"/>
+      <w:numFmt w:val="bullet"/>
+      <w:lvlText w:val=""/>
+      <w:lvlJc w:val="left"/>
+      <w:pPr>
+        <w:ind w:left="6480" w:hanging="360"/>
+      </w:pPr>
+      <w:rPr>
+        <w:rFonts w:ascii="Wingdings" w:hAnsi="Wingdings" w:hint="default"/>
+      </w:rPr>
+    </w:lvl>
+  </w:abstractNum>
+  <w:abstractNum w:abstractNumId="8">
+    <w:nsid w:val="723942A0"/>
+    <w:multiLevelType w:val="hybridMultilevel"/>
+    <w:tmpl w:val="473E6146"/>
+    <w:lvl w:ilvl="0" w:tplc="2C0A0001">
+      <w:start w:val="1"/>
+      <w:numFmt w:val="bullet"/>
+      <w:lvlText w:val=""/>
+      <w:lvlJc w:val="left"/>
+      <w:pPr>
+        <w:ind w:left="720" w:hanging="360"/>
+      </w:pPr>
+      <w:rPr>
+        <w:rFonts w:ascii="Symbol" w:hAnsi="Symbol" w:hint="default"/>
+      </w:rPr>
+    </w:lvl>
+    <w:lvl w:ilvl="1" w:tplc="2C0A0003" w:tentative="1">
+      <w:start w:val="1"/>
+      <w:numFmt w:val="bullet"/>
+      <w:lvlText w:val="o"/>
+      <w:lvlJc w:val="left"/>
+      <w:pPr>
+        <w:ind w:left="1440" w:hanging="360"/>
+      </w:pPr>
+      <w:rPr>
+        <w:rFonts w:ascii="Courier New" w:hAnsi="Courier New" w:cs="Courier New" w:hint="default"/>
+      </w:rPr>
+    </w:lvl>
+    <w:lvl w:ilvl="2" w:tplc="2C0A0005" w:tentative="1">
+      <w:start w:val="1"/>
+      <w:numFmt w:val="bullet"/>
+      <w:lvlText w:val=""/>
+      <w:lvlJc w:val="left"/>
+      <w:pPr>
+        <w:ind w:left="2160" w:hanging="360"/>
+      </w:pPr>
+      <w:rPr>
+        <w:rFonts w:ascii="Wingdings" w:hAnsi="Wingdings" w:hint="default"/>
+      </w:rPr>
+    </w:lvl>
+    <w:lvl w:ilvl="3" w:tplc="2C0A0001" w:tentative="1">
+      <w:start w:val="1"/>
+      <w:numFmt w:val="bullet"/>
+      <w:lvlText w:val=""/>
+      <w:lvlJc w:val="left"/>
+      <w:pPr>
+        <w:ind w:left="2880" w:hanging="360"/>
+      </w:pPr>
+      <w:rPr>
+        <w:rFonts w:ascii="Symbol" w:hAnsi="Symbol" w:hint="default"/>
+      </w:rPr>
+    </w:lvl>
+    <w:lvl w:ilvl="4" w:tplc="2C0A0003" w:tentative="1">
+      <w:start w:val="1"/>
+      <w:numFmt w:val="bullet"/>
+      <w:lvlText w:val="o"/>
+      <w:lvlJc w:val="left"/>
+      <w:pPr>
+        <w:ind w:left="3600" w:hanging="360"/>
+      </w:pPr>
+      <w:rPr>
+        <w:rFonts w:ascii="Courier New" w:hAnsi="Courier New" w:cs="Courier New" w:hint="default"/>
+      </w:rPr>
+    </w:lvl>
+    <w:lvl w:ilvl="5" w:tplc="2C0A0005" w:tentative="1">
+      <w:start w:val="1"/>
+      <w:numFmt w:val="bullet"/>
+      <w:lvlText w:val=""/>
+      <w:lvlJc w:val="left"/>
+      <w:pPr>
+        <w:ind w:left="4320" w:hanging="360"/>
+      </w:pPr>
+      <w:rPr>
+        <w:rFonts w:ascii="Wingdings" w:hAnsi="Wingdings" w:hint="default"/>
+      </w:rPr>
+    </w:lvl>
+    <w:lvl w:ilvl="6" w:tplc="2C0A0001" w:tentative="1">
+      <w:start w:val="1"/>
+      <w:numFmt w:val="bullet"/>
+      <w:lvlText w:val=""/>
+      <w:lvlJc w:val="left"/>
+      <w:pPr>
+        <w:ind w:left="5040" w:hanging="360"/>
+      </w:pPr>
+      <w:rPr>
+        <w:rFonts w:ascii="Symbol" w:hAnsi="Symbol" w:hint="default"/>
+      </w:rPr>
+    </w:lvl>
+    <w:lvl w:ilvl="7" w:tplc="2C0A0003" w:tentative="1">
+      <w:start w:val="1"/>
+      <w:numFmt w:val="bullet"/>
+      <w:lvlText w:val="o"/>
+      <w:lvlJc w:val="left"/>
+      <w:pPr>
+        <w:ind w:left="5760" w:hanging="360"/>
+      </w:pPr>
+      <w:rPr>
+        <w:rFonts w:ascii="Courier New" w:hAnsi="Courier New" w:cs="Courier New" w:hint="default"/>
+      </w:rPr>
+    </w:lvl>
+    <w:lvl w:ilvl="8" w:tplc="2C0A0005" w:tentative="1">
+      <w:start w:val="1"/>
+      <w:numFmt w:val="bullet"/>
+      <w:lvlText w:val=""/>
+      <w:lvlJc w:val="left"/>
+      <w:pPr>
+        <w:ind w:left="6480" w:hanging="360"/>
+      </w:pPr>
+      <w:rPr>
+        <w:rFonts w:ascii="Wingdings" w:hAnsi="Wingdings" w:hint="default"/>
+      </w:rPr>
+    </w:lvl>
+  </w:abstractNum>
   <w:num w:numId="1">
+    <w:abstractNumId w:val="3"/>
+  </w:num>
+  <w:num w:numId="2">
     <w:abstractNumId w:val="1"/>
   </w:num>
-  <w:num w:numId="2">
+  <w:num w:numId="3">
+    <w:abstractNumId w:val="6"/>
+  </w:num>
+  <w:num w:numId="4">
+    <w:abstractNumId w:val="4"/>
+  </w:num>
+  <w:num w:numId="5">
+    <w:abstractNumId w:val="5"/>
+  </w:num>
+  <w:num w:numId="6">
     <w:abstractNumId w:val="0"/>
   </w:num>
-  <w:num w:numId="3">
-    <w:abstractNumId w:val="4"/>
+  <w:num w:numId="7">
+    <w:abstractNumId w:val="8"/>
   </w:num>
-  <w:num w:numId="4">
+  <w:num w:numId="8">
+    <w:abstractNumId w:val="7"/>
+  </w:num>
+  <w:num w:numId="9">
     <w:abstractNumId w:val="2"/>
-  </w:num>
-  <w:num w:numId="5">
-    <w:abstractNumId w:val="3"/>
   </w:num>
 </w:numbering>
 </file>

</xml_diff>

<commit_message>
primeras clases,constructores y sobrecarga de constructores
</commit_message>
<xml_diff>
--- a/Apuntes clase a clase.docx
+++ b/Apuntes clase a clase.docx
@@ -2062,13 +2062,7 @@
         <w:rPr>
           <w:lang w:val="es-MX"/>
         </w:rPr>
-        <w:t>”</w:t>
-      </w:r>
-      <w:r>
-        <w:rPr>
-          <w:lang w:val="es-MX"/>
-        </w:rPr>
-        <w:t xml:space="preserve"> (es decir, que el usuario ingresa un número mucho más grande del tipo que espera y se produce un </w:t>
+        <w:t xml:space="preserve">” (es decir, que el usuario ingresa un número mucho más grande del tipo que espera y se produce un </w:t>
       </w:r>
       <w:proofErr w:type="spellStart"/>
       <w:r>
@@ -2991,8 +2985,1974 @@
           <w:lang w:val="es-MX"/>
         </w:rPr>
       </w:pPr>
+      <w:r>
+        <w:rPr>
+          <w:noProof/>
+          <w:lang w:eastAsia="es-AR"/>
+        </w:rPr>
+        <w:drawing>
+          <wp:inline distT="0" distB="0" distL="0" distR="0">
+            <wp:extent cx="5391150" cy="2924175"/>
+            <wp:effectExtent l="0" t="0" r="0" b="9525"/>
+            <wp:docPr id="11" name="Imagen 11"/>
+            <wp:cNvGraphicFramePr>
+              <a:graphicFrameLocks xmlns:a="http://schemas.openxmlformats.org/drawingml/2006/main" noChangeAspect="1"/>
+            </wp:cNvGraphicFramePr>
+            <a:graphic xmlns:a="http://schemas.openxmlformats.org/drawingml/2006/main">
+              <a:graphicData uri="http://schemas.openxmlformats.org/drawingml/2006/picture">
+                <pic:pic xmlns:pic="http://schemas.openxmlformats.org/drawingml/2006/picture">
+                  <pic:nvPicPr>
+                    <pic:cNvPr id="0" name="Picture 1"/>
+                    <pic:cNvPicPr>
+                      <a:picLocks noChangeAspect="1" noChangeArrowheads="1"/>
+                    </pic:cNvPicPr>
+                  </pic:nvPicPr>
+                  <pic:blipFill>
+                    <a:blip r:embed="rId22">
+                      <a:extLst>
+                        <a:ext uri="{28A0092B-C50C-407E-A947-70E740481C1C}">
+                          <a14:useLocalDpi xmlns:a14="http://schemas.microsoft.com/office/drawing/2010/main" val="0"/>
+                        </a:ext>
+                      </a:extLst>
+                    </a:blip>
+                    <a:srcRect/>
+                    <a:stretch>
+                      <a:fillRect/>
+                    </a:stretch>
+                  </pic:blipFill>
+                  <pic:spPr bwMode="auto">
+                    <a:xfrm>
+                      <a:off x="0" y="0"/>
+                      <a:ext cx="5391150" cy="2924175"/>
+                    </a:xfrm>
+                    <a:prstGeom prst="rect">
+                      <a:avLst/>
+                    </a:prstGeom>
+                    <a:noFill/>
+                    <a:ln>
+                      <a:noFill/>
+                    </a:ln>
+                  </pic:spPr>
+                </pic:pic>
+              </a:graphicData>
+            </a:graphic>
+          </wp:inline>
+        </w:drawing>
+      </w:r>
+    </w:p>
+    <w:p>
+      <w:pPr>
+        <w:rPr>
+          <w:lang w:val="es-MX"/>
+        </w:rPr>
+      </w:pPr>
+    </w:p>
+    <w:p>
+      <w:pPr>
+        <w:rPr>
+          <w:lang w:val="es-MX"/>
+        </w:rPr>
+      </w:pPr>
+    </w:p>
+    <w:p>
+      <w:pPr>
+        <w:rPr>
+          <w:lang w:val="es-MX"/>
+        </w:rPr>
+      </w:pPr>
+    </w:p>
+    <w:p>
+      <w:pPr>
+        <w:rPr>
+          <w:lang w:val="es-MX"/>
+        </w:rPr>
+      </w:pPr>
+    </w:p>
+    <w:p>
+      <w:pPr>
+        <w:rPr>
+          <w:lang w:val="es-MX"/>
+        </w:rPr>
+      </w:pPr>
+    </w:p>
+    <w:p>
+      <w:pPr>
+        <w:rPr>
+          <w:lang w:val="es-MX"/>
+        </w:rPr>
+      </w:pPr>
+    </w:p>
+    <w:p>
+      <w:pPr>
+        <w:rPr>
+          <w:lang w:val="es-MX"/>
+        </w:rPr>
+      </w:pPr>
+    </w:p>
+    <w:p>
+      <w:pPr>
+        <w:rPr>
+          <w:lang w:val="es-MX"/>
+        </w:rPr>
+      </w:pPr>
+    </w:p>
+    <w:p>
+      <w:pPr>
+        <w:rPr>
+          <w:lang w:val="es-MX"/>
+        </w:rPr>
+      </w:pPr>
+    </w:p>
+    <w:p>
+      <w:pPr>
+        <w:rPr>
+          <w:lang w:val="es-MX"/>
+        </w:rPr>
+      </w:pPr>
+    </w:p>
+    <w:p>
+      <w:pPr>
+        <w:rPr>
+          <w:lang w:val="es-MX"/>
+        </w:rPr>
+      </w:pPr>
+    </w:p>
+    <w:p>
+      <w:pPr>
+        <w:rPr>
+          <w:lang w:val="es-MX"/>
+        </w:rPr>
+      </w:pPr>
+    </w:p>
+    <w:p>
+      <w:pPr>
+        <w:rPr>
+          <w:lang w:val="es-MX"/>
+        </w:rPr>
+      </w:pPr>
+    </w:p>
+    <w:p>
+      <w:pPr>
+        <w:rPr>
+          <w:lang w:val="es-MX"/>
+        </w:rPr>
+      </w:pPr>
+    </w:p>
+    <w:p>
+      <w:pPr>
+        <w:rPr>
+          <w:lang w:val="es-MX"/>
+        </w:rPr>
+      </w:pPr>
+    </w:p>
+    <w:p>
+      <w:pPr>
+        <w:rPr>
+          <w:lang w:val="es-MX"/>
+        </w:rPr>
+      </w:pPr>
+    </w:p>
+    <w:p>
+      <w:pPr>
+        <w:rPr>
+          <w:lang w:val="es-MX"/>
+        </w:rPr>
+      </w:pPr>
+    </w:p>
+    <w:p>
+      <w:pPr>
+        <w:rPr>
+          <w:lang w:val="es-MX"/>
+        </w:rPr>
+      </w:pPr>
+      <w:r>
+        <w:rPr>
+          <w:lang w:val="es-MX"/>
+        </w:rPr>
+        <w:lastRenderedPageBreak/>
+        <w:t>Clase 27:</w:t>
+      </w:r>
+    </w:p>
+    <w:p>
+      <w:pPr>
+        <w:pStyle w:val="Ttulo1"/>
+        <w:rPr>
+          <w:sz w:val="24"/>
+          <w:lang w:val="es-AR"/>
+        </w:rPr>
+      </w:pPr>
+      <w:r>
+        <w:rPr>
+          <w:sz w:val="24"/>
+          <w:highlight w:val="yellow"/>
+        </w:rPr>
+        <w:t>POO: Programación</w:t>
+      </w:r>
+      <w:r>
+        <w:rPr>
+          <w:sz w:val="24"/>
+          <w:highlight w:val="yellow"/>
+          <w:lang w:val="es-AR"/>
+        </w:rPr>
+        <w:t xml:space="preserve"> orientada a objetos.</w:t>
+      </w:r>
+    </w:p>
+    <w:p>
+      <w:pPr>
+        <w:pStyle w:val="Ttulo1"/>
+      </w:pPr>
+      <w:r>
+        <w:t>¿</w:t>
+      </w:r>
+      <w:r>
+        <w:t xml:space="preserve">En </w:t>
+      </w:r>
+      <w:r>
+        <w:t>qué</w:t>
+      </w:r>
+      <w:r>
+        <w:t xml:space="preserve"> consiste?</w:t>
+      </w:r>
+    </w:p>
+    <w:p>
+      <w:pPr>
+        <w:pStyle w:val="Prrafodelista"/>
+        <w:numPr>
+          <w:ilvl w:val="0"/>
+          <w:numId w:val="10"/>
+        </w:numPr>
+      </w:pPr>
+      <w:r>
+        <w:t>Trasladar la naturaleza de los objetos de la vida real a código de programación.</w:t>
+      </w:r>
+    </w:p>
+    <w:p>
+      <w:pPr>
+        <w:pStyle w:val="Ttulo1"/>
+      </w:pPr>
+      <w:r>
+        <w:t>¿Cuál es la naturaleza de un objeto de la vida real?</w:t>
+      </w:r>
+    </w:p>
+    <w:p>
+      <w:pPr>
+        <w:pStyle w:val="Prrafodelista"/>
+        <w:numPr>
+          <w:ilvl w:val="0"/>
+          <w:numId w:val="10"/>
+        </w:numPr>
+      </w:pPr>
+      <w:r>
+        <w:t>Los objetos tienen un estado, un comportamiento (que puede hacer</w:t>
+      </w:r>
+      <w:proofErr w:type="gramStart"/>
+      <w:r>
+        <w:t>?</w:t>
+      </w:r>
+      <w:proofErr w:type="gramEnd"/>
+      <w:r>
+        <w:t>) y unas propiedades.</w:t>
+      </w:r>
+    </w:p>
+    <w:p>
+      <w:r>
+        <w:t>Por ejemplo: un coche.</w:t>
+      </w:r>
+    </w:p>
+    <w:p>
+      <w:pPr>
+        <w:pStyle w:val="Prrafodelista"/>
+        <w:numPr>
+          <w:ilvl w:val="0"/>
+          <w:numId w:val="10"/>
+        </w:numPr>
+      </w:pPr>
+      <w:r>
+        <w:t>¿</w:t>
+      </w:r>
+      <w:r>
+        <w:rPr>
+          <w:u w:val="single"/>
+        </w:rPr>
+        <w:t>Cuál es el estado</w:t>
+      </w:r>
+      <w:r>
+        <w:t>? Un coche puede estar: parado, circulando, aparcado, etc.</w:t>
+      </w:r>
+    </w:p>
+    <w:p>
+      <w:pPr>
+        <w:pStyle w:val="Prrafodelista"/>
+        <w:numPr>
+          <w:ilvl w:val="0"/>
+          <w:numId w:val="10"/>
+        </w:numPr>
+      </w:pPr>
+      <w:r>
+        <w:t>¿</w:t>
+      </w:r>
+      <w:r>
+        <w:rPr>
+          <w:u w:val="single"/>
+        </w:rPr>
+        <w:t>Qué propiedades tiene</w:t>
+      </w:r>
+      <w:r>
+        <w:t>? Un coche tiene: color, un peso, un tamaño, etc.</w:t>
+      </w:r>
+    </w:p>
+    <w:p>
+      <w:pPr>
+        <w:pStyle w:val="Prrafodelista"/>
+        <w:numPr>
+          <w:ilvl w:val="0"/>
+          <w:numId w:val="10"/>
+        </w:numPr>
+      </w:pPr>
+      <w:r>
+        <w:t>¿</w:t>
+      </w:r>
+      <w:r>
+        <w:rPr>
+          <w:u w:val="single"/>
+        </w:rPr>
+        <w:t>Qué comportamiento tiene</w:t>
+      </w:r>
+      <w:r>
+        <w:t>? Un coche puede: arrancar, frenar, acelerar, girar, etc.</w:t>
+      </w:r>
+    </w:p>
+    <w:p>
+      <w:r>
+        <w:t>---------------------------------------------------------</w:t>
+      </w:r>
+      <w:r>
+        <w:t>---------------------------------------------------------</w:t>
+      </w:r>
+    </w:p>
+    <w:p>
+      <w:pPr>
+        <w:pStyle w:val="Ttulo1"/>
+      </w:pPr>
+      <w:r>
+        <w:t>Ventajas:</w:t>
+      </w:r>
+    </w:p>
+    <w:p>
+      <w:pPr>
+        <w:pStyle w:val="Prrafodelista"/>
+        <w:numPr>
+          <w:ilvl w:val="0"/>
+          <w:numId w:val="11"/>
+        </w:numPr>
+        <w:rPr>
+          <w:lang w:val="es-MX"/>
+        </w:rPr>
+      </w:pPr>
+      <w:r>
+        <w:rPr>
+          <w:lang w:val="es-MX"/>
+        </w:rPr>
+        <w:t>Programas divididos en “</w:t>
+      </w:r>
+      <w:proofErr w:type="spellStart"/>
+      <w:r>
+        <w:rPr>
+          <w:lang w:val="es-MX"/>
+        </w:rPr>
+        <w:t>partes”</w:t>
+      </w:r>
+      <w:r>
+        <w:rPr>
+          <w:lang w:val="es-MX"/>
+        </w:rPr>
+        <w:t>,”</w:t>
+      </w:r>
+      <w:r>
+        <w:rPr>
+          <w:lang w:val="es-MX"/>
+        </w:rPr>
+        <w:t>trozos</w:t>
+      </w:r>
+      <w:r>
+        <w:rPr>
+          <w:lang w:val="es-MX"/>
+        </w:rPr>
+        <w:t>”,</w:t>
+      </w:r>
+      <w:r>
+        <w:rPr>
+          <w:lang w:val="es-MX"/>
+        </w:rPr>
+        <w:t>”</w:t>
+      </w:r>
+      <w:r>
+        <w:rPr>
+          <w:lang w:val="es-MX"/>
+        </w:rPr>
+        <w:t>módulos</w:t>
+      </w:r>
+      <w:proofErr w:type="spellEnd"/>
+      <w:r>
+        <w:rPr>
+          <w:lang w:val="es-MX"/>
+        </w:rPr>
+        <w:t>” o más bien llamado “</w:t>
+      </w:r>
+      <w:r>
+        <w:rPr>
+          <w:highlight w:val="yellow"/>
+          <w:u w:val="single"/>
+          <w:lang w:val="es-MX"/>
+        </w:rPr>
+        <w:t>clases</w:t>
+      </w:r>
+      <w:r>
+        <w:rPr>
+          <w:lang w:val="es-MX"/>
+        </w:rPr>
+        <w:t>”.</w:t>
+      </w:r>
+    </w:p>
+    <w:p>
+      <w:pPr>
+        <w:pStyle w:val="Prrafodelista"/>
+        <w:numPr>
+          <w:ilvl w:val="0"/>
+          <w:numId w:val="11"/>
+        </w:numPr>
+        <w:rPr>
+          <w:lang w:val="es-MX"/>
+        </w:rPr>
+      </w:pPr>
+      <w:r>
+        <w:rPr>
+          <w:lang w:val="es-MX"/>
+        </w:rPr>
+        <w:t>Popularización.</w:t>
+      </w:r>
+    </w:p>
+    <w:p>
+      <w:pPr>
+        <w:pStyle w:val="Prrafodelista"/>
+        <w:numPr>
+          <w:ilvl w:val="0"/>
+          <w:numId w:val="11"/>
+        </w:numPr>
+        <w:rPr>
+          <w:lang w:val="es-MX"/>
+        </w:rPr>
+      </w:pPr>
+      <w:r>
+        <w:rPr>
+          <w:lang w:val="es-MX"/>
+        </w:rPr>
+        <w:t>Esto hace muy utilizable al código.</w:t>
+      </w:r>
+    </w:p>
+    <w:p>
+      <w:pPr>
+        <w:pStyle w:val="Prrafodelista"/>
+        <w:numPr>
+          <w:ilvl w:val="0"/>
+          <w:numId w:val="11"/>
+        </w:numPr>
+        <w:rPr>
+          <w:lang w:val="es-MX"/>
+        </w:rPr>
+      </w:pPr>
+      <w:r>
+        <w:rPr>
+          <w:lang w:val="es-MX"/>
+        </w:rPr>
+        <w:t xml:space="preserve">Si existe fallo en alguna línea de código, el programa continuara con su funcionamiento. Tratamiento de </w:t>
+      </w:r>
+      <w:r>
+        <w:rPr>
+          <w:highlight w:val="yellow"/>
+          <w:u w:val="single"/>
+          <w:lang w:val="es-MX"/>
+        </w:rPr>
+        <w:t>excepciones</w:t>
+      </w:r>
+      <w:r>
+        <w:rPr>
+          <w:u w:val="single"/>
+          <w:lang w:val="es-MX"/>
+        </w:rPr>
+        <w:t>.</w:t>
+      </w:r>
+    </w:p>
+    <w:p>
+      <w:pPr>
+        <w:pStyle w:val="Prrafodelista"/>
+        <w:numPr>
+          <w:ilvl w:val="0"/>
+          <w:numId w:val="11"/>
+        </w:numPr>
+        <w:rPr>
+          <w:lang w:val="es-MX"/>
+        </w:rPr>
+      </w:pPr>
+      <w:r>
+        <w:rPr>
+          <w:u w:val="single"/>
+          <w:lang w:val="es-MX"/>
+        </w:rPr>
+        <w:t>Encapsulamiento.</w:t>
+      </w:r>
+    </w:p>
+    <w:p>
+      <w:r>
+        <w:t>------------------------------------------------------------------------------------------------------------------</w:t>
+      </w:r>
+    </w:p>
+    <w:p>
+      <w:pPr>
+        <w:pStyle w:val="Ttulo1"/>
+      </w:pPr>
+      <w:r>
+        <w:t>¿Qué es una clase?</w:t>
+      </w:r>
+    </w:p>
+    <w:p>
+      <w:pPr>
+        <w:pStyle w:val="Prrafodelista"/>
+        <w:numPr>
+          <w:ilvl w:val="0"/>
+          <w:numId w:val="12"/>
+        </w:numPr>
+        <w:rPr>
+          <w:lang w:val="es-MX"/>
+        </w:rPr>
+      </w:pPr>
+      <w:r>
+        <w:rPr>
+          <w:lang w:val="es-MX"/>
+        </w:rPr>
+        <w:t>Es un modelo, un molde, una plantilla donde se redactan las características comunes de un grupo de objetos.</w:t>
+      </w:r>
+    </w:p>
+    <w:p>
+      <w:pPr>
+        <w:pStyle w:val="Ttulo1"/>
+      </w:pPr>
+      <w:r>
+        <w:t>¿Qué es un objeto?</w:t>
+      </w:r>
+    </w:p>
+    <w:p>
+      <w:pPr>
+        <w:rPr>
+          <w:lang w:val="es-MX"/>
+        </w:rPr>
+      </w:pPr>
+      <w:r>
+        <w:rPr>
+          <w:lang w:val="es-MX"/>
+        </w:rPr>
+        <w:t>Tiene:</w:t>
+      </w:r>
+    </w:p>
+    <w:p>
+      <w:pPr>
+        <w:pStyle w:val="Prrafodelista"/>
+        <w:numPr>
+          <w:ilvl w:val="0"/>
+          <w:numId w:val="12"/>
+        </w:numPr>
+        <w:rPr>
+          <w:lang w:val="es-MX"/>
+        </w:rPr>
+      </w:pPr>
+      <w:r>
+        <w:rPr>
+          <w:lang w:val="es-MX"/>
+        </w:rPr>
+        <w:t>Propiedades/características/atributos</w:t>
+      </w:r>
+      <w:r>
+        <w:rPr>
+          <w:lang w:val="es-MX"/>
+        </w:rPr>
+        <w:t>.</w:t>
+      </w:r>
+    </w:p>
+    <w:p>
+      <w:pPr>
+        <w:pStyle w:val="Prrafodelista"/>
+        <w:rPr>
+          <w:lang w:val="es-MX"/>
+        </w:rPr>
+      </w:pPr>
+      <w:r>
+        <w:rPr>
+          <w:lang w:val="es-MX"/>
+        </w:rPr>
+        <w:t>Ejemplo: color, peso, ancho, alto, etc.</w:t>
+      </w:r>
+    </w:p>
+    <w:p>
+      <w:pPr>
+        <w:pStyle w:val="Prrafodelista"/>
+        <w:rPr>
+          <w:lang w:val="es-MX"/>
+        </w:rPr>
+      </w:pPr>
+    </w:p>
+    <w:p>
+      <w:pPr>
+        <w:pStyle w:val="Prrafodelista"/>
+        <w:numPr>
+          <w:ilvl w:val="0"/>
+          <w:numId w:val="12"/>
+        </w:numPr>
+        <w:rPr>
+          <w:lang w:val="es-MX"/>
+        </w:rPr>
+      </w:pPr>
+      <w:r>
+        <w:rPr>
+          <w:lang w:val="es-MX"/>
+        </w:rPr>
+        <w:t>Comportamientos. ¿Qué es capaz de hacer? //METODOS O FUNCIONES.</w:t>
+      </w:r>
+    </w:p>
+    <w:p>
+      <w:pPr>
+        <w:pStyle w:val="Prrafodelista"/>
+        <w:rPr>
+          <w:lang w:val="es-MX"/>
+        </w:rPr>
+      </w:pPr>
+      <w:r>
+        <w:rPr>
+          <w:lang w:val="es-MX"/>
+        </w:rPr>
+        <w:t>Ejemplo: arrancar, frenar, acelerar, etc.</w:t>
+      </w:r>
+    </w:p>
+    <w:p>
+      <w:pPr>
+        <w:rPr>
+          <w:lang w:val="es-MX"/>
+        </w:rPr>
+      </w:pPr>
+    </w:p>
+    <w:p>
+      <w:pPr>
+        <w:rPr>
+          <w:lang w:val="es-MX"/>
+        </w:rPr>
+      </w:pPr>
+    </w:p>
+    <w:p>
+      <w:pPr>
+        <w:rPr>
+          <w:lang w:val="es-MX"/>
+        </w:rPr>
+      </w:pPr>
+    </w:p>
+    <w:p>
+      <w:pPr>
+        <w:pStyle w:val="Ttulo1"/>
+      </w:pPr>
+      <w:r>
+        <w:lastRenderedPageBreak/>
+        <w:t xml:space="preserve">Accediendo a </w:t>
+      </w:r>
+      <w:r>
+        <w:rPr>
+          <w:highlight w:val="yellow"/>
+        </w:rPr>
+        <w:t>propiedades</w:t>
+      </w:r>
+      <w:r>
+        <w:t xml:space="preserve"> de objeto desde código (</w:t>
+      </w:r>
+      <w:proofErr w:type="spellStart"/>
+      <w:r>
+        <w:t>pseudocodigo</w:t>
+      </w:r>
+      <w:proofErr w:type="spellEnd"/>
+      <w:r>
+        <w:t>):</w:t>
+      </w:r>
+    </w:p>
+    <w:p>
+      <w:pPr>
+        <w:pStyle w:val="Prrafodelista"/>
+        <w:numPr>
+          <w:ilvl w:val="0"/>
+          <w:numId w:val="12"/>
+        </w:numPr>
+        <w:rPr>
+          <w:lang w:val="es-MX"/>
+        </w:rPr>
+      </w:pPr>
+      <w:proofErr w:type="spellStart"/>
+      <w:r>
+        <w:rPr>
+          <w:lang w:val="es-MX"/>
+        </w:rPr>
+        <w:t>Renault.color</w:t>
+      </w:r>
+      <w:proofErr w:type="spellEnd"/>
+      <w:r>
+        <w:rPr>
+          <w:lang w:val="es-MX"/>
+        </w:rPr>
+        <w:t xml:space="preserve"> = “rojo”;</w:t>
+      </w:r>
+    </w:p>
+    <w:p>
+      <w:pPr>
+        <w:pStyle w:val="Prrafodelista"/>
+        <w:numPr>
+          <w:ilvl w:val="0"/>
+          <w:numId w:val="12"/>
+        </w:numPr>
+        <w:rPr>
+          <w:lang w:val="es-MX"/>
+        </w:rPr>
+      </w:pPr>
+      <w:proofErr w:type="spellStart"/>
+      <w:r>
+        <w:rPr>
+          <w:lang w:val="es-MX"/>
+        </w:rPr>
+        <w:t>Renault.</w:t>
+      </w:r>
+      <w:r>
+        <w:rPr>
+          <w:lang w:val="es-MX"/>
+        </w:rPr>
+        <w:t>peso</w:t>
+      </w:r>
+      <w:proofErr w:type="spellEnd"/>
+      <w:r>
+        <w:rPr>
+          <w:lang w:val="es-MX"/>
+        </w:rPr>
+        <w:t xml:space="preserve"> = “</w:t>
+      </w:r>
+      <w:r>
+        <w:rPr>
+          <w:lang w:val="es-MX"/>
+        </w:rPr>
+        <w:t>1500</w:t>
+      </w:r>
+      <w:r>
+        <w:rPr>
+          <w:lang w:val="es-MX"/>
+        </w:rPr>
+        <w:t>”;</w:t>
+      </w:r>
+    </w:p>
+    <w:p>
+      <w:pPr>
+        <w:pStyle w:val="Prrafodelista"/>
+        <w:numPr>
+          <w:ilvl w:val="0"/>
+          <w:numId w:val="12"/>
+        </w:numPr>
+        <w:rPr>
+          <w:lang w:val="es-MX"/>
+        </w:rPr>
+      </w:pPr>
+      <w:proofErr w:type="spellStart"/>
+      <w:r>
+        <w:rPr>
+          <w:lang w:val="es-MX"/>
+        </w:rPr>
+        <w:t>Renault.</w:t>
+      </w:r>
+      <w:r>
+        <w:rPr>
+          <w:lang w:val="es-MX"/>
+        </w:rPr>
+        <w:t>altura</w:t>
+      </w:r>
+      <w:proofErr w:type="spellEnd"/>
+      <w:r>
+        <w:rPr>
+          <w:lang w:val="es-MX"/>
+        </w:rPr>
+        <w:t xml:space="preserve"> = “</w:t>
+      </w:r>
+      <w:r>
+        <w:rPr>
+          <w:lang w:val="es-MX"/>
+        </w:rPr>
+        <w:t>900</w:t>
+      </w:r>
+      <w:r>
+        <w:rPr>
+          <w:lang w:val="es-MX"/>
+        </w:rPr>
+        <w:t>”;</w:t>
+      </w:r>
+    </w:p>
+    <w:p>
+      <w:pPr>
+        <w:pStyle w:val="Prrafodelista"/>
+        <w:numPr>
+          <w:ilvl w:val="0"/>
+          <w:numId w:val="12"/>
+        </w:numPr>
+        <w:rPr>
+          <w:lang w:val="es-MX"/>
+        </w:rPr>
+      </w:pPr>
+      <w:proofErr w:type="spellStart"/>
+      <w:r>
+        <w:rPr>
+          <w:lang w:val="es-MX"/>
+        </w:rPr>
+        <w:t>Renault.</w:t>
+      </w:r>
+      <w:r>
+        <w:rPr>
+          <w:lang w:val="es-MX"/>
+        </w:rPr>
+        <w:t>ancho</w:t>
+      </w:r>
+      <w:proofErr w:type="spellEnd"/>
+      <w:r>
+        <w:rPr>
+          <w:lang w:val="es-MX"/>
+        </w:rPr>
+        <w:t xml:space="preserve"> = “</w:t>
+      </w:r>
+      <w:r>
+        <w:rPr>
+          <w:lang w:val="es-MX"/>
+        </w:rPr>
+        <w:t>3500</w:t>
+      </w:r>
+      <w:r>
+        <w:rPr>
+          <w:lang w:val="es-MX"/>
+        </w:rPr>
+        <w:t>”;</w:t>
+      </w:r>
+    </w:p>
+    <w:p>
+      <w:pPr>
+        <w:pStyle w:val="Ttulo1"/>
+      </w:pPr>
+      <w:r>
+        <w:t xml:space="preserve">Accediendo a </w:t>
+      </w:r>
+      <w:r>
+        <w:rPr>
+          <w:highlight w:val="yellow"/>
+        </w:rPr>
+        <w:t>comportamientos</w:t>
+      </w:r>
+      <w:r>
+        <w:t xml:space="preserve"> de objeto desde código (</w:t>
+      </w:r>
+      <w:proofErr w:type="spellStart"/>
+      <w:r>
+        <w:t>pseudocodigo</w:t>
+      </w:r>
+      <w:proofErr w:type="spellEnd"/>
+      <w:r>
+        <w:t>):</w:t>
+      </w:r>
+      <w:r>
+        <w:t xml:space="preserve"> //M</w:t>
+      </w:r>
+      <w:r>
+        <w:rPr>
+          <w:lang w:val="es-AR"/>
+        </w:rPr>
+        <w:t>É</w:t>
+      </w:r>
+      <w:r>
+        <w:t>TODOS.</w:t>
+      </w:r>
+    </w:p>
+    <w:p>
+      <w:pPr>
+        <w:pStyle w:val="Prrafodelista"/>
+        <w:numPr>
+          <w:ilvl w:val="0"/>
+          <w:numId w:val="13"/>
+        </w:numPr>
+        <w:rPr>
+          <w:lang w:val="es-MX"/>
+        </w:rPr>
+      </w:pPr>
+      <w:proofErr w:type="spellStart"/>
+      <w:r>
+        <w:rPr>
+          <w:lang w:val="es-MX"/>
+        </w:rPr>
+        <w:t>Renault</w:t>
+      </w:r>
+      <w:r>
+        <w:rPr>
+          <w:lang w:val="es-MX"/>
+        </w:rPr>
+        <w:t>.arranca</w:t>
+      </w:r>
+      <w:proofErr w:type="spellEnd"/>
+      <w:r>
+        <w:rPr>
+          <w:lang w:val="es-MX"/>
+        </w:rPr>
+        <w:t>();</w:t>
+      </w:r>
+      <w:r>
+        <w:rPr>
+          <w:lang w:val="es-MX"/>
+        </w:rPr>
+        <w:t xml:space="preserve"> </w:t>
+      </w:r>
+    </w:p>
+    <w:p>
+      <w:pPr>
+        <w:pStyle w:val="Prrafodelista"/>
+        <w:numPr>
+          <w:ilvl w:val="0"/>
+          <w:numId w:val="13"/>
+        </w:numPr>
+        <w:rPr>
+          <w:lang w:val="es-MX"/>
+        </w:rPr>
+      </w:pPr>
+      <w:proofErr w:type="spellStart"/>
+      <w:r>
+        <w:rPr>
+          <w:lang w:val="es-MX"/>
+        </w:rPr>
+        <w:t>Renault.</w:t>
+      </w:r>
+      <w:r>
+        <w:rPr>
+          <w:lang w:val="es-MX"/>
+        </w:rPr>
+        <w:t>frena</w:t>
+      </w:r>
+      <w:proofErr w:type="spellEnd"/>
+      <w:r>
+        <w:rPr>
+          <w:lang w:val="es-MX"/>
+        </w:rPr>
+        <w:t>();</w:t>
+      </w:r>
+    </w:p>
+    <w:p>
+      <w:pPr>
+        <w:pStyle w:val="Prrafodelista"/>
+        <w:numPr>
+          <w:ilvl w:val="0"/>
+          <w:numId w:val="13"/>
+        </w:numPr>
+        <w:rPr>
+          <w:lang w:val="es-MX"/>
+        </w:rPr>
+      </w:pPr>
+      <w:proofErr w:type="spellStart"/>
+      <w:r>
+        <w:rPr>
+          <w:lang w:val="es-MX"/>
+        </w:rPr>
+        <w:t>Renault.</w:t>
+      </w:r>
+      <w:r>
+        <w:rPr>
+          <w:lang w:val="es-MX"/>
+        </w:rPr>
+        <w:t>gira</w:t>
+      </w:r>
+      <w:proofErr w:type="spellEnd"/>
+      <w:r>
+        <w:rPr>
+          <w:lang w:val="es-MX"/>
+        </w:rPr>
+        <w:t>();</w:t>
+      </w:r>
+      <w:r>
+        <w:rPr>
+          <w:lang w:val="es-MX"/>
+        </w:rPr>
+        <w:t xml:space="preserve"> </w:t>
+      </w:r>
+    </w:p>
+    <w:p>
+      <w:pPr>
+        <w:pStyle w:val="Prrafodelista"/>
+        <w:numPr>
+          <w:ilvl w:val="0"/>
+          <w:numId w:val="13"/>
+        </w:numPr>
+        <w:rPr>
+          <w:lang w:val="es-MX"/>
+        </w:rPr>
+      </w:pPr>
+      <w:proofErr w:type="spellStart"/>
+      <w:r>
+        <w:rPr>
+          <w:lang w:val="es-MX"/>
+        </w:rPr>
+        <w:t>Renault.</w:t>
+      </w:r>
+      <w:r>
+        <w:rPr>
+          <w:lang w:val="es-MX"/>
+        </w:rPr>
+        <w:t>acelera</w:t>
+      </w:r>
+      <w:proofErr w:type="spellEnd"/>
+      <w:r>
+        <w:rPr>
+          <w:lang w:val="es-MX"/>
+        </w:rPr>
+        <w:t>();</w:t>
+      </w:r>
+      <w:r>
+        <w:rPr>
+          <w:lang w:val="es-MX"/>
+        </w:rPr>
+        <w:t xml:space="preserve"> </w:t>
+      </w:r>
+    </w:p>
+    <w:p>
+      <w:pPr>
+        <w:rPr>
+          <w:lang w:val="es-MX"/>
+        </w:rPr>
+      </w:pPr>
+      <w:r>
+        <w:rPr>
+          <w:lang w:val="es-MX"/>
+        </w:rPr>
+        <w:t>Clase 28:</w:t>
+      </w:r>
+    </w:p>
+    <w:p>
+      <w:pPr>
+        <w:rPr>
+          <w:lang w:val="es-MX"/>
+        </w:rPr>
+      </w:pPr>
+      <w:r>
+        <w:rPr>
+          <w:noProof/>
+          <w:lang w:eastAsia="es-AR"/>
+        </w:rPr>
+        <w:drawing>
+          <wp:inline distT="0" distB="0" distL="0" distR="0">
+            <wp:extent cx="5391150" cy="3552825"/>
+            <wp:effectExtent l="0" t="0" r="0" b="9525"/>
+            <wp:docPr id="15" name="Imagen 15"/>
+            <wp:cNvGraphicFramePr>
+              <a:graphicFrameLocks xmlns:a="http://schemas.openxmlformats.org/drawingml/2006/main" noChangeAspect="1"/>
+            </wp:cNvGraphicFramePr>
+            <a:graphic xmlns:a="http://schemas.openxmlformats.org/drawingml/2006/main">
+              <a:graphicData uri="http://schemas.openxmlformats.org/drawingml/2006/picture">
+                <pic:pic xmlns:pic="http://schemas.openxmlformats.org/drawingml/2006/picture">
+                  <pic:nvPicPr>
+                    <pic:cNvPr id="0" name="Picture 2"/>
+                    <pic:cNvPicPr>
+                      <a:picLocks noChangeAspect="1" noChangeArrowheads="1"/>
+                    </pic:cNvPicPr>
+                  </pic:nvPicPr>
+                  <pic:blipFill>
+                    <a:blip r:embed="rId23">
+                      <a:extLst>
+                        <a:ext uri="{28A0092B-C50C-407E-A947-70E740481C1C}">
+                          <a14:useLocalDpi xmlns:a14="http://schemas.microsoft.com/office/drawing/2010/main" val="0"/>
+                        </a:ext>
+                      </a:extLst>
+                    </a:blip>
+                    <a:srcRect/>
+                    <a:stretch>
+                      <a:fillRect/>
+                    </a:stretch>
+                  </pic:blipFill>
+                  <pic:spPr bwMode="auto">
+                    <a:xfrm>
+                      <a:off x="0" y="0"/>
+                      <a:ext cx="5391150" cy="3552825"/>
+                    </a:xfrm>
+                    <a:prstGeom prst="rect">
+                      <a:avLst/>
+                    </a:prstGeom>
+                    <a:noFill/>
+                    <a:ln>
+                      <a:noFill/>
+                    </a:ln>
+                  </pic:spPr>
+                </pic:pic>
+              </a:graphicData>
+            </a:graphic>
+          </wp:inline>
+        </w:drawing>
+      </w:r>
+    </w:p>
+    <w:p>
+      <w:pPr>
+        <w:rPr>
+          <w:lang w:val="es-MX"/>
+        </w:rPr>
+      </w:pPr>
+      <w:r>
+        <w:rPr>
+          <w:lang w:val="es-MX"/>
+        </w:rPr>
+        <w:t>Clase 29:</w:t>
+      </w:r>
+    </w:p>
+    <w:p>
+      <w:pPr>
+        <w:pStyle w:val="Ttulo1"/>
+      </w:pPr>
+      <w:r>
+        <w:t>Encapsulación y convenciones:</w:t>
+      </w:r>
+    </w:p>
+    <w:p>
+      <w:pPr>
+        <w:rPr>
+          <w:lang w:val="es-MX"/>
+        </w:rPr>
+      </w:pPr>
+      <w:r>
+        <w:rPr>
+          <w:lang w:val="es-MX"/>
+        </w:rPr>
+        <w:t>PALABRA RESERVADA PARA ENCAPSULAR DATOS USAMOS EL MODIFICADOR:</w:t>
+      </w:r>
+    </w:p>
+    <w:p>
+      <w:pPr>
+        <w:rPr>
+          <w:lang w:val="es-MX"/>
+        </w:rPr>
+      </w:pPr>
+      <w:r>
+        <w:rPr>
+          <w:noProof/>
+          <w:lang w:eastAsia="es-AR"/>
+        </w:rPr>
+        <w:drawing>
+          <wp:anchor distT="0" distB="0" distL="114300" distR="114300" simplePos="0" relativeHeight="251659264" behindDoc="1" locked="0" layoutInCell="1" allowOverlap="1" wp14:anchorId="2AE11191" wp14:editId="176B9FCD">
+            <wp:simplePos x="0" y="0"/>
+            <wp:positionH relativeFrom="column">
+              <wp:posOffset>-3810</wp:posOffset>
+            </wp:positionH>
+            <wp:positionV relativeFrom="paragraph">
+              <wp:posOffset>384810</wp:posOffset>
+            </wp:positionV>
+            <wp:extent cx="5400675" cy="1257300"/>
+            <wp:effectExtent l="0" t="0" r="9525" b="0"/>
+            <wp:wrapThrough wrapText="bothSides">
+              <wp:wrapPolygon edited="0">
+                <wp:start x="0" y="0"/>
+                <wp:lineTo x="0" y="21273"/>
+                <wp:lineTo x="21562" y="21273"/>
+                <wp:lineTo x="21562" y="0"/>
+                <wp:lineTo x="0" y="0"/>
+              </wp:wrapPolygon>
+            </wp:wrapThrough>
+            <wp:docPr id="19" name="Imagen 19"/>
+            <wp:cNvGraphicFramePr>
+              <a:graphicFrameLocks xmlns:a="http://schemas.openxmlformats.org/drawingml/2006/main" noChangeAspect="1"/>
+            </wp:cNvGraphicFramePr>
+            <a:graphic xmlns:a="http://schemas.openxmlformats.org/drawingml/2006/main">
+              <a:graphicData uri="http://schemas.openxmlformats.org/drawingml/2006/picture">
+                <pic:pic xmlns:pic="http://schemas.openxmlformats.org/drawingml/2006/picture">
+                  <pic:nvPicPr>
+                    <pic:cNvPr id="0" name="Picture 3"/>
+                    <pic:cNvPicPr>
+                      <a:picLocks noChangeAspect="1" noChangeArrowheads="1"/>
+                    </pic:cNvPicPr>
+                  </pic:nvPicPr>
+                  <pic:blipFill>
+                    <a:blip r:embed="rId24">
+                      <a:extLst>
+                        <a:ext uri="{28A0092B-C50C-407E-A947-70E740481C1C}">
+                          <a14:useLocalDpi xmlns:a14="http://schemas.microsoft.com/office/drawing/2010/main" val="0"/>
+                        </a:ext>
+                      </a:extLst>
+                    </a:blip>
+                    <a:srcRect/>
+                    <a:stretch>
+                      <a:fillRect/>
+                    </a:stretch>
+                  </pic:blipFill>
+                  <pic:spPr bwMode="auto">
+                    <a:xfrm>
+                      <a:off x="0" y="0"/>
+                      <a:ext cx="5400675" cy="1257300"/>
+                    </a:xfrm>
+                    <a:prstGeom prst="rect">
+                      <a:avLst/>
+                    </a:prstGeom>
+                    <a:noFill/>
+                    <a:ln>
+                      <a:noFill/>
+                    </a:ln>
+                  </pic:spPr>
+                </pic:pic>
+              </a:graphicData>
+            </a:graphic>
+            <wp14:sizeRelH relativeFrom="page">
+              <wp14:pctWidth>0</wp14:pctWidth>
+            </wp14:sizeRelH>
+            <wp14:sizeRelV relativeFrom="page">
+              <wp14:pctHeight>0</wp14:pctHeight>
+            </wp14:sizeRelV>
+          </wp:anchor>
+        </w:drawing>
+      </w:r>
+      <w:r>
+        <w:rPr>
+          <w:lang w:val="es-MX"/>
+        </w:rPr>
+        <w:t>“</w:t>
+      </w:r>
+      <w:proofErr w:type="spellStart"/>
+      <w:r>
+        <w:rPr>
+          <w:lang w:val="es-MX"/>
+        </w:rPr>
+        <w:t>private</w:t>
+      </w:r>
+      <w:proofErr w:type="spellEnd"/>
+      <w:r>
+        <w:rPr>
+          <w:lang w:val="es-MX"/>
+        </w:rPr>
+        <w:t>”: Solo es accesible desde la propia clase donde se encuentra.</w:t>
+      </w:r>
+    </w:p>
+    <w:p>
+      <w:pPr>
+        <w:pStyle w:val="Ttulo1"/>
+      </w:pPr>
+      <w:r>
+        <w:lastRenderedPageBreak/>
+        <w:t>Convenciones:</w:t>
+      </w:r>
+    </w:p>
+    <w:p>
+      <w:pPr>
+        <w:rPr>
+          <w:lang w:val="es-MX"/>
+        </w:rPr>
+      </w:pPr>
+      <w:r>
+        <w:rPr>
+          <w:lang w:val="es-MX"/>
+        </w:rPr>
+        <w:t>Los identificadores “</w:t>
+      </w:r>
+      <w:proofErr w:type="spellStart"/>
+      <w:r>
+        <w:rPr>
+          <w:lang w:val="es-MX"/>
+        </w:rPr>
+        <w:t>public</w:t>
+      </w:r>
+      <w:proofErr w:type="spellEnd"/>
+      <w:r>
+        <w:rPr>
+          <w:lang w:val="es-MX"/>
+        </w:rPr>
+        <w:t xml:space="preserve">” deben comenzar con letra </w:t>
+      </w:r>
+      <w:proofErr w:type="spellStart"/>
+      <w:r>
+        <w:rPr>
+          <w:lang w:val="es-MX"/>
+        </w:rPr>
+        <w:t>Mayuscula</w:t>
+      </w:r>
+      <w:proofErr w:type="spellEnd"/>
+      <w:r>
+        <w:rPr>
+          <w:lang w:val="es-MX"/>
+        </w:rPr>
+        <w:t>.</w:t>
+      </w:r>
+    </w:p>
+    <w:p>
+      <w:pPr>
+        <w:pStyle w:val="Prrafodelista"/>
+        <w:numPr>
+          <w:ilvl w:val="0"/>
+          <w:numId w:val="14"/>
+        </w:numPr>
+        <w:rPr>
+          <w:lang w:val="es-MX"/>
+        </w:rPr>
+      </w:pPr>
+      <w:r>
+        <w:rPr>
+          <w:lang w:val="es-MX"/>
+        </w:rPr>
+        <w:t>Notación “</w:t>
+      </w:r>
+      <w:proofErr w:type="spellStart"/>
+      <w:r>
+        <w:rPr>
+          <w:lang w:val="es-MX"/>
+        </w:rPr>
+        <w:t>PascalCase</w:t>
+      </w:r>
+      <w:proofErr w:type="spellEnd"/>
+      <w:r>
+        <w:rPr>
+          <w:lang w:val="es-MX"/>
+        </w:rPr>
+        <w:t>”.</w:t>
+      </w:r>
+    </w:p>
+    <w:p>
+      <w:pPr>
+        <w:pStyle w:val="Prrafodelista"/>
+        <w:numPr>
+          <w:ilvl w:val="0"/>
+          <w:numId w:val="14"/>
+        </w:numPr>
+        <w:rPr>
+          <w:lang w:val="es-MX"/>
+        </w:rPr>
+      </w:pPr>
+      <w:r>
+        <w:rPr>
+          <w:lang w:val="es-MX"/>
+        </w:rPr>
+        <w:t xml:space="preserve">Ejemplo: </w:t>
+      </w:r>
+      <w:proofErr w:type="spellStart"/>
+      <w:r>
+        <w:rPr>
+          <w:lang w:val="es-MX"/>
+        </w:rPr>
+        <w:t>public</w:t>
+      </w:r>
+      <w:proofErr w:type="spellEnd"/>
+      <w:r>
+        <w:rPr>
+          <w:lang w:val="es-MX"/>
+        </w:rPr>
+        <w:t xml:space="preserve"> </w:t>
+      </w:r>
+      <w:proofErr w:type="spellStart"/>
+      <w:r>
+        <w:rPr>
+          <w:lang w:val="es-MX"/>
+        </w:rPr>
+        <w:t>double</w:t>
+      </w:r>
+      <w:proofErr w:type="spellEnd"/>
+      <w:r>
+        <w:rPr>
+          <w:lang w:val="es-MX"/>
+        </w:rPr>
+        <w:t xml:space="preserve"> </w:t>
+      </w:r>
+      <w:proofErr w:type="spellStart"/>
+      <w:r>
+        <w:rPr>
+          <w:lang w:val="es-MX"/>
+        </w:rPr>
+        <w:t>CalculoArea</w:t>
+      </w:r>
+      <w:proofErr w:type="spellEnd"/>
+      <w:r>
+        <w:rPr>
+          <w:lang w:val="es-MX"/>
+        </w:rPr>
+        <w:t>();</w:t>
+      </w:r>
+    </w:p>
+    <w:p>
+      <w:pPr>
+        <w:rPr>
+          <w:lang w:val="es-MX"/>
+        </w:rPr>
+      </w:pPr>
+      <w:r>
+        <w:rPr>
+          <w:lang w:val="es-MX"/>
+        </w:rPr>
+        <w:t>Los identificadores</w:t>
+      </w:r>
+      <w:r>
+        <w:rPr>
+          <w:lang w:val="es-MX"/>
+        </w:rPr>
+        <w:t xml:space="preserve"> que NO son</w:t>
+      </w:r>
+      <w:r>
+        <w:rPr>
+          <w:lang w:val="es-MX"/>
+        </w:rPr>
+        <w:t xml:space="preserve"> “</w:t>
+      </w:r>
+      <w:proofErr w:type="spellStart"/>
+      <w:r>
+        <w:rPr>
+          <w:lang w:val="es-MX"/>
+        </w:rPr>
+        <w:t>public</w:t>
+      </w:r>
+      <w:proofErr w:type="spellEnd"/>
+      <w:r>
+        <w:rPr>
+          <w:lang w:val="es-MX"/>
+        </w:rPr>
+        <w:t xml:space="preserve">” deben comenzar con letra </w:t>
+      </w:r>
+      <w:proofErr w:type="spellStart"/>
+      <w:r>
+        <w:rPr>
+          <w:lang w:val="es-MX"/>
+        </w:rPr>
+        <w:t>minuscula</w:t>
+      </w:r>
+      <w:proofErr w:type="spellEnd"/>
+      <w:r>
+        <w:rPr>
+          <w:lang w:val="es-MX"/>
+        </w:rPr>
+        <w:t>.</w:t>
+      </w:r>
+    </w:p>
+    <w:p>
+      <w:pPr>
+        <w:pStyle w:val="Prrafodelista"/>
+        <w:numPr>
+          <w:ilvl w:val="0"/>
+          <w:numId w:val="15"/>
+        </w:numPr>
+        <w:rPr>
+          <w:lang w:val="es-MX"/>
+        </w:rPr>
+      </w:pPr>
+      <w:r>
+        <w:rPr>
+          <w:lang w:val="es-MX"/>
+        </w:rPr>
+        <w:t>Notación “</w:t>
+      </w:r>
+      <w:proofErr w:type="spellStart"/>
+      <w:r>
+        <w:rPr>
+          <w:lang w:val="es-MX"/>
+        </w:rPr>
+        <w:t>camelCase</w:t>
+      </w:r>
+      <w:proofErr w:type="spellEnd"/>
+      <w:r>
+        <w:rPr>
+          <w:lang w:val="es-MX"/>
+        </w:rPr>
+        <w:t>”.</w:t>
+      </w:r>
+    </w:p>
+    <w:p>
+      <w:pPr>
+        <w:pStyle w:val="Prrafodelista"/>
+        <w:numPr>
+          <w:ilvl w:val="0"/>
+          <w:numId w:val="15"/>
+        </w:numPr>
+        <w:rPr>
+          <w:lang w:val="es-MX"/>
+        </w:rPr>
+      </w:pPr>
+      <w:r>
+        <w:rPr>
+          <w:lang w:val="es-MX"/>
+        </w:rPr>
+        <w:t xml:space="preserve">Ejemplo : </w:t>
+      </w:r>
+      <w:proofErr w:type="spellStart"/>
+      <w:r>
+        <w:rPr>
+          <w:lang w:val="es-MX"/>
+        </w:rPr>
+        <w:t>longitudRadio</w:t>
+      </w:r>
+      <w:proofErr w:type="spellEnd"/>
+      <w:r>
+        <w:rPr>
+          <w:lang w:val="es-MX"/>
+        </w:rPr>
+        <w:t>;</w:t>
+      </w:r>
+    </w:p>
+    <w:p>
+      <w:pPr>
+        <w:rPr>
+          <w:lang w:val="es-MX"/>
+        </w:rPr>
+      </w:pPr>
+      <w:r>
+        <w:rPr>
+          <w:noProof/>
+          <w:lang w:eastAsia="es-AR"/>
+        </w:rPr>
+        <w:drawing>
+          <wp:inline distT="0" distB="0" distL="0" distR="0">
+            <wp:extent cx="5400675" cy="4391025"/>
+            <wp:effectExtent l="0" t="0" r="9525" b="9525"/>
+            <wp:docPr id="20" name="Imagen 20"/>
+            <wp:cNvGraphicFramePr>
+              <a:graphicFrameLocks xmlns:a="http://schemas.openxmlformats.org/drawingml/2006/main" noChangeAspect="1"/>
+            </wp:cNvGraphicFramePr>
+            <a:graphic xmlns:a="http://schemas.openxmlformats.org/drawingml/2006/main">
+              <a:graphicData uri="http://schemas.openxmlformats.org/drawingml/2006/picture">
+                <pic:pic xmlns:pic="http://schemas.openxmlformats.org/drawingml/2006/picture">
+                  <pic:nvPicPr>
+                    <pic:cNvPr id="0" name="Picture 4"/>
+                    <pic:cNvPicPr>
+                      <a:picLocks noChangeAspect="1" noChangeArrowheads="1"/>
+                    </pic:cNvPicPr>
+                  </pic:nvPicPr>
+                  <pic:blipFill>
+                    <a:blip r:embed="rId25">
+                      <a:extLst>
+                        <a:ext uri="{28A0092B-C50C-407E-A947-70E740481C1C}">
+                          <a14:useLocalDpi xmlns:a14="http://schemas.microsoft.com/office/drawing/2010/main" val="0"/>
+                        </a:ext>
+                      </a:extLst>
+                    </a:blip>
+                    <a:srcRect/>
+                    <a:stretch>
+                      <a:fillRect/>
+                    </a:stretch>
+                  </pic:blipFill>
+                  <pic:spPr bwMode="auto">
+                    <a:xfrm>
+                      <a:off x="0" y="0"/>
+                      <a:ext cx="5400675" cy="4391025"/>
+                    </a:xfrm>
+                    <a:prstGeom prst="rect">
+                      <a:avLst/>
+                    </a:prstGeom>
+                    <a:noFill/>
+                    <a:ln>
+                      <a:noFill/>
+                    </a:ln>
+                  </pic:spPr>
+                </pic:pic>
+              </a:graphicData>
+            </a:graphic>
+          </wp:inline>
+        </w:drawing>
+      </w:r>
+    </w:p>
+    <w:p>
+      <w:pPr>
+        <w:rPr>
+          <w:lang w:val="es-MX"/>
+        </w:rPr>
+      </w:pPr>
+    </w:p>
+    <w:p>
+      <w:pPr>
+        <w:rPr>
+          <w:lang w:val="es-MX"/>
+        </w:rPr>
+      </w:pPr>
+    </w:p>
+    <w:p>
+      <w:pPr>
+        <w:rPr>
+          <w:lang w:val="es-MX"/>
+        </w:rPr>
+      </w:pPr>
+    </w:p>
+    <w:p>
+      <w:pPr>
+        <w:rPr>
+          <w:lang w:val="es-MX"/>
+        </w:rPr>
+      </w:pPr>
+    </w:p>
+    <w:p>
+      <w:pPr>
+        <w:rPr>
+          <w:lang w:val="es-MX"/>
+        </w:rPr>
+      </w:pPr>
+    </w:p>
+    <w:p>
+      <w:pPr>
+        <w:rPr>
+          <w:lang w:val="es-MX"/>
+        </w:rPr>
+      </w:pPr>
+    </w:p>
+    <w:p>
+      <w:pPr>
+        <w:rPr>
+          <w:lang w:val="es-MX"/>
+        </w:rPr>
+      </w:pPr>
+    </w:p>
+    <w:p>
+      <w:pPr>
+        <w:rPr>
+          <w:lang w:val="es-MX"/>
+        </w:rPr>
+      </w:pPr>
+      <w:r>
+        <w:rPr>
+          <w:lang w:val="es-MX"/>
+        </w:rPr>
+        <w:lastRenderedPageBreak/>
+        <w:t>Clase 29:</w:t>
+      </w:r>
+    </w:p>
+    <w:p>
+      <w:pPr>
+        <w:pStyle w:val="Ttulo1"/>
+        <w:rPr>
+          <w:sz w:val="28"/>
+        </w:rPr>
+      </w:pPr>
+      <w:r>
+        <w:rPr>
+          <w:sz w:val="28"/>
+          <w:highlight w:val="yellow"/>
+        </w:rPr>
+        <w:t>Constructor:</w:t>
+      </w:r>
+    </w:p>
+    <w:p>
+      <w:pPr>
+        <w:pStyle w:val="Prrafodelista"/>
+        <w:numPr>
+          <w:ilvl w:val="0"/>
+          <w:numId w:val="16"/>
+        </w:numPr>
+        <w:rPr>
+          <w:lang w:val="es-MX"/>
+        </w:rPr>
+      </w:pPr>
+      <w:r>
+        <w:rPr>
+          <w:lang w:val="es-MX"/>
+        </w:rPr>
+        <w:t xml:space="preserve">Un método que tiene como nombre </w:t>
+      </w:r>
+      <w:r>
+        <w:rPr>
+          <w:b/>
+          <w:u w:val="single"/>
+          <w:lang w:val="es-MX"/>
+        </w:rPr>
+        <w:t xml:space="preserve">OBLIGATORIAMENTE </w:t>
+      </w:r>
+      <w:r>
+        <w:rPr>
+          <w:lang w:val="es-MX"/>
+        </w:rPr>
+        <w:t>el mismo nombre que la clase.</w:t>
+      </w:r>
+    </w:p>
+    <w:p>
+      <w:pPr>
+        <w:pStyle w:val="Prrafodelista"/>
+        <w:numPr>
+          <w:ilvl w:val="0"/>
+          <w:numId w:val="16"/>
+        </w:numPr>
+        <w:rPr>
+          <w:lang w:val="es-MX"/>
+        </w:rPr>
+      </w:pPr>
+      <w:r>
+        <w:rPr>
+          <w:lang w:val="es-MX"/>
+        </w:rPr>
+        <w:t>No podrá devolver nada.</w:t>
+      </w:r>
+    </w:p>
+    <w:p>
+      <w:pPr>
+        <w:pStyle w:val="Prrafodelista"/>
+        <w:numPr>
+          <w:ilvl w:val="0"/>
+          <w:numId w:val="16"/>
+        </w:numPr>
+        <w:rPr>
+          <w:lang w:val="es-MX"/>
+        </w:rPr>
+      </w:pPr>
+      <w:r>
+        <w:rPr>
+          <w:lang w:val="es-MX"/>
+        </w:rPr>
+        <w:t xml:space="preserve">No será </w:t>
+      </w:r>
+      <w:proofErr w:type="spellStart"/>
+      <w:r>
+        <w:rPr>
+          <w:lang w:val="es-MX"/>
+        </w:rPr>
+        <w:t>void</w:t>
+      </w:r>
+      <w:proofErr w:type="spellEnd"/>
+      <w:r>
+        <w:rPr>
+          <w:lang w:val="es-MX"/>
+        </w:rPr>
+        <w:t>.</w:t>
+      </w:r>
+    </w:p>
+    <w:p>
+      <w:pPr>
+        <w:pStyle w:val="Prrafodelista"/>
+        <w:numPr>
+          <w:ilvl w:val="0"/>
+          <w:numId w:val="16"/>
+        </w:numPr>
+        <w:rPr>
+          <w:lang w:val="es-MX"/>
+        </w:rPr>
+      </w:pPr>
+      <w:r>
+        <w:rPr>
+          <w:lang w:val="es-MX"/>
+        </w:rPr>
+        <w:t>Si no se declara adentro de la clase se dice que hay un constructor por defecto.</w:t>
+      </w:r>
+      <w:r>
+        <w:rPr>
+          <w:lang w:val="es-MX"/>
+        </w:rPr>
+        <w:t xml:space="preserve"> (del tipo public).</w:t>
+      </w:r>
       <w:bookmarkStart w:id="0" w:name="_GoBack"/>
       <w:bookmarkEnd w:id="0"/>
+    </w:p>
+    <w:p>
+      <w:pPr>
+        <w:rPr>
+          <w:lang w:val="es-MX"/>
+        </w:rPr>
+      </w:pPr>
+      <w:r>
+        <w:rPr>
+          <w:noProof/>
+          <w:lang w:eastAsia="es-AR"/>
+        </w:rPr>
+        <w:drawing>
+          <wp:inline distT="0" distB="0" distL="0" distR="0">
+            <wp:extent cx="5391150" cy="3838575"/>
+            <wp:effectExtent l="0" t="0" r="0" b="9525"/>
+            <wp:docPr id="21" name="Imagen 21"/>
+            <wp:cNvGraphicFramePr>
+              <a:graphicFrameLocks xmlns:a="http://schemas.openxmlformats.org/drawingml/2006/main" noChangeAspect="1"/>
+            </wp:cNvGraphicFramePr>
+            <a:graphic xmlns:a="http://schemas.openxmlformats.org/drawingml/2006/main">
+              <a:graphicData uri="http://schemas.openxmlformats.org/drawingml/2006/picture">
+                <pic:pic xmlns:pic="http://schemas.openxmlformats.org/drawingml/2006/picture">
+                  <pic:nvPicPr>
+                    <pic:cNvPr id="0" name="Picture 5"/>
+                    <pic:cNvPicPr>
+                      <a:picLocks noChangeAspect="1" noChangeArrowheads="1"/>
+                    </pic:cNvPicPr>
+                  </pic:nvPicPr>
+                  <pic:blipFill>
+                    <a:blip r:embed="rId26">
+                      <a:extLst>
+                        <a:ext uri="{28A0092B-C50C-407E-A947-70E740481C1C}">
+                          <a14:useLocalDpi xmlns:a14="http://schemas.microsoft.com/office/drawing/2010/main" val="0"/>
+                        </a:ext>
+                      </a:extLst>
+                    </a:blip>
+                    <a:srcRect/>
+                    <a:stretch>
+                      <a:fillRect/>
+                    </a:stretch>
+                  </pic:blipFill>
+                  <pic:spPr bwMode="auto">
+                    <a:xfrm>
+                      <a:off x="0" y="0"/>
+                      <a:ext cx="5391150" cy="3838575"/>
+                    </a:xfrm>
+                    <a:prstGeom prst="rect">
+                      <a:avLst/>
+                    </a:prstGeom>
+                    <a:noFill/>
+                    <a:ln>
+                      <a:noFill/>
+                    </a:ln>
+                  </pic:spPr>
+                </pic:pic>
+              </a:graphicData>
+            </a:graphic>
+          </wp:inline>
+        </w:drawing>
+      </w:r>
+    </w:p>
+    <w:p>
+      <w:pPr>
+        <w:pStyle w:val="Ttulo1"/>
+      </w:pPr>
+      <w:r>
+        <w:t>Sobrecarga de constructores:</w:t>
+      </w:r>
+    </w:p>
+    <w:p>
+      <w:pPr>
+        <w:pStyle w:val="Prrafodelista"/>
+        <w:numPr>
+          <w:ilvl w:val="0"/>
+          <w:numId w:val="18"/>
+        </w:numPr>
+        <w:rPr>
+          <w:lang w:val="es-MX"/>
+        </w:rPr>
+      </w:pPr>
+      <w:r>
+        <w:rPr>
+          <w:lang w:val="es-MX"/>
+        </w:rPr>
+        <w:t>2 – 4 constructores que diferentes parámetros.</w:t>
+      </w:r>
+    </w:p>
+    <w:p>
+      <w:pPr>
+        <w:pStyle w:val="Prrafodelista"/>
+        <w:numPr>
+          <w:ilvl w:val="0"/>
+          <w:numId w:val="17"/>
+        </w:numPr>
+        <w:rPr>
+          <w:lang w:val="es-MX"/>
+        </w:rPr>
+      </w:pPr>
+      <w:r>
+        <w:rPr>
+          <w:lang w:val="es-MX"/>
+        </w:rPr>
+        <w:t>Se produce en una clase cuando la clase tiene más de un constructor.</w:t>
+      </w:r>
+    </w:p>
+    <w:p>
+      <w:pPr>
+        <w:rPr>
+          <w:lang w:val="es-MX"/>
+        </w:rPr>
+      </w:pPr>
+    </w:p>
+    <w:p>
+      <w:pPr>
+        <w:rPr>
+          <w:lang w:val="es-MX"/>
+        </w:rPr>
+      </w:pPr>
+      <w:proofErr w:type="spellStart"/>
+      <w:r>
+        <w:rPr>
+          <w:lang w:val="es-MX"/>
+        </w:rPr>
+        <w:t>Getters</w:t>
+      </w:r>
+      <w:proofErr w:type="spellEnd"/>
+      <w:r>
+        <w:rPr>
+          <w:lang w:val="es-MX"/>
+        </w:rPr>
+        <w:t xml:space="preserve">  y </w:t>
+      </w:r>
+      <w:proofErr w:type="spellStart"/>
+      <w:r>
+        <w:rPr>
+          <w:lang w:val="es-MX"/>
+        </w:rPr>
+        <w:t>setters</w:t>
+      </w:r>
+      <w:proofErr w:type="spellEnd"/>
+      <w:r>
+        <w:rPr>
+          <w:lang w:val="es-MX"/>
+        </w:rPr>
+        <w:t>:</w:t>
+      </w:r>
+    </w:p>
+    <w:p>
+      <w:pPr>
+        <w:rPr>
+          <w:lang w:val="es-MX"/>
+        </w:rPr>
+      </w:pPr>
+      <w:proofErr w:type="spellStart"/>
+      <w:r>
+        <w:rPr>
+          <w:lang w:val="es-MX"/>
+        </w:rPr>
+        <w:t>Getters</w:t>
+      </w:r>
+      <w:proofErr w:type="spellEnd"/>
+      <w:r>
+        <w:rPr>
+          <w:lang w:val="es-MX"/>
+        </w:rPr>
+        <w:t xml:space="preserve">: nos da </w:t>
+      </w:r>
+      <w:proofErr w:type="spellStart"/>
+      <w:r>
+        <w:rPr>
+          <w:lang w:val="es-MX"/>
+        </w:rPr>
+        <w:t>info</w:t>
+      </w:r>
+      <w:proofErr w:type="spellEnd"/>
+      <w:r>
+        <w:rPr>
+          <w:lang w:val="es-MX"/>
+        </w:rPr>
+        <w:t xml:space="preserve"> de propiedades.</w:t>
+      </w:r>
+    </w:p>
+    <w:p>
+      <w:pPr>
+        <w:rPr>
+          <w:lang w:val="es-MX"/>
+        </w:rPr>
+      </w:pPr>
+      <w:proofErr w:type="spellStart"/>
+      <w:r>
+        <w:rPr>
+          <w:lang w:val="es-MX"/>
+        </w:rPr>
+        <w:t>Setters</w:t>
+      </w:r>
+      <w:proofErr w:type="spellEnd"/>
+      <w:r>
+        <w:rPr>
+          <w:lang w:val="es-MX"/>
+        </w:rPr>
+        <w:t>:</w:t>
+      </w:r>
+    </w:p>
+    <w:p>
+      <w:pPr>
+        <w:rPr>
+          <w:lang w:val="es-MX"/>
+        </w:rPr>
+      </w:pPr>
+    </w:p>
+    <w:p>
+      <w:pPr>
+        <w:rPr>
+          <w:lang w:val="es-MX"/>
+        </w:rPr>
+      </w:pPr>
     </w:p>
     <w:p>
       <w:pPr>
@@ -3395,6 +5355,232 @@
     </w:lvl>
   </w:abstractNum>
   <w:abstractNum w:abstractNumId="3">
+    <w:nsid w:val="1D822CC8"/>
+    <w:multiLevelType w:val="hybridMultilevel"/>
+    <w:tmpl w:val="7AA21588"/>
+    <w:lvl w:ilvl="0" w:tplc="2C0A0001">
+      <w:start w:val="1"/>
+      <w:numFmt w:val="bullet"/>
+      <w:lvlText w:val=""/>
+      <w:lvlJc w:val="left"/>
+      <w:pPr>
+        <w:ind w:left="720" w:hanging="360"/>
+      </w:pPr>
+      <w:rPr>
+        <w:rFonts w:ascii="Symbol" w:hAnsi="Symbol" w:hint="default"/>
+      </w:rPr>
+    </w:lvl>
+    <w:lvl w:ilvl="1" w:tplc="2C0A0003" w:tentative="1">
+      <w:start w:val="1"/>
+      <w:numFmt w:val="bullet"/>
+      <w:lvlText w:val="o"/>
+      <w:lvlJc w:val="left"/>
+      <w:pPr>
+        <w:ind w:left="1440" w:hanging="360"/>
+      </w:pPr>
+      <w:rPr>
+        <w:rFonts w:ascii="Courier New" w:hAnsi="Courier New" w:cs="Courier New" w:hint="default"/>
+      </w:rPr>
+    </w:lvl>
+    <w:lvl w:ilvl="2" w:tplc="2C0A0005" w:tentative="1">
+      <w:start w:val="1"/>
+      <w:numFmt w:val="bullet"/>
+      <w:lvlText w:val=""/>
+      <w:lvlJc w:val="left"/>
+      <w:pPr>
+        <w:ind w:left="2160" w:hanging="360"/>
+      </w:pPr>
+      <w:rPr>
+        <w:rFonts w:ascii="Wingdings" w:hAnsi="Wingdings" w:hint="default"/>
+      </w:rPr>
+    </w:lvl>
+    <w:lvl w:ilvl="3" w:tplc="2C0A0001" w:tentative="1">
+      <w:start w:val="1"/>
+      <w:numFmt w:val="bullet"/>
+      <w:lvlText w:val=""/>
+      <w:lvlJc w:val="left"/>
+      <w:pPr>
+        <w:ind w:left="2880" w:hanging="360"/>
+      </w:pPr>
+      <w:rPr>
+        <w:rFonts w:ascii="Symbol" w:hAnsi="Symbol" w:hint="default"/>
+      </w:rPr>
+    </w:lvl>
+    <w:lvl w:ilvl="4" w:tplc="2C0A0003" w:tentative="1">
+      <w:start w:val="1"/>
+      <w:numFmt w:val="bullet"/>
+      <w:lvlText w:val="o"/>
+      <w:lvlJc w:val="left"/>
+      <w:pPr>
+        <w:ind w:left="3600" w:hanging="360"/>
+      </w:pPr>
+      <w:rPr>
+        <w:rFonts w:ascii="Courier New" w:hAnsi="Courier New" w:cs="Courier New" w:hint="default"/>
+      </w:rPr>
+    </w:lvl>
+    <w:lvl w:ilvl="5" w:tplc="2C0A0005" w:tentative="1">
+      <w:start w:val="1"/>
+      <w:numFmt w:val="bullet"/>
+      <w:lvlText w:val=""/>
+      <w:lvlJc w:val="left"/>
+      <w:pPr>
+        <w:ind w:left="4320" w:hanging="360"/>
+      </w:pPr>
+      <w:rPr>
+        <w:rFonts w:ascii="Wingdings" w:hAnsi="Wingdings" w:hint="default"/>
+      </w:rPr>
+    </w:lvl>
+    <w:lvl w:ilvl="6" w:tplc="2C0A0001" w:tentative="1">
+      <w:start w:val="1"/>
+      <w:numFmt w:val="bullet"/>
+      <w:lvlText w:val=""/>
+      <w:lvlJc w:val="left"/>
+      <w:pPr>
+        <w:ind w:left="5040" w:hanging="360"/>
+      </w:pPr>
+      <w:rPr>
+        <w:rFonts w:ascii="Symbol" w:hAnsi="Symbol" w:hint="default"/>
+      </w:rPr>
+    </w:lvl>
+    <w:lvl w:ilvl="7" w:tplc="2C0A0003" w:tentative="1">
+      <w:start w:val="1"/>
+      <w:numFmt w:val="bullet"/>
+      <w:lvlText w:val="o"/>
+      <w:lvlJc w:val="left"/>
+      <w:pPr>
+        <w:ind w:left="5760" w:hanging="360"/>
+      </w:pPr>
+      <w:rPr>
+        <w:rFonts w:ascii="Courier New" w:hAnsi="Courier New" w:cs="Courier New" w:hint="default"/>
+      </w:rPr>
+    </w:lvl>
+    <w:lvl w:ilvl="8" w:tplc="2C0A0005" w:tentative="1">
+      <w:start w:val="1"/>
+      <w:numFmt w:val="bullet"/>
+      <w:lvlText w:val=""/>
+      <w:lvlJc w:val="left"/>
+      <w:pPr>
+        <w:ind w:left="6480" w:hanging="360"/>
+      </w:pPr>
+      <w:rPr>
+        <w:rFonts w:ascii="Wingdings" w:hAnsi="Wingdings" w:hint="default"/>
+      </w:rPr>
+    </w:lvl>
+  </w:abstractNum>
+  <w:abstractNum w:abstractNumId="4">
+    <w:nsid w:val="1DF570CD"/>
+    <w:multiLevelType w:val="hybridMultilevel"/>
+    <w:tmpl w:val="7F787DF6"/>
+    <w:lvl w:ilvl="0" w:tplc="2C0A0001">
+      <w:start w:val="1"/>
+      <w:numFmt w:val="bullet"/>
+      <w:lvlText w:val=""/>
+      <w:lvlJc w:val="left"/>
+      <w:pPr>
+        <w:ind w:left="720" w:hanging="360"/>
+      </w:pPr>
+      <w:rPr>
+        <w:rFonts w:ascii="Symbol" w:hAnsi="Symbol" w:hint="default"/>
+      </w:rPr>
+    </w:lvl>
+    <w:lvl w:ilvl="1" w:tplc="2C0A0003" w:tentative="1">
+      <w:start w:val="1"/>
+      <w:numFmt w:val="bullet"/>
+      <w:lvlText w:val="o"/>
+      <w:lvlJc w:val="left"/>
+      <w:pPr>
+        <w:ind w:left="1440" w:hanging="360"/>
+      </w:pPr>
+      <w:rPr>
+        <w:rFonts w:ascii="Courier New" w:hAnsi="Courier New" w:cs="Courier New" w:hint="default"/>
+      </w:rPr>
+    </w:lvl>
+    <w:lvl w:ilvl="2" w:tplc="2C0A0005" w:tentative="1">
+      <w:start w:val="1"/>
+      <w:numFmt w:val="bullet"/>
+      <w:lvlText w:val=""/>
+      <w:lvlJc w:val="left"/>
+      <w:pPr>
+        <w:ind w:left="2160" w:hanging="360"/>
+      </w:pPr>
+      <w:rPr>
+        <w:rFonts w:ascii="Wingdings" w:hAnsi="Wingdings" w:hint="default"/>
+      </w:rPr>
+    </w:lvl>
+    <w:lvl w:ilvl="3" w:tplc="2C0A0001" w:tentative="1">
+      <w:start w:val="1"/>
+      <w:numFmt w:val="bullet"/>
+      <w:lvlText w:val=""/>
+      <w:lvlJc w:val="left"/>
+      <w:pPr>
+        <w:ind w:left="2880" w:hanging="360"/>
+      </w:pPr>
+      <w:rPr>
+        <w:rFonts w:ascii="Symbol" w:hAnsi="Symbol" w:hint="default"/>
+      </w:rPr>
+    </w:lvl>
+    <w:lvl w:ilvl="4" w:tplc="2C0A0003" w:tentative="1">
+      <w:start w:val="1"/>
+      <w:numFmt w:val="bullet"/>
+      <w:lvlText w:val="o"/>
+      <w:lvlJc w:val="left"/>
+      <w:pPr>
+        <w:ind w:left="3600" w:hanging="360"/>
+      </w:pPr>
+      <w:rPr>
+        <w:rFonts w:ascii="Courier New" w:hAnsi="Courier New" w:cs="Courier New" w:hint="default"/>
+      </w:rPr>
+    </w:lvl>
+    <w:lvl w:ilvl="5" w:tplc="2C0A0005" w:tentative="1">
+      <w:start w:val="1"/>
+      <w:numFmt w:val="bullet"/>
+      <w:lvlText w:val=""/>
+      <w:lvlJc w:val="left"/>
+      <w:pPr>
+        <w:ind w:left="4320" w:hanging="360"/>
+      </w:pPr>
+      <w:rPr>
+        <w:rFonts w:ascii="Wingdings" w:hAnsi="Wingdings" w:hint="default"/>
+      </w:rPr>
+    </w:lvl>
+    <w:lvl w:ilvl="6" w:tplc="2C0A0001" w:tentative="1">
+      <w:start w:val="1"/>
+      <w:numFmt w:val="bullet"/>
+      <w:lvlText w:val=""/>
+      <w:lvlJc w:val="left"/>
+      <w:pPr>
+        <w:ind w:left="5040" w:hanging="360"/>
+      </w:pPr>
+      <w:rPr>
+        <w:rFonts w:ascii="Symbol" w:hAnsi="Symbol" w:hint="default"/>
+      </w:rPr>
+    </w:lvl>
+    <w:lvl w:ilvl="7" w:tplc="2C0A0003" w:tentative="1">
+      <w:start w:val="1"/>
+      <w:numFmt w:val="bullet"/>
+      <w:lvlText w:val="o"/>
+      <w:lvlJc w:val="left"/>
+      <w:pPr>
+        <w:ind w:left="5760" w:hanging="360"/>
+      </w:pPr>
+      <w:rPr>
+        <w:rFonts w:ascii="Courier New" w:hAnsi="Courier New" w:cs="Courier New" w:hint="default"/>
+      </w:rPr>
+    </w:lvl>
+    <w:lvl w:ilvl="8" w:tplc="2C0A0005" w:tentative="1">
+      <w:start w:val="1"/>
+      <w:numFmt w:val="bullet"/>
+      <w:lvlText w:val=""/>
+      <w:lvlJc w:val="left"/>
+      <w:pPr>
+        <w:ind w:left="6480" w:hanging="360"/>
+      </w:pPr>
+      <w:rPr>
+        <w:rFonts w:ascii="Wingdings" w:hAnsi="Wingdings" w:hint="default"/>
+      </w:rPr>
+    </w:lvl>
+  </w:abstractNum>
+  <w:abstractNum w:abstractNumId="5">
     <w:nsid w:val="22886636"/>
     <w:multiLevelType w:val="hybridMultilevel"/>
     <w:tmpl w:val="C3D0764A"/>
@@ -3507,7 +5693,233 @@
       </w:rPr>
     </w:lvl>
   </w:abstractNum>
-  <w:abstractNum w:abstractNumId="4">
+  <w:abstractNum w:abstractNumId="6">
+    <w:nsid w:val="24C96E4A"/>
+    <w:multiLevelType w:val="hybridMultilevel"/>
+    <w:tmpl w:val="CCDA69FE"/>
+    <w:lvl w:ilvl="0" w:tplc="2C0A0001">
+      <w:start w:val="1"/>
+      <w:numFmt w:val="bullet"/>
+      <w:lvlText w:val=""/>
+      <w:lvlJc w:val="left"/>
+      <w:pPr>
+        <w:ind w:left="720" w:hanging="360"/>
+      </w:pPr>
+      <w:rPr>
+        <w:rFonts w:ascii="Symbol" w:hAnsi="Symbol" w:hint="default"/>
+      </w:rPr>
+    </w:lvl>
+    <w:lvl w:ilvl="1" w:tplc="2C0A0003" w:tentative="1">
+      <w:start w:val="1"/>
+      <w:numFmt w:val="bullet"/>
+      <w:lvlText w:val="o"/>
+      <w:lvlJc w:val="left"/>
+      <w:pPr>
+        <w:ind w:left="1440" w:hanging="360"/>
+      </w:pPr>
+      <w:rPr>
+        <w:rFonts w:ascii="Courier New" w:hAnsi="Courier New" w:cs="Courier New" w:hint="default"/>
+      </w:rPr>
+    </w:lvl>
+    <w:lvl w:ilvl="2" w:tplc="2C0A0005" w:tentative="1">
+      <w:start w:val="1"/>
+      <w:numFmt w:val="bullet"/>
+      <w:lvlText w:val=""/>
+      <w:lvlJc w:val="left"/>
+      <w:pPr>
+        <w:ind w:left="2160" w:hanging="360"/>
+      </w:pPr>
+      <w:rPr>
+        <w:rFonts w:ascii="Wingdings" w:hAnsi="Wingdings" w:hint="default"/>
+      </w:rPr>
+    </w:lvl>
+    <w:lvl w:ilvl="3" w:tplc="2C0A0001" w:tentative="1">
+      <w:start w:val="1"/>
+      <w:numFmt w:val="bullet"/>
+      <w:lvlText w:val=""/>
+      <w:lvlJc w:val="left"/>
+      <w:pPr>
+        <w:ind w:left="2880" w:hanging="360"/>
+      </w:pPr>
+      <w:rPr>
+        <w:rFonts w:ascii="Symbol" w:hAnsi="Symbol" w:hint="default"/>
+      </w:rPr>
+    </w:lvl>
+    <w:lvl w:ilvl="4" w:tplc="2C0A0003" w:tentative="1">
+      <w:start w:val="1"/>
+      <w:numFmt w:val="bullet"/>
+      <w:lvlText w:val="o"/>
+      <w:lvlJc w:val="left"/>
+      <w:pPr>
+        <w:ind w:left="3600" w:hanging="360"/>
+      </w:pPr>
+      <w:rPr>
+        <w:rFonts w:ascii="Courier New" w:hAnsi="Courier New" w:cs="Courier New" w:hint="default"/>
+      </w:rPr>
+    </w:lvl>
+    <w:lvl w:ilvl="5" w:tplc="2C0A0005" w:tentative="1">
+      <w:start w:val="1"/>
+      <w:numFmt w:val="bullet"/>
+      <w:lvlText w:val=""/>
+      <w:lvlJc w:val="left"/>
+      <w:pPr>
+        <w:ind w:left="4320" w:hanging="360"/>
+      </w:pPr>
+      <w:rPr>
+        <w:rFonts w:ascii="Wingdings" w:hAnsi="Wingdings" w:hint="default"/>
+      </w:rPr>
+    </w:lvl>
+    <w:lvl w:ilvl="6" w:tplc="2C0A0001" w:tentative="1">
+      <w:start w:val="1"/>
+      <w:numFmt w:val="bullet"/>
+      <w:lvlText w:val=""/>
+      <w:lvlJc w:val="left"/>
+      <w:pPr>
+        <w:ind w:left="5040" w:hanging="360"/>
+      </w:pPr>
+      <w:rPr>
+        <w:rFonts w:ascii="Symbol" w:hAnsi="Symbol" w:hint="default"/>
+      </w:rPr>
+    </w:lvl>
+    <w:lvl w:ilvl="7" w:tplc="2C0A0003" w:tentative="1">
+      <w:start w:val="1"/>
+      <w:numFmt w:val="bullet"/>
+      <w:lvlText w:val="o"/>
+      <w:lvlJc w:val="left"/>
+      <w:pPr>
+        <w:ind w:left="5760" w:hanging="360"/>
+      </w:pPr>
+      <w:rPr>
+        <w:rFonts w:ascii="Courier New" w:hAnsi="Courier New" w:cs="Courier New" w:hint="default"/>
+      </w:rPr>
+    </w:lvl>
+    <w:lvl w:ilvl="8" w:tplc="2C0A0005" w:tentative="1">
+      <w:start w:val="1"/>
+      <w:numFmt w:val="bullet"/>
+      <w:lvlText w:val=""/>
+      <w:lvlJc w:val="left"/>
+      <w:pPr>
+        <w:ind w:left="6480" w:hanging="360"/>
+      </w:pPr>
+      <w:rPr>
+        <w:rFonts w:ascii="Wingdings" w:hAnsi="Wingdings" w:hint="default"/>
+      </w:rPr>
+    </w:lvl>
+  </w:abstractNum>
+  <w:abstractNum w:abstractNumId="7">
+    <w:nsid w:val="2B272C54"/>
+    <w:multiLevelType w:val="hybridMultilevel"/>
+    <w:tmpl w:val="8A543B36"/>
+    <w:lvl w:ilvl="0" w:tplc="2C0A0001">
+      <w:start w:val="1"/>
+      <w:numFmt w:val="bullet"/>
+      <w:lvlText w:val=""/>
+      <w:lvlJc w:val="left"/>
+      <w:pPr>
+        <w:ind w:left="720" w:hanging="360"/>
+      </w:pPr>
+      <w:rPr>
+        <w:rFonts w:ascii="Symbol" w:hAnsi="Symbol" w:hint="default"/>
+      </w:rPr>
+    </w:lvl>
+    <w:lvl w:ilvl="1" w:tplc="2C0A0003" w:tentative="1">
+      <w:start w:val="1"/>
+      <w:numFmt w:val="bullet"/>
+      <w:lvlText w:val="o"/>
+      <w:lvlJc w:val="left"/>
+      <w:pPr>
+        <w:ind w:left="1440" w:hanging="360"/>
+      </w:pPr>
+      <w:rPr>
+        <w:rFonts w:ascii="Courier New" w:hAnsi="Courier New" w:cs="Courier New" w:hint="default"/>
+      </w:rPr>
+    </w:lvl>
+    <w:lvl w:ilvl="2" w:tplc="2C0A0005" w:tentative="1">
+      <w:start w:val="1"/>
+      <w:numFmt w:val="bullet"/>
+      <w:lvlText w:val=""/>
+      <w:lvlJc w:val="left"/>
+      <w:pPr>
+        <w:ind w:left="2160" w:hanging="360"/>
+      </w:pPr>
+      <w:rPr>
+        <w:rFonts w:ascii="Wingdings" w:hAnsi="Wingdings" w:hint="default"/>
+      </w:rPr>
+    </w:lvl>
+    <w:lvl w:ilvl="3" w:tplc="2C0A0001" w:tentative="1">
+      <w:start w:val="1"/>
+      <w:numFmt w:val="bullet"/>
+      <w:lvlText w:val=""/>
+      <w:lvlJc w:val="left"/>
+      <w:pPr>
+        <w:ind w:left="2880" w:hanging="360"/>
+      </w:pPr>
+      <w:rPr>
+        <w:rFonts w:ascii="Symbol" w:hAnsi="Symbol" w:hint="default"/>
+      </w:rPr>
+    </w:lvl>
+    <w:lvl w:ilvl="4" w:tplc="2C0A0003" w:tentative="1">
+      <w:start w:val="1"/>
+      <w:numFmt w:val="bullet"/>
+      <w:lvlText w:val="o"/>
+      <w:lvlJc w:val="left"/>
+      <w:pPr>
+        <w:ind w:left="3600" w:hanging="360"/>
+      </w:pPr>
+      <w:rPr>
+        <w:rFonts w:ascii="Courier New" w:hAnsi="Courier New" w:cs="Courier New" w:hint="default"/>
+      </w:rPr>
+    </w:lvl>
+    <w:lvl w:ilvl="5" w:tplc="2C0A0005" w:tentative="1">
+      <w:start w:val="1"/>
+      <w:numFmt w:val="bullet"/>
+      <w:lvlText w:val=""/>
+      <w:lvlJc w:val="left"/>
+      <w:pPr>
+        <w:ind w:left="4320" w:hanging="360"/>
+      </w:pPr>
+      <w:rPr>
+        <w:rFonts w:ascii="Wingdings" w:hAnsi="Wingdings" w:hint="default"/>
+      </w:rPr>
+    </w:lvl>
+    <w:lvl w:ilvl="6" w:tplc="2C0A0001" w:tentative="1">
+      <w:start w:val="1"/>
+      <w:numFmt w:val="bullet"/>
+      <w:lvlText w:val=""/>
+      <w:lvlJc w:val="left"/>
+      <w:pPr>
+        <w:ind w:left="5040" w:hanging="360"/>
+      </w:pPr>
+      <w:rPr>
+        <w:rFonts w:ascii="Symbol" w:hAnsi="Symbol" w:hint="default"/>
+      </w:rPr>
+    </w:lvl>
+    <w:lvl w:ilvl="7" w:tplc="2C0A0003" w:tentative="1">
+      <w:start w:val="1"/>
+      <w:numFmt w:val="bullet"/>
+      <w:lvlText w:val="o"/>
+      <w:lvlJc w:val="left"/>
+      <w:pPr>
+        <w:ind w:left="5760" w:hanging="360"/>
+      </w:pPr>
+      <w:rPr>
+        <w:rFonts w:ascii="Courier New" w:hAnsi="Courier New" w:cs="Courier New" w:hint="default"/>
+      </w:rPr>
+    </w:lvl>
+    <w:lvl w:ilvl="8" w:tplc="2C0A0005" w:tentative="1">
+      <w:start w:val="1"/>
+      <w:numFmt w:val="bullet"/>
+      <w:lvlText w:val=""/>
+      <w:lvlJc w:val="left"/>
+      <w:pPr>
+        <w:ind w:left="6480" w:hanging="360"/>
+      </w:pPr>
+      <w:rPr>
+        <w:rFonts w:ascii="Wingdings" w:hAnsi="Wingdings" w:hint="default"/>
+      </w:rPr>
+    </w:lvl>
+  </w:abstractNum>
+  <w:abstractNum w:abstractNumId="8">
     <w:nsid w:val="307F2A29"/>
     <w:multiLevelType w:val="hybridMultilevel"/>
     <w:tmpl w:val="6CF09BFA"/>
@@ -3620,7 +6032,233 @@
       </w:rPr>
     </w:lvl>
   </w:abstractNum>
-  <w:abstractNum w:abstractNumId="5">
+  <w:abstractNum w:abstractNumId="9">
+    <w:nsid w:val="38542EC0"/>
+    <w:multiLevelType w:val="hybridMultilevel"/>
+    <w:tmpl w:val="6966D580"/>
+    <w:lvl w:ilvl="0" w:tplc="2C0A0001">
+      <w:start w:val="1"/>
+      <w:numFmt w:val="bullet"/>
+      <w:lvlText w:val=""/>
+      <w:lvlJc w:val="left"/>
+      <w:pPr>
+        <w:ind w:left="720" w:hanging="360"/>
+      </w:pPr>
+      <w:rPr>
+        <w:rFonts w:ascii="Symbol" w:hAnsi="Symbol" w:hint="default"/>
+      </w:rPr>
+    </w:lvl>
+    <w:lvl w:ilvl="1" w:tplc="2C0A0003" w:tentative="1">
+      <w:start w:val="1"/>
+      <w:numFmt w:val="bullet"/>
+      <w:lvlText w:val="o"/>
+      <w:lvlJc w:val="left"/>
+      <w:pPr>
+        <w:ind w:left="1440" w:hanging="360"/>
+      </w:pPr>
+      <w:rPr>
+        <w:rFonts w:ascii="Courier New" w:hAnsi="Courier New" w:cs="Courier New" w:hint="default"/>
+      </w:rPr>
+    </w:lvl>
+    <w:lvl w:ilvl="2" w:tplc="2C0A0005" w:tentative="1">
+      <w:start w:val="1"/>
+      <w:numFmt w:val="bullet"/>
+      <w:lvlText w:val=""/>
+      <w:lvlJc w:val="left"/>
+      <w:pPr>
+        <w:ind w:left="2160" w:hanging="360"/>
+      </w:pPr>
+      <w:rPr>
+        <w:rFonts w:ascii="Wingdings" w:hAnsi="Wingdings" w:hint="default"/>
+      </w:rPr>
+    </w:lvl>
+    <w:lvl w:ilvl="3" w:tplc="2C0A0001" w:tentative="1">
+      <w:start w:val="1"/>
+      <w:numFmt w:val="bullet"/>
+      <w:lvlText w:val=""/>
+      <w:lvlJc w:val="left"/>
+      <w:pPr>
+        <w:ind w:left="2880" w:hanging="360"/>
+      </w:pPr>
+      <w:rPr>
+        <w:rFonts w:ascii="Symbol" w:hAnsi="Symbol" w:hint="default"/>
+      </w:rPr>
+    </w:lvl>
+    <w:lvl w:ilvl="4" w:tplc="2C0A0003" w:tentative="1">
+      <w:start w:val="1"/>
+      <w:numFmt w:val="bullet"/>
+      <w:lvlText w:val="o"/>
+      <w:lvlJc w:val="left"/>
+      <w:pPr>
+        <w:ind w:left="3600" w:hanging="360"/>
+      </w:pPr>
+      <w:rPr>
+        <w:rFonts w:ascii="Courier New" w:hAnsi="Courier New" w:cs="Courier New" w:hint="default"/>
+      </w:rPr>
+    </w:lvl>
+    <w:lvl w:ilvl="5" w:tplc="2C0A0005" w:tentative="1">
+      <w:start w:val="1"/>
+      <w:numFmt w:val="bullet"/>
+      <w:lvlText w:val=""/>
+      <w:lvlJc w:val="left"/>
+      <w:pPr>
+        <w:ind w:left="4320" w:hanging="360"/>
+      </w:pPr>
+      <w:rPr>
+        <w:rFonts w:ascii="Wingdings" w:hAnsi="Wingdings" w:hint="default"/>
+      </w:rPr>
+    </w:lvl>
+    <w:lvl w:ilvl="6" w:tplc="2C0A0001" w:tentative="1">
+      <w:start w:val="1"/>
+      <w:numFmt w:val="bullet"/>
+      <w:lvlText w:val=""/>
+      <w:lvlJc w:val="left"/>
+      <w:pPr>
+        <w:ind w:left="5040" w:hanging="360"/>
+      </w:pPr>
+      <w:rPr>
+        <w:rFonts w:ascii="Symbol" w:hAnsi="Symbol" w:hint="default"/>
+      </w:rPr>
+    </w:lvl>
+    <w:lvl w:ilvl="7" w:tplc="2C0A0003" w:tentative="1">
+      <w:start w:val="1"/>
+      <w:numFmt w:val="bullet"/>
+      <w:lvlText w:val="o"/>
+      <w:lvlJc w:val="left"/>
+      <w:pPr>
+        <w:ind w:left="5760" w:hanging="360"/>
+      </w:pPr>
+      <w:rPr>
+        <w:rFonts w:ascii="Courier New" w:hAnsi="Courier New" w:cs="Courier New" w:hint="default"/>
+      </w:rPr>
+    </w:lvl>
+    <w:lvl w:ilvl="8" w:tplc="2C0A0005" w:tentative="1">
+      <w:start w:val="1"/>
+      <w:numFmt w:val="bullet"/>
+      <w:lvlText w:val=""/>
+      <w:lvlJc w:val="left"/>
+      <w:pPr>
+        <w:ind w:left="6480" w:hanging="360"/>
+      </w:pPr>
+      <w:rPr>
+        <w:rFonts w:ascii="Wingdings" w:hAnsi="Wingdings" w:hint="default"/>
+      </w:rPr>
+    </w:lvl>
+  </w:abstractNum>
+  <w:abstractNum w:abstractNumId="10">
+    <w:nsid w:val="418D051F"/>
+    <w:multiLevelType w:val="hybridMultilevel"/>
+    <w:tmpl w:val="5280793E"/>
+    <w:lvl w:ilvl="0" w:tplc="2C0A0001">
+      <w:start w:val="1"/>
+      <w:numFmt w:val="bullet"/>
+      <w:lvlText w:val=""/>
+      <w:lvlJc w:val="left"/>
+      <w:pPr>
+        <w:ind w:left="720" w:hanging="360"/>
+      </w:pPr>
+      <w:rPr>
+        <w:rFonts w:ascii="Symbol" w:hAnsi="Symbol" w:hint="default"/>
+      </w:rPr>
+    </w:lvl>
+    <w:lvl w:ilvl="1" w:tplc="2C0A0003" w:tentative="1">
+      <w:start w:val="1"/>
+      <w:numFmt w:val="bullet"/>
+      <w:lvlText w:val="o"/>
+      <w:lvlJc w:val="left"/>
+      <w:pPr>
+        <w:ind w:left="1440" w:hanging="360"/>
+      </w:pPr>
+      <w:rPr>
+        <w:rFonts w:ascii="Courier New" w:hAnsi="Courier New" w:cs="Courier New" w:hint="default"/>
+      </w:rPr>
+    </w:lvl>
+    <w:lvl w:ilvl="2" w:tplc="2C0A0005" w:tentative="1">
+      <w:start w:val="1"/>
+      <w:numFmt w:val="bullet"/>
+      <w:lvlText w:val=""/>
+      <w:lvlJc w:val="left"/>
+      <w:pPr>
+        <w:ind w:left="2160" w:hanging="360"/>
+      </w:pPr>
+      <w:rPr>
+        <w:rFonts w:ascii="Wingdings" w:hAnsi="Wingdings" w:hint="default"/>
+      </w:rPr>
+    </w:lvl>
+    <w:lvl w:ilvl="3" w:tplc="2C0A0001" w:tentative="1">
+      <w:start w:val="1"/>
+      <w:numFmt w:val="bullet"/>
+      <w:lvlText w:val=""/>
+      <w:lvlJc w:val="left"/>
+      <w:pPr>
+        <w:ind w:left="2880" w:hanging="360"/>
+      </w:pPr>
+      <w:rPr>
+        <w:rFonts w:ascii="Symbol" w:hAnsi="Symbol" w:hint="default"/>
+      </w:rPr>
+    </w:lvl>
+    <w:lvl w:ilvl="4" w:tplc="2C0A0003" w:tentative="1">
+      <w:start w:val="1"/>
+      <w:numFmt w:val="bullet"/>
+      <w:lvlText w:val="o"/>
+      <w:lvlJc w:val="left"/>
+      <w:pPr>
+        <w:ind w:left="3600" w:hanging="360"/>
+      </w:pPr>
+      <w:rPr>
+        <w:rFonts w:ascii="Courier New" w:hAnsi="Courier New" w:cs="Courier New" w:hint="default"/>
+      </w:rPr>
+    </w:lvl>
+    <w:lvl w:ilvl="5" w:tplc="2C0A0005" w:tentative="1">
+      <w:start w:val="1"/>
+      <w:numFmt w:val="bullet"/>
+      <w:lvlText w:val=""/>
+      <w:lvlJc w:val="left"/>
+      <w:pPr>
+        <w:ind w:left="4320" w:hanging="360"/>
+      </w:pPr>
+      <w:rPr>
+        <w:rFonts w:ascii="Wingdings" w:hAnsi="Wingdings" w:hint="default"/>
+      </w:rPr>
+    </w:lvl>
+    <w:lvl w:ilvl="6" w:tplc="2C0A0001" w:tentative="1">
+      <w:start w:val="1"/>
+      <w:numFmt w:val="bullet"/>
+      <w:lvlText w:val=""/>
+      <w:lvlJc w:val="left"/>
+      <w:pPr>
+        <w:ind w:left="5040" w:hanging="360"/>
+      </w:pPr>
+      <w:rPr>
+        <w:rFonts w:ascii="Symbol" w:hAnsi="Symbol" w:hint="default"/>
+      </w:rPr>
+    </w:lvl>
+    <w:lvl w:ilvl="7" w:tplc="2C0A0003" w:tentative="1">
+      <w:start w:val="1"/>
+      <w:numFmt w:val="bullet"/>
+      <w:lvlText w:val="o"/>
+      <w:lvlJc w:val="left"/>
+      <w:pPr>
+        <w:ind w:left="5760" w:hanging="360"/>
+      </w:pPr>
+      <w:rPr>
+        <w:rFonts w:ascii="Courier New" w:hAnsi="Courier New" w:cs="Courier New" w:hint="default"/>
+      </w:rPr>
+    </w:lvl>
+    <w:lvl w:ilvl="8" w:tplc="2C0A0005" w:tentative="1">
+      <w:start w:val="1"/>
+      <w:numFmt w:val="bullet"/>
+      <w:lvlText w:val=""/>
+      <w:lvlJc w:val="left"/>
+      <w:pPr>
+        <w:ind w:left="6480" w:hanging="360"/>
+      </w:pPr>
+      <w:rPr>
+        <w:rFonts w:ascii="Wingdings" w:hAnsi="Wingdings" w:hint="default"/>
+      </w:rPr>
+    </w:lvl>
+  </w:abstractNum>
+  <w:abstractNum w:abstractNumId="11">
     <w:nsid w:val="47456123"/>
     <w:multiLevelType w:val="hybridMultilevel"/>
     <w:tmpl w:val="78D2812E"/>
@@ -3733,7 +6371,7 @@
       </w:rPr>
     </w:lvl>
   </w:abstractNum>
-  <w:abstractNum w:abstractNumId="6">
+  <w:abstractNum w:abstractNumId="12">
     <w:nsid w:val="53192145"/>
     <w:multiLevelType w:val="hybridMultilevel"/>
     <w:tmpl w:val="9460D4EE"/>
@@ -3846,7 +6484,120 @@
       </w:rPr>
     </w:lvl>
   </w:abstractNum>
-  <w:abstractNum w:abstractNumId="7">
+  <w:abstractNum w:abstractNumId="13">
+    <w:nsid w:val="58366138"/>
+    <w:multiLevelType w:val="hybridMultilevel"/>
+    <w:tmpl w:val="5EC047D2"/>
+    <w:lvl w:ilvl="0" w:tplc="2C0A0001">
+      <w:start w:val="1"/>
+      <w:numFmt w:val="bullet"/>
+      <w:lvlText w:val=""/>
+      <w:lvlJc w:val="left"/>
+      <w:pPr>
+        <w:ind w:left="720" w:hanging="360"/>
+      </w:pPr>
+      <w:rPr>
+        <w:rFonts w:ascii="Symbol" w:hAnsi="Symbol" w:hint="default"/>
+      </w:rPr>
+    </w:lvl>
+    <w:lvl w:ilvl="1" w:tplc="2C0A0003" w:tentative="1">
+      <w:start w:val="1"/>
+      <w:numFmt w:val="bullet"/>
+      <w:lvlText w:val="o"/>
+      <w:lvlJc w:val="left"/>
+      <w:pPr>
+        <w:ind w:left="1440" w:hanging="360"/>
+      </w:pPr>
+      <w:rPr>
+        <w:rFonts w:ascii="Courier New" w:hAnsi="Courier New" w:cs="Courier New" w:hint="default"/>
+      </w:rPr>
+    </w:lvl>
+    <w:lvl w:ilvl="2" w:tplc="2C0A0005" w:tentative="1">
+      <w:start w:val="1"/>
+      <w:numFmt w:val="bullet"/>
+      <w:lvlText w:val=""/>
+      <w:lvlJc w:val="left"/>
+      <w:pPr>
+        <w:ind w:left="2160" w:hanging="360"/>
+      </w:pPr>
+      <w:rPr>
+        <w:rFonts w:ascii="Wingdings" w:hAnsi="Wingdings" w:hint="default"/>
+      </w:rPr>
+    </w:lvl>
+    <w:lvl w:ilvl="3" w:tplc="2C0A0001" w:tentative="1">
+      <w:start w:val="1"/>
+      <w:numFmt w:val="bullet"/>
+      <w:lvlText w:val=""/>
+      <w:lvlJc w:val="left"/>
+      <w:pPr>
+        <w:ind w:left="2880" w:hanging="360"/>
+      </w:pPr>
+      <w:rPr>
+        <w:rFonts w:ascii="Symbol" w:hAnsi="Symbol" w:hint="default"/>
+      </w:rPr>
+    </w:lvl>
+    <w:lvl w:ilvl="4" w:tplc="2C0A0003" w:tentative="1">
+      <w:start w:val="1"/>
+      <w:numFmt w:val="bullet"/>
+      <w:lvlText w:val="o"/>
+      <w:lvlJc w:val="left"/>
+      <w:pPr>
+        <w:ind w:left="3600" w:hanging="360"/>
+      </w:pPr>
+      <w:rPr>
+        <w:rFonts w:ascii="Courier New" w:hAnsi="Courier New" w:cs="Courier New" w:hint="default"/>
+      </w:rPr>
+    </w:lvl>
+    <w:lvl w:ilvl="5" w:tplc="2C0A0005" w:tentative="1">
+      <w:start w:val="1"/>
+      <w:numFmt w:val="bullet"/>
+      <w:lvlText w:val=""/>
+      <w:lvlJc w:val="left"/>
+      <w:pPr>
+        <w:ind w:left="4320" w:hanging="360"/>
+      </w:pPr>
+      <w:rPr>
+        <w:rFonts w:ascii="Wingdings" w:hAnsi="Wingdings" w:hint="default"/>
+      </w:rPr>
+    </w:lvl>
+    <w:lvl w:ilvl="6" w:tplc="2C0A0001" w:tentative="1">
+      <w:start w:val="1"/>
+      <w:numFmt w:val="bullet"/>
+      <w:lvlText w:val=""/>
+      <w:lvlJc w:val="left"/>
+      <w:pPr>
+        <w:ind w:left="5040" w:hanging="360"/>
+      </w:pPr>
+      <w:rPr>
+        <w:rFonts w:ascii="Symbol" w:hAnsi="Symbol" w:hint="default"/>
+      </w:rPr>
+    </w:lvl>
+    <w:lvl w:ilvl="7" w:tplc="2C0A0003" w:tentative="1">
+      <w:start w:val="1"/>
+      <w:numFmt w:val="bullet"/>
+      <w:lvlText w:val="o"/>
+      <w:lvlJc w:val="left"/>
+      <w:pPr>
+        <w:ind w:left="5760" w:hanging="360"/>
+      </w:pPr>
+      <w:rPr>
+        <w:rFonts w:ascii="Courier New" w:hAnsi="Courier New" w:cs="Courier New" w:hint="default"/>
+      </w:rPr>
+    </w:lvl>
+    <w:lvl w:ilvl="8" w:tplc="2C0A0005" w:tentative="1">
+      <w:start w:val="1"/>
+      <w:numFmt w:val="bullet"/>
+      <w:lvlText w:val=""/>
+      <w:lvlJc w:val="left"/>
+      <w:pPr>
+        <w:ind w:left="6480" w:hanging="360"/>
+      </w:pPr>
+      <w:rPr>
+        <w:rFonts w:ascii="Wingdings" w:hAnsi="Wingdings" w:hint="default"/>
+      </w:rPr>
+    </w:lvl>
+  </w:abstractNum>
+  <w:abstractNum w:abstractNumId="14">
     <w:nsid w:val="64F96AEF"/>
     <w:multiLevelType w:val="hybridMultilevel"/>
     <w:tmpl w:val="1DFCB82C"/>
@@ -3959,7 +6710,233 @@
       </w:rPr>
     </w:lvl>
   </w:abstractNum>
-  <w:abstractNum w:abstractNumId="8">
+  <w:abstractNum w:abstractNumId="15">
+    <w:nsid w:val="680435D7"/>
+    <w:multiLevelType w:val="hybridMultilevel"/>
+    <w:tmpl w:val="4ED00B18"/>
+    <w:lvl w:ilvl="0" w:tplc="2C0A0001">
+      <w:start w:val="1"/>
+      <w:numFmt w:val="bullet"/>
+      <w:lvlText w:val=""/>
+      <w:lvlJc w:val="left"/>
+      <w:pPr>
+        <w:ind w:left="720" w:hanging="360"/>
+      </w:pPr>
+      <w:rPr>
+        <w:rFonts w:ascii="Symbol" w:hAnsi="Symbol" w:hint="default"/>
+      </w:rPr>
+    </w:lvl>
+    <w:lvl w:ilvl="1" w:tplc="2C0A0003" w:tentative="1">
+      <w:start w:val="1"/>
+      <w:numFmt w:val="bullet"/>
+      <w:lvlText w:val="o"/>
+      <w:lvlJc w:val="left"/>
+      <w:pPr>
+        <w:ind w:left="1440" w:hanging="360"/>
+      </w:pPr>
+      <w:rPr>
+        <w:rFonts w:ascii="Courier New" w:hAnsi="Courier New" w:cs="Courier New" w:hint="default"/>
+      </w:rPr>
+    </w:lvl>
+    <w:lvl w:ilvl="2" w:tplc="2C0A0005" w:tentative="1">
+      <w:start w:val="1"/>
+      <w:numFmt w:val="bullet"/>
+      <w:lvlText w:val=""/>
+      <w:lvlJc w:val="left"/>
+      <w:pPr>
+        <w:ind w:left="2160" w:hanging="360"/>
+      </w:pPr>
+      <w:rPr>
+        <w:rFonts w:ascii="Wingdings" w:hAnsi="Wingdings" w:hint="default"/>
+      </w:rPr>
+    </w:lvl>
+    <w:lvl w:ilvl="3" w:tplc="2C0A0001" w:tentative="1">
+      <w:start w:val="1"/>
+      <w:numFmt w:val="bullet"/>
+      <w:lvlText w:val=""/>
+      <w:lvlJc w:val="left"/>
+      <w:pPr>
+        <w:ind w:left="2880" w:hanging="360"/>
+      </w:pPr>
+      <w:rPr>
+        <w:rFonts w:ascii="Symbol" w:hAnsi="Symbol" w:hint="default"/>
+      </w:rPr>
+    </w:lvl>
+    <w:lvl w:ilvl="4" w:tplc="2C0A0003" w:tentative="1">
+      <w:start w:val="1"/>
+      <w:numFmt w:val="bullet"/>
+      <w:lvlText w:val="o"/>
+      <w:lvlJc w:val="left"/>
+      <w:pPr>
+        <w:ind w:left="3600" w:hanging="360"/>
+      </w:pPr>
+      <w:rPr>
+        <w:rFonts w:ascii="Courier New" w:hAnsi="Courier New" w:cs="Courier New" w:hint="default"/>
+      </w:rPr>
+    </w:lvl>
+    <w:lvl w:ilvl="5" w:tplc="2C0A0005" w:tentative="1">
+      <w:start w:val="1"/>
+      <w:numFmt w:val="bullet"/>
+      <w:lvlText w:val=""/>
+      <w:lvlJc w:val="left"/>
+      <w:pPr>
+        <w:ind w:left="4320" w:hanging="360"/>
+      </w:pPr>
+      <w:rPr>
+        <w:rFonts w:ascii="Wingdings" w:hAnsi="Wingdings" w:hint="default"/>
+      </w:rPr>
+    </w:lvl>
+    <w:lvl w:ilvl="6" w:tplc="2C0A0001" w:tentative="1">
+      <w:start w:val="1"/>
+      <w:numFmt w:val="bullet"/>
+      <w:lvlText w:val=""/>
+      <w:lvlJc w:val="left"/>
+      <w:pPr>
+        <w:ind w:left="5040" w:hanging="360"/>
+      </w:pPr>
+      <w:rPr>
+        <w:rFonts w:ascii="Symbol" w:hAnsi="Symbol" w:hint="default"/>
+      </w:rPr>
+    </w:lvl>
+    <w:lvl w:ilvl="7" w:tplc="2C0A0003" w:tentative="1">
+      <w:start w:val="1"/>
+      <w:numFmt w:val="bullet"/>
+      <w:lvlText w:val="o"/>
+      <w:lvlJc w:val="left"/>
+      <w:pPr>
+        <w:ind w:left="5760" w:hanging="360"/>
+      </w:pPr>
+      <w:rPr>
+        <w:rFonts w:ascii="Courier New" w:hAnsi="Courier New" w:cs="Courier New" w:hint="default"/>
+      </w:rPr>
+    </w:lvl>
+    <w:lvl w:ilvl="8" w:tplc="2C0A0005" w:tentative="1">
+      <w:start w:val="1"/>
+      <w:numFmt w:val="bullet"/>
+      <w:lvlText w:val=""/>
+      <w:lvlJc w:val="left"/>
+      <w:pPr>
+        <w:ind w:left="6480" w:hanging="360"/>
+      </w:pPr>
+      <w:rPr>
+        <w:rFonts w:ascii="Wingdings" w:hAnsi="Wingdings" w:hint="default"/>
+      </w:rPr>
+    </w:lvl>
+  </w:abstractNum>
+  <w:abstractNum w:abstractNumId="16">
+    <w:nsid w:val="71384D80"/>
+    <w:multiLevelType w:val="hybridMultilevel"/>
+    <w:tmpl w:val="C37E5246"/>
+    <w:lvl w:ilvl="0" w:tplc="2C0A0001">
+      <w:start w:val="1"/>
+      <w:numFmt w:val="bullet"/>
+      <w:lvlText w:val=""/>
+      <w:lvlJc w:val="left"/>
+      <w:pPr>
+        <w:ind w:left="720" w:hanging="360"/>
+      </w:pPr>
+      <w:rPr>
+        <w:rFonts w:ascii="Symbol" w:hAnsi="Symbol" w:hint="default"/>
+      </w:rPr>
+    </w:lvl>
+    <w:lvl w:ilvl="1" w:tplc="2C0A0003" w:tentative="1">
+      <w:start w:val="1"/>
+      <w:numFmt w:val="bullet"/>
+      <w:lvlText w:val="o"/>
+      <w:lvlJc w:val="left"/>
+      <w:pPr>
+        <w:ind w:left="1440" w:hanging="360"/>
+      </w:pPr>
+      <w:rPr>
+        <w:rFonts w:ascii="Courier New" w:hAnsi="Courier New" w:cs="Courier New" w:hint="default"/>
+      </w:rPr>
+    </w:lvl>
+    <w:lvl w:ilvl="2" w:tplc="2C0A0005" w:tentative="1">
+      <w:start w:val="1"/>
+      <w:numFmt w:val="bullet"/>
+      <w:lvlText w:val=""/>
+      <w:lvlJc w:val="left"/>
+      <w:pPr>
+        <w:ind w:left="2160" w:hanging="360"/>
+      </w:pPr>
+      <w:rPr>
+        <w:rFonts w:ascii="Wingdings" w:hAnsi="Wingdings" w:hint="default"/>
+      </w:rPr>
+    </w:lvl>
+    <w:lvl w:ilvl="3" w:tplc="2C0A0001" w:tentative="1">
+      <w:start w:val="1"/>
+      <w:numFmt w:val="bullet"/>
+      <w:lvlText w:val=""/>
+      <w:lvlJc w:val="left"/>
+      <w:pPr>
+        <w:ind w:left="2880" w:hanging="360"/>
+      </w:pPr>
+      <w:rPr>
+        <w:rFonts w:ascii="Symbol" w:hAnsi="Symbol" w:hint="default"/>
+      </w:rPr>
+    </w:lvl>
+    <w:lvl w:ilvl="4" w:tplc="2C0A0003" w:tentative="1">
+      <w:start w:val="1"/>
+      <w:numFmt w:val="bullet"/>
+      <w:lvlText w:val="o"/>
+      <w:lvlJc w:val="left"/>
+      <w:pPr>
+        <w:ind w:left="3600" w:hanging="360"/>
+      </w:pPr>
+      <w:rPr>
+        <w:rFonts w:ascii="Courier New" w:hAnsi="Courier New" w:cs="Courier New" w:hint="default"/>
+      </w:rPr>
+    </w:lvl>
+    <w:lvl w:ilvl="5" w:tplc="2C0A0005" w:tentative="1">
+      <w:start w:val="1"/>
+      <w:numFmt w:val="bullet"/>
+      <w:lvlText w:val=""/>
+      <w:lvlJc w:val="left"/>
+      <w:pPr>
+        <w:ind w:left="4320" w:hanging="360"/>
+      </w:pPr>
+      <w:rPr>
+        <w:rFonts w:ascii="Wingdings" w:hAnsi="Wingdings" w:hint="default"/>
+      </w:rPr>
+    </w:lvl>
+    <w:lvl w:ilvl="6" w:tplc="2C0A0001" w:tentative="1">
+      <w:start w:val="1"/>
+      <w:numFmt w:val="bullet"/>
+      <w:lvlText w:val=""/>
+      <w:lvlJc w:val="left"/>
+      <w:pPr>
+        <w:ind w:left="5040" w:hanging="360"/>
+      </w:pPr>
+      <w:rPr>
+        <w:rFonts w:ascii="Symbol" w:hAnsi="Symbol" w:hint="default"/>
+      </w:rPr>
+    </w:lvl>
+    <w:lvl w:ilvl="7" w:tplc="2C0A0003" w:tentative="1">
+      <w:start w:val="1"/>
+      <w:numFmt w:val="bullet"/>
+      <w:lvlText w:val="o"/>
+      <w:lvlJc w:val="left"/>
+      <w:pPr>
+        <w:ind w:left="5760" w:hanging="360"/>
+      </w:pPr>
+      <w:rPr>
+        <w:rFonts w:ascii="Courier New" w:hAnsi="Courier New" w:cs="Courier New" w:hint="default"/>
+      </w:rPr>
+    </w:lvl>
+    <w:lvl w:ilvl="8" w:tplc="2C0A0005" w:tentative="1">
+      <w:start w:val="1"/>
+      <w:numFmt w:val="bullet"/>
+      <w:lvlText w:val=""/>
+      <w:lvlJc w:val="left"/>
+      <w:pPr>
+        <w:ind w:left="6480" w:hanging="360"/>
+      </w:pPr>
+      <w:rPr>
+        <w:rFonts w:ascii="Wingdings" w:hAnsi="Wingdings" w:hint="default"/>
+      </w:rPr>
+    </w:lvl>
+  </w:abstractNum>
+  <w:abstractNum w:abstractNumId="17">
     <w:nsid w:val="723942A0"/>
     <w:multiLevelType w:val="hybridMultilevel"/>
     <w:tmpl w:val="473E6146"/>
@@ -4073,31 +7050,58 @@
     </w:lvl>
   </w:abstractNum>
   <w:num w:numId="1">
-    <w:abstractNumId w:val="3"/>
+    <w:abstractNumId w:val="5"/>
   </w:num>
   <w:num w:numId="2">
     <w:abstractNumId w:val="1"/>
   </w:num>
   <w:num w:numId="3">
-    <w:abstractNumId w:val="6"/>
+    <w:abstractNumId w:val="12"/>
   </w:num>
   <w:num w:numId="4">
-    <w:abstractNumId w:val="4"/>
+    <w:abstractNumId w:val="8"/>
   </w:num>
   <w:num w:numId="5">
-    <w:abstractNumId w:val="5"/>
+    <w:abstractNumId w:val="11"/>
   </w:num>
   <w:num w:numId="6">
     <w:abstractNumId w:val="0"/>
   </w:num>
   <w:num w:numId="7">
-    <w:abstractNumId w:val="8"/>
+    <w:abstractNumId w:val="17"/>
   </w:num>
   <w:num w:numId="8">
-    <w:abstractNumId w:val="7"/>
+    <w:abstractNumId w:val="14"/>
   </w:num>
   <w:num w:numId="9">
     <w:abstractNumId w:val="2"/>
+  </w:num>
+  <w:num w:numId="10">
+    <w:abstractNumId w:val="10"/>
+  </w:num>
+  <w:num w:numId="11">
+    <w:abstractNumId w:val="9"/>
+  </w:num>
+  <w:num w:numId="12">
+    <w:abstractNumId w:val="13"/>
+  </w:num>
+  <w:num w:numId="13">
+    <w:abstractNumId w:val="7"/>
+  </w:num>
+  <w:num w:numId="14">
+    <w:abstractNumId w:val="4"/>
+  </w:num>
+  <w:num w:numId="15">
+    <w:abstractNumId w:val="6"/>
+  </w:num>
+  <w:num w:numId="16">
+    <w:abstractNumId w:val="16"/>
+  </w:num>
+  <w:num w:numId="17">
+    <w:abstractNumId w:val="3"/>
+  </w:num>
+  <w:num w:numId="18">
+    <w:abstractNumId w:val="15"/>
   </w:num>
 </w:numbering>
 </file>
@@ -4300,6 +7304,7 @@
   <w:style w:type="character" w:default="1" w:styleId="Fuentedeprrafopredeter">
     <w:name w:val="Default Paragraph Font"/>
     <w:uiPriority w:val="1"/>
+    <w:semiHidden/>
     <w:unhideWhenUsed/>
   </w:style>
   <w:style w:type="table" w:default="1" w:styleId="Tablanormal">
@@ -4587,6 +7592,7 @@
   <w:style w:type="character" w:default="1" w:styleId="Fuentedeprrafopredeter">
     <w:name w:val="Default Paragraph Font"/>
     <w:uiPriority w:val="1"/>
+    <w:semiHidden/>
     <w:unhideWhenUsed/>
   </w:style>
   <w:style w:type="table" w:default="1" w:styleId="Tablanormal">

</xml_diff>